<commit_message>
Updated the word template to fix empty field.
</commit_message>
<xml_diff>
--- a/WordTemplate/Confirmation of Student Intern Status By IVE IA Coordinator.docx
+++ b/WordTemplate/Confirmation of Student Intern Status By IVE IA Coordinator.docx
@@ -1,6 +1,6 @@
 
 <file path=word/document.xml><?xml version="1.0" encoding="utf-8"?>
-<w:document xmlns:wpc="http://schemas.microsoft.com/office/word/2010/wordprocessingCanvas" xmlns:mc="http://schemas.openxmlformats.org/markup-compatibility/2006" xmlns:o="urn:schemas-microsoft-com:office:office" xmlns:r="http://schemas.openxmlformats.org/officeDocument/2006/relationships" xmlns:m="http://schemas.openxmlformats.org/officeDocument/2006/math" xmlns:v="urn:schemas-microsoft-com:vml" xmlns:wp14="http://schemas.microsoft.com/office/word/2010/wordprocessingDrawing" xmlns:wp="http://schemas.openxmlformats.org/drawingml/2006/wordprocessingDrawing" xmlns:w10="urn:schemas-microsoft-com:office:word" xmlns:w="http://schemas.openxmlformats.org/wordprocessingml/2006/main" xmlns:w14="http://schemas.microsoft.com/office/word/2010/wordml" xmlns:wpg="http://schemas.microsoft.com/office/word/2010/wordprocessingGroup" xmlns:wpi="http://schemas.microsoft.com/office/word/2010/wordprocessingInk" xmlns:wne="http://schemas.microsoft.com/office/word/2006/wordml" xmlns:wps="http://schemas.microsoft.com/office/word/2010/wordprocessingShape" mc:Ignorable="w14 wp14">
+<w:document xmlns:wpc="http://schemas.microsoft.com/office/word/2010/wordprocessingCanvas" xmlns:mc="http://schemas.openxmlformats.org/markup-compatibility/2006" xmlns:o="urn:schemas-microsoft-com:office:office" xmlns:r="http://schemas.openxmlformats.org/officeDocument/2006/relationships" xmlns:m="http://schemas.openxmlformats.org/officeDocument/2006/math" xmlns:v="urn:schemas-microsoft-com:vml" xmlns:wp14="http://schemas.microsoft.com/office/word/2010/wordprocessingDrawing" xmlns:wp="http://schemas.openxmlformats.org/drawingml/2006/wordprocessingDrawing" xmlns:w10="urn:schemas-microsoft-com:office:word" xmlns:w="http://schemas.openxmlformats.org/wordprocessingml/2006/main" xmlns:w14="http://schemas.microsoft.com/office/word/2010/wordml" xmlns:w15="http://schemas.microsoft.com/office/word/2012/wordml" xmlns:wpg="http://schemas.microsoft.com/office/word/2010/wordprocessingGroup" xmlns:wpi="http://schemas.microsoft.com/office/word/2010/wordprocessingInk" xmlns:wne="http://schemas.microsoft.com/office/word/2006/wordml" xmlns:wps="http://schemas.microsoft.com/office/word/2010/wordprocessingShape" mc:Ignorable="w14 w15 wp14">
   <w:body>
     <w:p>
       <w:pPr>
@@ -11,7 +11,7 @@
         <w:contextualSpacing/>
         <w:jc w:val="center"/>
         <w:rPr>
-          <w:rFonts w:ascii="PMingLiU" w:hAnsi="PMingLiU" w:cs="DFKaiShu-SB-Estd-BF"/>
+          <w:rFonts w:ascii="新細明體" w:hAnsi="新細明體" w:cs="DFKaiShu-SB-Estd-BF"/>
           <w:kern w:val="0"/>
           <w:sz w:val="23"/>
           <w:szCs w:val="23"/>
@@ -20,7 +20,7 @@
       </w:pPr>
       <w:r>
         <w:rPr>
-          <w:rFonts w:ascii="PMingLiU" w:hAnsi="PMingLiU" w:cs="DFKaiShu-SB-Estd-BF" w:hint="eastAsia"/>
+          <w:rFonts w:ascii="新細明體" w:hAnsi="新細明體" w:cs="DFKaiShu-SB-Estd-BF" w:hint="eastAsia"/>
           <w:kern w:val="0"/>
           <w:sz w:val="23"/>
           <w:szCs w:val="23"/>
@@ -30,7 +30,7 @@
       </w:r>
       <w:r>
         <w:rPr>
-          <w:rFonts w:ascii="PMingLiU" w:hAnsi="PMingLiU"/>
+          <w:rFonts w:ascii="新細明體" w:hAnsi="新細明體"/>
           <w:b/>
           <w:bCs/>
           <w:kern w:val="0"/>
@@ -42,7 +42,7 @@
       </w:r>
       <w:r>
         <w:rPr>
-          <w:rFonts w:ascii="PMingLiU" w:hAnsi="PMingLiU" w:cs="DFKaiShu-SB-Estd-BF" w:hint="eastAsia"/>
+          <w:rFonts w:ascii="新細明體" w:hAnsi="新細明體" w:cs="DFKaiShu-SB-Estd-BF" w:hint="eastAsia"/>
           <w:kern w:val="0"/>
           <w:sz w:val="23"/>
           <w:szCs w:val="23"/>
@@ -52,7 +52,7 @@
       </w:r>
       <w:r>
         <w:rPr>
-          <w:rFonts w:ascii="PMingLiU" w:hAnsi="PMingLiU" w:cs="DFKaiShu-SB-Estd-BF"/>
+          <w:rFonts w:ascii="新細明體" w:hAnsi="新細明體" w:cs="DFKaiShu-SB-Estd-BF"/>
           <w:kern w:val="0"/>
           <w:sz w:val="23"/>
           <w:szCs w:val="23"/>
@@ -62,7 +62,7 @@
       </w:r>
       <w:r>
         <w:rPr>
-          <w:rFonts w:ascii="PMingLiU" w:hAnsi="PMingLiU" w:cs="DFKaiShu-SB-Estd-BF" w:hint="eastAsia"/>
+          <w:rFonts w:ascii="新細明體" w:hAnsi="新細明體" w:cs="DFKaiShu-SB-Estd-BF" w:hint="eastAsia"/>
           <w:kern w:val="0"/>
           <w:sz w:val="23"/>
           <w:szCs w:val="23"/>
@@ -80,7 +80,7 @@
         <w:contextualSpacing/>
         <w:jc w:val="center"/>
         <w:rPr>
-          <w:rFonts w:ascii="PMingLiU" w:hAnsi="PMingLiU"/>
+          <w:rFonts w:ascii="新細明體" w:hAnsi="新細明體"/>
           <w:b/>
           <w:bCs/>
           <w:kern w:val="0"/>
@@ -91,7 +91,7 @@
       </w:pPr>
       <w:r>
         <w:rPr>
-          <w:rFonts w:ascii="PMingLiU" w:hAnsi="PMingLiU"/>
+          <w:rFonts w:ascii="新細明體" w:hAnsi="新細明體"/>
           <w:b/>
           <w:bCs/>
           <w:kern w:val="0"/>
@@ -111,7 +111,7 @@
         <w:contextualSpacing/>
         <w:jc w:val="center"/>
         <w:rPr>
-          <w:rFonts w:ascii="PMingLiU" w:hAnsi="PMingLiU"/>
+          <w:rFonts w:ascii="新細明體" w:hAnsi="新細明體"/>
           <w:bCs/>
           <w:i/>
           <w:kern w:val="0"/>
@@ -121,7 +121,7 @@
       </w:pPr>
       <w:r>
         <w:rPr>
-          <w:rFonts w:ascii="PMingLiU" w:hAnsi="PMingLiU"/>
+          <w:rFonts w:ascii="新細明體" w:hAnsi="新細明體"/>
           <w:bCs/>
           <w:i/>
           <w:kern w:val="0"/>
@@ -142,7 +142,7 @@
         <w:ind w:left="15"/>
         <w:contextualSpacing/>
         <w:rPr>
-          <w:rFonts w:ascii="PMingLiU" w:hAnsi="PMingLiU" w:cs="DFKaiShu-SB-Estd-BF"/>
+          <w:rFonts w:ascii="新細明體" w:hAnsi="新細明體" w:cs="DFKaiShu-SB-Estd-BF"/>
           <w:sz w:val="20"/>
           <w:szCs w:val="20"/>
           <w:lang w:eastAsia="zh-TW"/>
@@ -150,7 +150,7 @@
       </w:pPr>
       <w:r>
         <w:rPr>
-          <w:rFonts w:ascii="PMingLiU" w:hAnsi="PMingLiU" w:cs="DFKaiShu-SB-Estd-BF" w:hint="eastAsia"/>
+          <w:rFonts w:ascii="新細明體" w:hAnsi="新細明體" w:cs="DFKaiShu-SB-Estd-BF" w:hint="eastAsia"/>
           <w:sz w:val="20"/>
           <w:szCs w:val="20"/>
           <w:lang w:eastAsia="zh-TW"/>
@@ -159,7 +159,7 @@
       </w:r>
       <w:r>
         <w:rPr>
-          <w:rFonts w:ascii="PMingLiU" w:hAnsi="PMingLiU" w:cs="DFKaiShu-SB-Estd-BF" w:hint="eastAsia"/>
+          <w:rFonts w:ascii="新細明體" w:hAnsi="新細明體" w:cs="DFKaiShu-SB-Estd-BF" w:hint="eastAsia"/>
           <w:color w:val="FF0000"/>
           <w:sz w:val="20"/>
           <w:szCs w:val="20"/>
@@ -170,7 +170,7 @@
       </w:r>
       <w:r>
         <w:rPr>
-          <w:rFonts w:ascii="PMingLiU" w:hAnsi="PMingLiU" w:cs="DFKaiShu-SB-Estd-BF" w:hint="eastAsia"/>
+          <w:rFonts w:ascii="新細明體" w:hAnsi="新細明體" w:cs="DFKaiShu-SB-Estd-BF" w:hint="eastAsia"/>
           <w:color w:val="FF0000"/>
           <w:sz w:val="20"/>
           <w:szCs w:val="20"/>
@@ -181,7 +181,7 @@
       </w:r>
       <w:r>
         <w:rPr>
-          <w:rFonts w:ascii="PMingLiU" w:hAnsi="PMingLiU" w:cs="DFKaiShu-SB-Estd-BF" w:hint="eastAsia"/>
+          <w:rFonts w:ascii="新細明體" w:hAnsi="新細明體" w:cs="DFKaiShu-SB-Estd-BF" w:hint="eastAsia"/>
           <w:color w:val="FF0000"/>
           <w:sz w:val="20"/>
           <w:szCs w:val="20"/>
@@ -192,7 +192,7 @@
       </w:r>
       <w:r>
         <w:rPr>
-          <w:rFonts w:ascii="PMingLiU" w:hAnsi="PMingLiU" w:cs="DFKaiShu-SB-Estd-BF" w:hint="eastAsia"/>
+          <w:rFonts w:ascii="新細明體" w:hAnsi="新細明體" w:cs="DFKaiShu-SB-Estd-BF" w:hint="eastAsia"/>
           <w:color w:val="FF0000"/>
           <w:sz w:val="20"/>
           <w:szCs w:val="20"/>
@@ -203,7 +203,7 @@
       </w:r>
       <w:r>
         <w:rPr>
-          <w:rFonts w:ascii="PMingLiU" w:hAnsi="PMingLiU" w:cs="DFKaiShu-SB-Estd-BF" w:hint="eastAsia"/>
+          <w:rFonts w:ascii="新細明體" w:hAnsi="新細明體" w:cs="DFKaiShu-SB-Estd-BF" w:hint="eastAsia"/>
           <w:color w:val="FF0000"/>
           <w:sz w:val="20"/>
           <w:szCs w:val="20"/>
@@ -214,7 +214,7 @@
       </w:r>
       <w:r>
         <w:rPr>
-          <w:rFonts w:ascii="PMingLiU" w:hAnsi="PMingLiU" w:cs="DFKaiShu-SB-Estd-BF"/>
+          <w:rFonts w:ascii="新細明體" w:hAnsi="新細明體" w:cs="DFKaiShu-SB-Estd-BF"/>
           <w:color w:val="FF0000"/>
           <w:sz w:val="20"/>
           <w:szCs w:val="20"/>
@@ -225,7 +225,7 @@
       </w:r>
       <w:r>
         <w:rPr>
-          <w:rFonts w:ascii="PMingLiU" w:hAnsi="PMingLiU" w:cs="DFKaiShu-SB-Estd-BF" w:hint="eastAsia"/>
+          <w:rFonts w:ascii="新細明體" w:hAnsi="新細明體" w:cs="DFKaiShu-SB-Estd-BF" w:hint="eastAsia"/>
           <w:color w:val="FF0000"/>
           <w:sz w:val="20"/>
           <w:szCs w:val="20"/>
@@ -236,7 +236,7 @@
       </w:r>
       <w:r>
         <w:rPr>
-          <w:rFonts w:ascii="PMingLiU" w:hAnsi="PMingLiU" w:cs="DFKaiShu-SB-Estd-BF" w:hint="eastAsia"/>
+          <w:rFonts w:ascii="新細明體" w:hAnsi="新細明體" w:cs="DFKaiShu-SB-Estd-BF" w:hint="eastAsia"/>
           <w:sz w:val="20"/>
           <w:szCs w:val="20"/>
           <w:lang w:eastAsia="zh-TW"/>
@@ -254,14 +254,14 @@
         <w:spacing w:line="240" w:lineRule="atLeast"/>
         <w:contextualSpacing/>
         <w:rPr>
-          <w:rFonts w:ascii="PMingLiU" w:hAnsi="PMingLiU"/>
-          <w:sz w:val="20"/>
-          <w:szCs w:val="20"/>
-        </w:rPr>
-      </w:pPr>
-      <w:r>
-        <w:rPr>
-          <w:rFonts w:ascii="PMingLiU" w:hAnsi="PMingLiU"/>
+          <w:rFonts w:ascii="新細明體" w:hAnsi="新細明體"/>
+          <w:sz w:val="20"/>
+          <w:szCs w:val="20"/>
+        </w:rPr>
+      </w:pPr>
+      <w:r>
+        <w:rPr>
+          <w:rFonts w:ascii="新細明體" w:hAnsi="新細明體"/>
           <w:sz w:val="20"/>
           <w:szCs w:val="20"/>
         </w:rPr>
@@ -269,7 +269,7 @@
       </w:r>
       <w:r>
         <w:rPr>
-          <w:rFonts w:ascii="PMingLiU" w:hAnsi="PMingLiU"/>
+          <w:rFonts w:ascii="新細明體" w:hAnsi="新細明體"/>
           <w:iCs/>
           <w:color w:val="FF0000"/>
           <w:sz w:val="20"/>
@@ -280,7 +280,7 @@
       </w:r>
       <w:r>
         <w:rPr>
-          <w:rFonts w:ascii="PMingLiU" w:hAnsi="PMingLiU"/>
+          <w:rFonts w:ascii="新細明體" w:hAnsi="新細明體"/>
           <w:iCs/>
           <w:color w:val="FF0000"/>
           <w:sz w:val="20"/>
@@ -291,7 +291,7 @@
       </w:r>
       <w:r>
         <w:rPr>
-          <w:rFonts w:ascii="PMingLiU" w:hAnsi="PMingLiU"/>
+          <w:rFonts w:ascii="新細明體" w:hAnsi="新細明體"/>
           <w:iCs/>
           <w:color w:val="FF0000"/>
           <w:sz w:val="20"/>
@@ -302,7 +302,7 @@
       </w:r>
       <w:r>
         <w:rPr>
-          <w:rFonts w:ascii="PMingLiU" w:hAnsi="PMingLiU"/>
+          <w:rFonts w:ascii="新細明體" w:hAnsi="新細明體"/>
           <w:iCs/>
           <w:color w:val="FF0000"/>
           <w:sz w:val="20"/>
@@ -313,7 +313,7 @@
       </w:r>
       <w:r>
         <w:rPr>
-          <w:rFonts w:ascii="PMingLiU" w:hAnsi="PMingLiU"/>
+          <w:rFonts w:ascii="新細明體" w:hAnsi="新細明體"/>
           <w:iCs/>
           <w:color w:val="FF0000"/>
           <w:sz w:val="20"/>
@@ -324,7 +324,7 @@
       </w:r>
       <w:r>
         <w:rPr>
-          <w:rFonts w:ascii="PMingLiU" w:hAnsi="PMingLiU"/>
+          <w:rFonts w:ascii="新細明體" w:hAnsi="新細明體"/>
           <w:sz w:val="20"/>
           <w:szCs w:val="20"/>
         </w:rPr>
@@ -333,7 +333,7 @@
       <w:proofErr w:type="spellStart"/>
       <w:r>
         <w:rPr>
-          <w:rFonts w:ascii="PMingLiU" w:hAnsi="PMingLiU"/>
+          <w:rFonts w:ascii="新細明體" w:hAnsi="新細明體"/>
           <w:sz w:val="20"/>
           <w:szCs w:val="20"/>
         </w:rPr>
@@ -342,7 +342,7 @@
       <w:proofErr w:type="spellEnd"/>
       <w:r>
         <w:rPr>
-          <w:rFonts w:ascii="PMingLiU" w:hAnsi="PMingLiU"/>
+          <w:rFonts w:ascii="新細明體" w:hAnsi="新細明體"/>
           <w:sz w:val="20"/>
           <w:szCs w:val="20"/>
         </w:rPr>
@@ -350,7 +350,7 @@
       </w:r>
       <w:r>
         <w:rPr>
-          <w:rFonts w:ascii="PMingLiU" w:hAnsi="PMingLiU" w:hint="eastAsia"/>
+          <w:rFonts w:ascii="新細明體" w:hAnsi="新細明體" w:hint="eastAsia"/>
           <w:sz w:val="20"/>
           <w:szCs w:val="20"/>
         </w:rPr>
@@ -358,7 +358,7 @@
       </w:r>
       <w:r>
         <w:rPr>
-          <w:rFonts w:ascii="PMingLiU" w:hAnsi="PMingLiU"/>
+          <w:rFonts w:ascii="新細明體" w:hAnsi="新細明體"/>
           <w:sz w:val="20"/>
           <w:szCs w:val="20"/>
         </w:rPr>
@@ -366,7 +366,7 @@
       </w:r>
       <w:r>
         <w:rPr>
-          <w:rFonts w:ascii="PMingLiU" w:hAnsi="PMingLiU" w:hint="eastAsia"/>
+          <w:rFonts w:ascii="新細明體" w:hAnsi="新細明體" w:hint="eastAsia"/>
           <w:sz w:val="20"/>
           <w:szCs w:val="20"/>
         </w:rPr>
@@ -374,7 +374,7 @@
       </w:r>
       <w:r>
         <w:rPr>
-          <w:rFonts w:ascii="PMingLiU" w:hAnsi="PMingLiU"/>
+          <w:rFonts w:ascii="新細明體" w:hAnsi="新細明體"/>
           <w:sz w:val="20"/>
           <w:szCs w:val="20"/>
         </w:rPr>
@@ -382,7 +382,7 @@
       </w:r>
       <w:r>
         <w:rPr>
-          <w:rFonts w:ascii="PMingLiU" w:hAnsi="PMingLiU" w:hint="eastAsia"/>
+          <w:rFonts w:ascii="新細明體" w:hAnsi="新細明體" w:hint="eastAsia"/>
           <w:sz w:val="20"/>
           <w:szCs w:val="20"/>
         </w:rPr>
@@ -390,7 +390,7 @@
       </w:r>
       <w:r>
         <w:rPr>
-          <w:rFonts w:ascii="PMingLiU" w:hAnsi="PMingLiU"/>
+          <w:rFonts w:ascii="新細明體" w:hAnsi="新細明體"/>
           <w:sz w:val="20"/>
           <w:szCs w:val="20"/>
         </w:rPr>
@@ -399,7 +399,7 @@
       <w:proofErr w:type="spellStart"/>
       <w:r>
         <w:rPr>
-          <w:rFonts w:ascii="PMingLiU" w:hAnsi="PMingLiU"/>
+          <w:rFonts w:ascii="新細明體" w:hAnsi="新細明體"/>
           <w:sz w:val="20"/>
           <w:szCs w:val="20"/>
         </w:rPr>
@@ -408,7 +408,7 @@
       <w:proofErr w:type="spellEnd"/>
       <w:r>
         <w:rPr>
-          <w:rFonts w:ascii="PMingLiU" w:hAnsi="PMingLiU"/>
+          <w:rFonts w:ascii="新細明體" w:hAnsi="新細明體"/>
           <w:sz w:val="20"/>
           <w:szCs w:val="20"/>
         </w:rPr>
@@ -422,15 +422,15 @@
         <w:adjustRightInd w:val="0"/>
         <w:spacing w:line="240" w:lineRule="atLeast"/>
         <w:rPr>
-          <w:rFonts w:ascii="PMingLiU" w:hAnsi="PMingLiU" w:cs="DFKaiShu-SB-Estd-BF"/>
-          <w:kern w:val="0"/>
-          <w:sz w:val="20"/>
-          <w:szCs w:val="20"/>
-        </w:rPr>
-      </w:pPr>
-      <w:r>
-        <w:rPr>
-          <w:rFonts w:ascii="PMingLiU" w:hAnsi="PMingLiU" w:cs="DFKaiShu-SB-Estd-BF" w:hint="eastAsia"/>
+          <w:rFonts w:ascii="新細明體" w:hAnsi="新細明體" w:cs="DFKaiShu-SB-Estd-BF"/>
+          <w:kern w:val="0"/>
+          <w:sz w:val="20"/>
+          <w:szCs w:val="20"/>
+        </w:rPr>
+      </w:pPr>
+      <w:r>
+        <w:rPr>
+          <w:rFonts w:ascii="新細明體" w:hAnsi="新細明體" w:cs="DFKaiShu-SB-Estd-BF" w:hint="eastAsia"/>
           <w:kern w:val="0"/>
           <w:sz w:val="20"/>
           <w:szCs w:val="20"/>
@@ -445,15 +445,15 @@
         <w:adjustRightInd w:val="0"/>
         <w:spacing w:line="240" w:lineRule="atLeast"/>
         <w:rPr>
-          <w:rFonts w:ascii="PMingLiU" w:hAnsi="PMingLiU"/>
-          <w:kern w:val="0"/>
-          <w:sz w:val="20"/>
-          <w:szCs w:val="20"/>
-        </w:rPr>
-      </w:pPr>
-      <w:r>
-        <w:rPr>
-          <w:rFonts w:ascii="PMingLiU" w:hAnsi="PMingLiU"/>
+          <w:rFonts w:ascii="新細明體" w:hAnsi="新細明體"/>
+          <w:kern w:val="0"/>
+          <w:sz w:val="20"/>
+          <w:szCs w:val="20"/>
+        </w:rPr>
+      </w:pPr>
+      <w:r>
+        <w:rPr>
+          <w:rFonts w:ascii="新細明體" w:hAnsi="新細明體"/>
           <w:kern w:val="0"/>
           <w:sz w:val="20"/>
           <w:szCs w:val="20"/>
@@ -463,7 +463,7 @@
       <w:proofErr w:type="spellStart"/>
       <w:r>
         <w:rPr>
-          <w:rFonts w:ascii="PMingLiU" w:hAnsi="PMingLiU"/>
+          <w:rFonts w:ascii="新細明體" w:hAnsi="新細明體"/>
           <w:kern w:val="0"/>
           <w:sz w:val="20"/>
           <w:szCs w:val="20"/>
@@ -473,7 +473,7 @@
       <w:proofErr w:type="spellEnd"/>
       <w:r>
         <w:rPr>
-          <w:rFonts w:ascii="PMingLiU" w:hAnsi="PMingLiU"/>
+          <w:rFonts w:ascii="新細明體" w:hAnsi="新細明體"/>
           <w:kern w:val="0"/>
           <w:sz w:val="20"/>
           <w:szCs w:val="20"/>
@@ -482,7 +482,7 @@
       </w:r>
       <w:r>
         <w:rPr>
-          <w:rFonts w:ascii="PMingLiU" w:hAnsi="PMingLiU" w:hint="eastAsia"/>
+          <w:rFonts w:ascii="新細明體" w:hAnsi="新細明體" w:hint="eastAsia"/>
           <w:kern w:val="0"/>
           <w:sz w:val="20"/>
           <w:szCs w:val="20"/>
@@ -491,7 +491,7 @@
       </w:r>
       <w:r>
         <w:rPr>
-          <w:rFonts w:ascii="PMingLiU" w:hAnsi="PMingLiU"/>
+          <w:rFonts w:ascii="新細明體" w:hAnsi="新細明體"/>
           <w:kern w:val="0"/>
           <w:sz w:val="20"/>
           <w:szCs w:val="20"/>
@@ -500,7 +500,7 @@
       </w:r>
       <w:r>
         <w:rPr>
-          <w:rFonts w:ascii="PMingLiU" w:hAnsi="PMingLiU"/>
+          <w:rFonts w:ascii="新細明體" w:hAnsi="新細明體"/>
           <w:kern w:val="0"/>
           <w:sz w:val="20"/>
           <w:szCs w:val="20"/>
@@ -536,7 +536,7 @@
               <w:autoSpaceDN w:val="0"/>
               <w:adjustRightInd w:val="0"/>
               <w:rPr>
-                <w:rFonts w:ascii="PMingLiU" w:hAnsi="PMingLiU"/>
+                <w:rFonts w:ascii="新細明體" w:hAnsi="新細明體"/>
                 <w:kern w:val="0"/>
                 <w:sz w:val="20"/>
                 <w:szCs w:val="20"/>
@@ -544,7 +544,7 @@
             </w:pPr>
             <w:r>
               <w:rPr>
-                <w:rFonts w:ascii="PMingLiU" w:hAnsi="PMingLiU" w:cs="DFKaiShu-SB-Estd-BF" w:hint="eastAsia"/>
+                <w:rFonts w:ascii="新細明體" w:hAnsi="新細明體" w:cs="DFKaiShu-SB-Estd-BF" w:hint="eastAsia"/>
                 <w:kern w:val="0"/>
                 <w:sz w:val="20"/>
                 <w:szCs w:val="20"/>
@@ -553,7 +553,7 @@
             </w:r>
             <w:r>
               <w:rPr>
-                <w:rFonts w:ascii="PMingLiU" w:hAnsi="PMingLiU" w:cs="DFKaiShu-SB-Estd-BF" w:hint="eastAsia"/>
+                <w:rFonts w:ascii="新細明體" w:hAnsi="新細明體" w:cs="DFKaiShu-SB-Estd-BF" w:hint="eastAsia"/>
                 <w:kern w:val="0"/>
                 <w:sz w:val="20"/>
                 <w:szCs w:val="20"/>
@@ -562,7 +562,7 @@
             </w:r>
             <w:r>
               <w:rPr>
-                <w:rFonts w:ascii="PMingLiU" w:hAnsi="PMingLiU"/>
+                <w:rFonts w:ascii="新細明體" w:hAnsi="新細明體"/>
                 <w:kern w:val="0"/>
                 <w:sz w:val="20"/>
                 <w:szCs w:val="20"/>
@@ -571,7 +571,7 @@
             </w:r>
             <w:r>
               <w:rPr>
-                <w:rFonts w:ascii="PMingLiU" w:hAnsi="PMingLiU" w:cs="DFKaiShu-SB-Estd-BF" w:hint="eastAsia"/>
+                <w:rFonts w:ascii="新細明體" w:hAnsi="新細明體" w:cs="DFKaiShu-SB-Estd-BF" w:hint="eastAsia"/>
                 <w:kern w:val="0"/>
                 <w:sz w:val="20"/>
                 <w:szCs w:val="20"/>
@@ -580,7 +580,7 @@
             </w:r>
             <w:r>
               <w:rPr>
-                <w:rFonts w:ascii="PMingLiU" w:hAnsi="PMingLiU"/>
+                <w:rFonts w:ascii="新細明體" w:hAnsi="新細明體"/>
                 <w:kern w:val="0"/>
                 <w:sz w:val="20"/>
                 <w:szCs w:val="20"/>
@@ -594,7 +594,7 @@
               <w:autoSpaceDN w:val="0"/>
               <w:adjustRightInd w:val="0"/>
               <w:rPr>
-                <w:rFonts w:ascii="PMingLiU" w:hAnsi="PMingLiU"/>
+                <w:rFonts w:ascii="新細明體" w:hAnsi="新細明體"/>
                 <w:kern w:val="0"/>
                 <w:sz w:val="20"/>
                 <w:szCs w:val="20"/>
@@ -602,7 +602,7 @@
             </w:pPr>
             <w:r>
               <w:rPr>
-                <w:rFonts w:ascii="PMingLiU" w:hAnsi="PMingLiU"/>
+                <w:rFonts w:ascii="新細明體" w:hAnsi="新細明體"/>
                 <w:kern w:val="0"/>
                 <w:sz w:val="20"/>
                 <w:szCs w:val="20"/>
@@ -611,7 +611,7 @@
             </w:r>
             <w:r>
               <w:rPr>
-                <w:rFonts w:ascii="PMingLiU" w:hAnsi="PMingLiU"/>
+                <w:rFonts w:ascii="新細明體" w:hAnsi="新細明體"/>
                 <w:kern w:val="0"/>
                 <w:sz w:val="20"/>
                 <w:szCs w:val="20"/>
@@ -726,7 +726,7 @@
               <w:adjustRightInd w:val="0"/>
               <w:spacing w:line="240" w:lineRule="atLeast"/>
               <w:rPr>
-                <w:rFonts w:ascii="PMingLiU" w:hAnsi="PMingLiU"/>
+                <w:rFonts w:ascii="新細明體" w:hAnsi="新細明體"/>
                 <w:kern w:val="0"/>
                 <w:sz w:val="20"/>
                 <w:szCs w:val="20"/>
@@ -829,7 +829,7 @@
               <w:autoSpaceDN w:val="0"/>
               <w:adjustRightInd w:val="0"/>
               <w:rPr>
-                <w:rFonts w:ascii="PMingLiU" w:hAnsi="PMingLiU" w:cs="DFKaiShu-SB-Estd-BF"/>
+                <w:rFonts w:ascii="新細明體" w:hAnsi="新細明體" w:cs="DFKaiShu-SB-Estd-BF"/>
                 <w:kern w:val="0"/>
                 <w:sz w:val="20"/>
                 <w:szCs w:val="20"/>
@@ -837,7 +837,7 @@
             </w:pPr>
             <w:r>
               <w:rPr>
-                <w:rFonts w:ascii="PMingLiU" w:hAnsi="PMingLiU" w:cs="DFKaiShu-SB-Estd-BF" w:hint="eastAsia"/>
+                <w:rFonts w:ascii="新細明體" w:hAnsi="新細明體" w:cs="DFKaiShu-SB-Estd-BF" w:hint="eastAsia"/>
                 <w:kern w:val="0"/>
                 <w:sz w:val="20"/>
                 <w:szCs w:val="20"/>
@@ -846,7 +846,7 @@
             </w:r>
             <w:r>
               <w:rPr>
-                <w:rFonts w:ascii="PMingLiU" w:hAnsi="PMingLiU" w:cs="DFKaiShu-SB-Estd-BF"/>
+                <w:rFonts w:ascii="新細明體" w:hAnsi="新細明體" w:cs="DFKaiShu-SB-Estd-BF"/>
                 <w:kern w:val="0"/>
                 <w:sz w:val="20"/>
                 <w:szCs w:val="20"/>
@@ -855,7 +855,7 @@
             </w:r>
             <w:r>
               <w:rPr>
-                <w:rFonts w:ascii="PMingLiU" w:hAnsi="PMingLiU"/>
+                <w:rFonts w:ascii="新細明體" w:hAnsi="新細明體"/>
                 <w:kern w:val="0"/>
                 <w:sz w:val="20"/>
                 <w:szCs w:val="20"/>
@@ -864,7 +864,7 @@
             </w:r>
             <w:r>
               <w:rPr>
-                <w:rFonts w:ascii="PMingLiU" w:hAnsi="PMingLiU" w:cs="DFKaiShu-SB-Estd-BF" w:hint="eastAsia"/>
+                <w:rFonts w:ascii="新細明體" w:hAnsi="新細明體" w:cs="DFKaiShu-SB-Estd-BF" w:hint="eastAsia"/>
                 <w:kern w:val="0"/>
                 <w:sz w:val="20"/>
                 <w:szCs w:val="20"/>
@@ -873,7 +873,7 @@
             </w:r>
             <w:r>
               <w:rPr>
-                <w:rFonts w:ascii="PMingLiU" w:hAnsi="PMingLiU"/>
+                <w:rFonts w:ascii="新細明體" w:hAnsi="新細明體"/>
                 <w:kern w:val="0"/>
                 <w:sz w:val="20"/>
                 <w:szCs w:val="20"/>
@@ -882,7 +882,7 @@
             </w:r>
             <w:r>
               <w:rPr>
-                <w:rFonts w:ascii="PMingLiU" w:hAnsi="PMingLiU" w:cs="DFKaiShu-SB-Estd-BF" w:hint="eastAsia"/>
+                <w:rFonts w:ascii="新細明體" w:hAnsi="新細明體" w:cs="DFKaiShu-SB-Estd-BF" w:hint="eastAsia"/>
                 <w:kern w:val="0"/>
                 <w:sz w:val="20"/>
                 <w:szCs w:val="20"/>
@@ -896,7 +896,7 @@
               <w:autoSpaceDN w:val="0"/>
               <w:adjustRightInd w:val="0"/>
               <w:rPr>
-                <w:rFonts w:ascii="PMingLiU" w:hAnsi="PMingLiU"/>
+                <w:rFonts w:ascii="新細明體" w:hAnsi="新細明體"/>
                 <w:kern w:val="0"/>
                 <w:sz w:val="20"/>
                 <w:szCs w:val="20"/>
@@ -904,7 +904,7 @@
             </w:pPr>
             <w:r>
               <w:rPr>
-                <w:rFonts w:ascii="PMingLiU" w:hAnsi="PMingLiU"/>
+                <w:rFonts w:ascii="新細明體" w:hAnsi="新細明體"/>
                 <w:kern w:val="0"/>
                 <w:sz w:val="20"/>
                 <w:szCs w:val="20"/>
@@ -923,7 +923,7 @@
               <w:autoSpaceDN w:val="0"/>
               <w:adjustRightInd w:val="0"/>
               <w:rPr>
-                <w:rFonts w:ascii="PMingLiU" w:hAnsi="PMingLiU"/>
+                <w:rFonts w:ascii="新細明體" w:hAnsi="新細明體"/>
                 <w:kern w:val="0"/>
                 <w:sz w:val="20"/>
                 <w:szCs w:val="20"/>
@@ -1124,7 +1124,7 @@
               <w:autoSpaceDN w:val="0"/>
               <w:adjustRightInd w:val="0"/>
               <w:rPr>
-                <w:rFonts w:ascii="PMingLiU" w:hAnsi="PMingLiU" w:cs="DFKaiShu-SB-Estd-BF"/>
+                <w:rFonts w:ascii="新細明體" w:hAnsi="新細明體" w:cs="DFKaiShu-SB-Estd-BF"/>
                 <w:kern w:val="0"/>
                 <w:sz w:val="20"/>
                 <w:szCs w:val="20"/>
@@ -1132,7 +1132,7 @@
             </w:pPr>
             <w:r>
               <w:rPr>
-                <w:rFonts w:ascii="PMingLiU" w:hAnsi="PMingLiU" w:cs="DFKaiShu-SB-Estd-BF" w:hint="eastAsia"/>
+                <w:rFonts w:ascii="新細明體" w:hAnsi="新細明體" w:cs="DFKaiShu-SB-Estd-BF" w:hint="eastAsia"/>
                 <w:kern w:val="0"/>
                 <w:sz w:val="20"/>
                 <w:szCs w:val="20"/>
@@ -1146,7 +1146,7 @@
               <w:autoSpaceDN w:val="0"/>
               <w:adjustRightInd w:val="0"/>
               <w:rPr>
-                <w:rFonts w:ascii="PMingLiU" w:hAnsi="PMingLiU"/>
+                <w:rFonts w:ascii="新細明體" w:hAnsi="新細明體"/>
                 <w:kern w:val="0"/>
                 <w:sz w:val="20"/>
                 <w:szCs w:val="20"/>
@@ -1155,7 +1155,7 @@
             <w:proofErr w:type="spellStart"/>
             <w:r>
               <w:rPr>
-                <w:rFonts w:ascii="PMingLiU" w:hAnsi="PMingLiU"/>
+                <w:rFonts w:ascii="新細明體" w:hAnsi="新細明體"/>
                 <w:kern w:val="0"/>
                 <w:sz w:val="20"/>
                 <w:szCs w:val="20"/>
@@ -1165,7 +1165,7 @@
             <w:proofErr w:type="spellEnd"/>
             <w:r>
               <w:rPr>
-                <w:rFonts w:ascii="PMingLiU" w:hAnsi="PMingLiU"/>
+                <w:rFonts w:ascii="新細明體" w:hAnsi="新細明體"/>
                 <w:kern w:val="0"/>
                 <w:sz w:val="20"/>
                 <w:szCs w:val="20"/>
@@ -1180,7 +1180,7 @@
               <w:adjustRightInd w:val="0"/>
               <w:spacing w:line="240" w:lineRule="atLeast"/>
               <w:rPr>
-                <w:rFonts w:ascii="PMingLiU" w:hAnsi="PMingLiU"/>
+                <w:rFonts w:ascii="新細明體" w:hAnsi="新細明體"/>
                 <w:kern w:val="0"/>
                 <w:sz w:val="20"/>
                 <w:szCs w:val="20"/>
@@ -1198,7 +1198,7 @@
               <w:autoSpaceDN w:val="0"/>
               <w:adjustRightInd w:val="0"/>
               <w:rPr>
-                <w:rFonts w:ascii="PMingLiU" w:eastAsia="SimSun" w:hAnsi="PMingLiU"/>
+                <w:rFonts w:ascii="新細明體" w:eastAsia="SimSun" w:hAnsi="新細明體"/>
                 <w:kern w:val="0"/>
                 <w:sz w:val="20"/>
                 <w:szCs w:val="20"/>
@@ -1207,7 +1207,7 @@
             </w:pPr>
             <w:r>
               <w:rPr>
-                <w:rFonts w:ascii="PMingLiU" w:hAnsi="PMingLiU" w:cs="DFKaiShu-SB-Estd-BF" w:hint="eastAsia"/>
+                <w:rFonts w:ascii="新細明體" w:hAnsi="新細明體" w:cs="DFKaiShu-SB-Estd-BF" w:hint="eastAsia"/>
                 <w:kern w:val="0"/>
                 <w:sz w:val="20"/>
                 <w:szCs w:val="20"/>
@@ -1216,7 +1216,7 @@
             </w:r>
             <w:r>
               <w:rPr>
-                <w:rFonts w:ascii="PMingLiU" w:hAnsi="PMingLiU"/>
+                <w:rFonts w:ascii="新細明體" w:hAnsi="新細明體"/>
                 <w:kern w:val="0"/>
                 <w:sz w:val="20"/>
                 <w:szCs w:val="20"/>
@@ -1226,7 +1226,7 @@
             <w:proofErr w:type="spellStart"/>
             <w:r>
               <w:rPr>
-                <w:rFonts w:ascii="PMingLiU" w:hAnsi="PMingLiU"/>
+                <w:rFonts w:ascii="新細明體" w:hAnsi="新細明體"/>
                 <w:kern w:val="0"/>
                 <w:sz w:val="20"/>
                 <w:szCs w:val="20"/>
@@ -1236,7 +1236,7 @@
             <w:proofErr w:type="spellEnd"/>
             <w:r>
               <w:rPr>
-                <w:rFonts w:ascii="PMingLiU" w:hAnsi="PMingLiU"/>
+                <w:rFonts w:ascii="新細明體" w:hAnsi="新細明體"/>
                 <w:kern w:val="0"/>
                 <w:sz w:val="20"/>
                 <w:szCs w:val="20"/>
@@ -1250,7 +1250,7 @@
               <w:autoSpaceDN w:val="0"/>
               <w:adjustRightInd w:val="0"/>
               <w:rPr>
-                <w:rFonts w:ascii="PMingLiU" w:hAnsi="PMingLiU"/>
+                <w:rFonts w:ascii="新細明體" w:hAnsi="新細明體"/>
                 <w:kern w:val="0"/>
                 <w:sz w:val="20"/>
                 <w:szCs w:val="20"/>
@@ -1346,7 +1346,7 @@
               <w:autoSpaceDN w:val="0"/>
               <w:adjustRightInd w:val="0"/>
               <w:rPr>
-                <w:rFonts w:ascii="PMingLiU" w:eastAsia="SimSun" w:hAnsi="PMingLiU"/>
+                <w:rFonts w:ascii="新細明體" w:eastAsia="SimSun" w:hAnsi="新細明體"/>
                 <w:color w:val="FF0000"/>
                 <w:kern w:val="0"/>
                 <w:sz w:val="20"/>
@@ -1356,7 +1356,7 @@
             </w:pPr>
             <w:r>
               <w:rPr>
-                <w:rFonts w:ascii="PMingLiU" w:hAnsi="PMingLiU" w:hint="eastAsia"/>
+                <w:rFonts w:ascii="新細明體" w:hAnsi="新細明體" w:hint="eastAsia"/>
                 <w:color w:val="FF0000"/>
                 <w:kern w:val="0"/>
                 <w:sz w:val="20"/>
@@ -1366,7 +1366,7 @@
             </w:r>
             <w:r>
               <w:rPr>
-                <w:rFonts w:ascii="PMingLiU" w:hAnsi="PMingLiU"/>
+                <w:rFonts w:ascii="新細明體" w:hAnsi="新細明體"/>
                 <w:color w:val="FF0000"/>
                 <w:kern w:val="0"/>
                 <w:sz w:val="20"/>
@@ -1376,7 +1376,7 @@
             </w:r>
             <w:r>
               <w:rPr>
-                <w:rFonts w:ascii="PMingLiU" w:hAnsi="PMingLiU" w:hint="eastAsia"/>
+                <w:rFonts w:ascii="新細明體" w:hAnsi="新細明體" w:hint="eastAsia"/>
                 <w:color w:val="FF0000"/>
                 <w:kern w:val="0"/>
                 <w:sz w:val="20"/>
@@ -1386,7 +1386,7 @@
             </w:r>
             <w:r>
               <w:rPr>
-                <w:rFonts w:ascii="PMingLiU" w:hAnsi="PMingLiU" w:hint="eastAsia"/>
+                <w:rFonts w:ascii="新細明體" w:hAnsi="新細明體" w:hint="eastAsia"/>
                 <w:color w:val="FF0000"/>
                 <w:kern w:val="0"/>
                 <w:sz w:val="20"/>
@@ -1396,7 +1396,7 @@
             </w:r>
             <w:r>
               <w:rPr>
-                <w:rFonts w:ascii="PMingLiU" w:eastAsia="SimSun" w:hAnsi="PMingLiU" w:hint="eastAsia"/>
+                <w:rFonts w:ascii="新細明體" w:eastAsia="SimSun" w:hAnsi="新細明體" w:hint="eastAsia"/>
                 <w:color w:val="FF0000"/>
                 <w:kern w:val="0"/>
                 <w:sz w:val="20"/>
@@ -1407,7 +1407,7 @@
             </w:r>
             <w:r>
               <w:rPr>
-                <w:rFonts w:ascii="PMingLiU" w:hAnsi="PMingLiU"/>
+                <w:rFonts w:ascii="新細明體" w:hAnsi="新細明體"/>
                 <w:color w:val="FF0000"/>
                 <w:kern w:val="0"/>
                 <w:sz w:val="20"/>
@@ -1417,7 +1417,7 @@
             </w:r>
             <w:r>
               <w:rPr>
-                <w:rFonts w:ascii="PMingLiU" w:hAnsi="PMingLiU"/>
+                <w:rFonts w:ascii="新細明體" w:hAnsi="新細明體"/>
                 <w:color w:val="FF0000"/>
                 <w:kern w:val="0"/>
                 <w:sz w:val="20"/>
@@ -1427,7 +1427,7 @@
             </w:r>
             <w:r>
               <w:rPr>
-                <w:rFonts w:ascii="PMingLiU" w:hAnsi="PMingLiU"/>
+                <w:rFonts w:ascii="新細明體" w:hAnsi="新細明體"/>
                 <w:color w:val="FF0000"/>
                 <w:kern w:val="0"/>
                 <w:sz w:val="20"/>
@@ -1442,7 +1442,7 @@
               <w:autoSpaceDN w:val="0"/>
               <w:adjustRightInd w:val="0"/>
               <w:rPr>
-                <w:rFonts w:ascii="PMingLiU" w:eastAsia="SimSun" w:hAnsi="PMingLiU"/>
+                <w:rFonts w:ascii="新細明體" w:eastAsia="SimSun" w:hAnsi="新細明體"/>
                 <w:color w:val="FF0000"/>
                 <w:kern w:val="0"/>
                 <w:sz w:val="20"/>
@@ -1549,7 +1549,7 @@
               <w:adjustRightInd w:val="0"/>
               <w:spacing w:line="240" w:lineRule="atLeast"/>
               <w:rPr>
-                <w:rFonts w:ascii="PMingLiU" w:hAnsi="PMingLiU"/>
+                <w:rFonts w:ascii="新細明體" w:hAnsi="新細明體"/>
                 <w:kern w:val="0"/>
                 <w:sz w:val="20"/>
                 <w:szCs w:val="20"/>
@@ -1567,7 +1567,7 @@
               <w:autoSpaceDN w:val="0"/>
               <w:adjustRightInd w:val="0"/>
               <w:rPr>
-                <w:rFonts w:ascii="PMingLiU" w:hAnsi="PMingLiU"/>
+                <w:rFonts w:ascii="新細明體" w:hAnsi="新細明體"/>
                 <w:kern w:val="0"/>
                 <w:sz w:val="20"/>
                 <w:szCs w:val="20"/>
@@ -1575,7 +1575,7 @@
             </w:pPr>
             <w:r>
               <w:rPr>
-                <w:rFonts w:ascii="PMingLiU" w:hAnsi="PMingLiU" w:cs="DFKaiShu-SB-Estd-BF" w:hint="eastAsia"/>
+                <w:rFonts w:ascii="新細明體" w:hAnsi="新細明體" w:cs="DFKaiShu-SB-Estd-BF" w:hint="eastAsia"/>
                 <w:kern w:val="0"/>
                 <w:sz w:val="20"/>
                 <w:szCs w:val="20"/>
@@ -1584,7 +1584,7 @@
             </w:r>
             <w:r>
               <w:rPr>
-                <w:rFonts w:ascii="PMingLiU" w:hAnsi="PMingLiU"/>
+                <w:rFonts w:ascii="新細明體" w:hAnsi="新細明體"/>
                 <w:kern w:val="0"/>
                 <w:sz w:val="20"/>
                 <w:szCs w:val="20"/>
@@ -1594,7 +1594,7 @@
             <w:proofErr w:type="spellStart"/>
             <w:r>
               <w:rPr>
-                <w:rFonts w:ascii="PMingLiU" w:hAnsi="PMingLiU"/>
+                <w:rFonts w:ascii="新細明體" w:hAnsi="新細明體"/>
                 <w:kern w:val="0"/>
                 <w:sz w:val="20"/>
                 <w:szCs w:val="20"/>
@@ -1604,7 +1604,7 @@
             <w:proofErr w:type="spellEnd"/>
             <w:r>
               <w:rPr>
-                <w:rFonts w:ascii="PMingLiU" w:hAnsi="PMingLiU"/>
+                <w:rFonts w:ascii="新細明體" w:hAnsi="新細明體"/>
                 <w:kern w:val="0"/>
                 <w:sz w:val="20"/>
                 <w:szCs w:val="20"/>
@@ -1618,7 +1618,7 @@
               <w:autoSpaceDN w:val="0"/>
               <w:adjustRightInd w:val="0"/>
               <w:rPr>
-                <w:rFonts w:ascii="PMingLiU" w:hAnsi="PMingLiU" w:cs="DFKaiShu-SB-Estd-BF"/>
+                <w:rFonts w:ascii="新細明體" w:hAnsi="新細明體" w:cs="DFKaiShu-SB-Estd-BF"/>
                 <w:kern w:val="0"/>
                 <w:sz w:val="20"/>
                 <w:szCs w:val="20"/>
@@ -1626,7 +1626,7 @@
             </w:pPr>
             <w:r>
               <w:rPr>
-                <w:rFonts w:ascii="PMingLiU" w:hAnsi="PMingLiU" w:cs="DFKaiShu-SB-Estd-BF" w:hint="eastAsia"/>
+                <w:rFonts w:ascii="新細明體" w:hAnsi="新細明體" w:cs="DFKaiShu-SB-Estd-BF" w:hint="eastAsia"/>
                 <w:kern w:val="0"/>
                 <w:sz w:val="20"/>
                 <w:szCs w:val="20"/>
@@ -1644,7 +1644,7 @@
             </w:r>
             <w:r>
               <w:rPr>
-                <w:rFonts w:ascii="PMingLiU" w:hAnsi="PMingLiU" w:cs="DFKaiShu-SB-Estd-BF" w:hint="eastAsia"/>
+                <w:rFonts w:ascii="新細明體" w:hAnsi="新細明體" w:cs="DFKaiShu-SB-Estd-BF" w:hint="eastAsia"/>
                 <w:kern w:val="0"/>
                 <w:sz w:val="20"/>
                 <w:szCs w:val="20"/>
@@ -1658,7 +1658,7 @@
               <w:autoSpaceDN w:val="0"/>
               <w:adjustRightInd w:val="0"/>
               <w:rPr>
-                <w:rFonts w:ascii="PMingLiU" w:hAnsi="PMingLiU"/>
+                <w:rFonts w:ascii="新細明體" w:hAnsi="新細明體"/>
                 <w:kern w:val="0"/>
                 <w:sz w:val="20"/>
                 <w:szCs w:val="20"/>
@@ -1666,12 +1666,200 @@
             </w:pPr>
             <w:r>
               <w:rPr>
-                <w:rFonts w:ascii="PMingLiU" w:hAnsi="PMingLiU"/>
-                <w:kern w:val="0"/>
-                <w:sz w:val="20"/>
-                <w:szCs w:val="20"/>
-              </w:rPr>
-              <w:t>Please put a tick against the appropriate box</w:t>
+                <w:rFonts w:ascii="新細明體" w:hAnsi="新細明體"/>
+                <w:kern w:val="0"/>
+                <w:sz w:val="20"/>
+                <w:szCs w:val="20"/>
+              </w:rPr>
+              <w:t>Please put a</w:t>
+            </w:r>
+            <w:bookmarkStart w:id="6" w:name="_GoBack"/>
+            <w:bookmarkEnd w:id="6"/>
+            <w:r>
+              <w:rPr>
+                <w:rFonts w:ascii="新細明體" w:hAnsi="新細明體"/>
+                <w:kern w:val="0"/>
+                <w:sz w:val="20"/>
+                <w:szCs w:val="20"/>
+              </w:rPr>
+              <w:t xml:space="preserve"> tick against the appropriate box</w:t>
+            </w:r>
+          </w:p>
+          <w:p>
+            <w:pPr>
+              <w:autoSpaceDE w:val="0"/>
+              <w:autoSpaceDN w:val="0"/>
+              <w:adjustRightInd w:val="0"/>
+              <w:rPr>
+                <w:rFonts w:ascii="新細明體" w:hAnsi="新細明體"/>
+                <w:b/>
+                <w:bCs/>
+                <w:kern w:val="0"/>
+                <w:sz w:val="20"/>
+                <w:szCs w:val="20"/>
+              </w:rPr>
+            </w:pPr>
+            <w:r>
+              <w:rPr>
+                <w:rFonts w:ascii="SimSun" w:eastAsia="SimSun" w:hAnsi="SimSun" w:cs="DFKaiShu-SB-Estd-BF" w:hint="eastAsia"/>
+                <w:kern w:val="0"/>
+                <w:sz w:val="20"/>
+                <w:szCs w:val="20"/>
+                <w:bdr w:val="single" w:sz="4" w:space="0" w:color="auto"/>
+              </w:rPr>
+              <w:t>√</w:t>
+            </w:r>
+            <w:r>
+              <w:rPr>
+                <w:rFonts w:ascii="新細明體" w:hAnsi="新細明體" w:hint="eastAsia"/>
+                <w:b/>
+                <w:bCs/>
+                <w:kern w:val="0"/>
+                <w:sz w:val="20"/>
+                <w:szCs w:val="20"/>
+              </w:rPr>
+              <w:t xml:space="preserve"> </w:t>
+            </w:r>
+            <w:r>
+              <w:rPr>
+                <w:rFonts w:ascii="新細明體" w:hAnsi="新細明體"/>
+                <w:b/>
+                <w:bCs/>
+                <w:kern w:val="0"/>
+                <w:sz w:val="20"/>
+                <w:szCs w:val="20"/>
+              </w:rPr>
+              <w:t>(</w:t>
+            </w:r>
+            <w:r>
+              <w:rPr>
+                <w:rFonts w:ascii="MS Mincho" w:eastAsia="MS Mincho" w:hAnsi="MS Mincho" w:cs="MS Mincho" w:hint="eastAsia"/>
+                <w:kern w:val="0"/>
+                <w:sz w:val="20"/>
+                <w:szCs w:val="20"/>
+              </w:rPr>
+              <w:t>本地課程</w:t>
+            </w:r>
+            <w:r>
+              <w:rPr>
+                <w:rFonts w:ascii="新細明體" w:hAnsi="新細明體"/>
+                <w:b/>
+                <w:bCs/>
+                <w:kern w:val="0"/>
+                <w:sz w:val="20"/>
+                <w:szCs w:val="20"/>
+              </w:rPr>
+              <w:t xml:space="preserve">) </w:t>
+            </w:r>
+            <w:r>
+              <w:rPr>
+                <w:rFonts w:ascii="MS Mincho" w:eastAsia="MS Mincho" w:hAnsi="MS Mincho" w:cs="MS Mincho" w:hint="eastAsia"/>
+                <w:kern w:val="0"/>
+                <w:sz w:val="20"/>
+                <w:szCs w:val="20"/>
+              </w:rPr>
+              <w:t>全日制經評審課程</w:t>
+            </w:r>
+            <w:r>
+              <w:rPr>
+                <w:rFonts w:ascii="新細明體" w:hAnsi="新細明體"/>
+                <w:b/>
+                <w:bCs/>
+                <w:kern w:val="0"/>
+                <w:sz w:val="20"/>
+                <w:szCs w:val="20"/>
+              </w:rPr>
+              <w:t>1</w:t>
+            </w:r>
+          </w:p>
+          <w:p>
+            <w:pPr>
+              <w:autoSpaceDE w:val="0"/>
+              <w:autoSpaceDN w:val="0"/>
+              <w:adjustRightInd w:val="0"/>
+              <w:rPr>
+                <w:rFonts w:ascii="新細明體" w:hAnsi="新細明體"/>
+                <w:b/>
+                <w:bCs/>
+                <w:kern w:val="0"/>
+                <w:sz w:val="20"/>
+                <w:szCs w:val="20"/>
+              </w:rPr>
+            </w:pPr>
+            <w:r>
+              <w:rPr>
+                <w:rFonts w:ascii="新細明體" w:hAnsi="新細明體"/>
+                <w:b/>
+                <w:bCs/>
+                <w:kern w:val="0"/>
+                <w:sz w:val="20"/>
+                <w:szCs w:val="20"/>
+              </w:rPr>
+              <w:t xml:space="preserve">(local </w:t>
+            </w:r>
+            <w:proofErr w:type="spellStart"/>
+            <w:r>
+              <w:rPr>
+                <w:rFonts w:ascii="新細明體" w:hAnsi="新細明體"/>
+                <w:b/>
+                <w:bCs/>
+                <w:kern w:val="0"/>
+                <w:sz w:val="20"/>
+                <w:szCs w:val="20"/>
+              </w:rPr>
+              <w:t>programme</w:t>
+            </w:r>
+            <w:proofErr w:type="spellEnd"/>
+            <w:r>
+              <w:rPr>
+                <w:rFonts w:ascii="新細明體" w:hAnsi="新細明體"/>
+                <w:b/>
+                <w:bCs/>
+                <w:kern w:val="0"/>
+                <w:sz w:val="20"/>
+                <w:szCs w:val="20"/>
+              </w:rPr>
+              <w:t xml:space="preserve">) </w:t>
+            </w:r>
+            <w:r>
+              <w:rPr>
+                <w:rFonts w:ascii="新細明體" w:hAnsi="新細明體"/>
+                <w:kern w:val="0"/>
+                <w:sz w:val="20"/>
+                <w:szCs w:val="20"/>
+              </w:rPr>
+              <w:t xml:space="preserve">a full-time accredited </w:t>
+            </w:r>
+            <w:proofErr w:type="spellStart"/>
+            <w:r>
+              <w:rPr>
+                <w:rFonts w:ascii="新細明體" w:hAnsi="新細明體"/>
+                <w:kern w:val="0"/>
+                <w:sz w:val="20"/>
+                <w:szCs w:val="20"/>
+              </w:rPr>
+              <w:t>programme</w:t>
+            </w:r>
+            <w:proofErr w:type="spellEnd"/>
+            <w:r>
+              <w:rPr>
+                <w:rFonts w:ascii="新細明體" w:hAnsi="新細明體"/>
+                <w:kern w:val="0"/>
+                <w:sz w:val="20"/>
+                <w:szCs w:val="20"/>
+              </w:rPr>
+              <w:t xml:space="preserve"> </w:t>
+            </w:r>
+            <w:r>
+              <w:rPr>
+                <w:rFonts w:ascii="新細明體" w:hAnsi="新細明體"/>
+                <w:b/>
+                <w:bCs/>
+                <w:kern w:val="0"/>
+                <w:sz w:val="20"/>
+                <w:szCs w:val="20"/>
+              </w:rPr>
+              <w:t>1</w:t>
             </w:r>
           </w:p>
           <w:p>
@@ -1686,7 +1874,7 @@
               <w:adjustRightInd w:val="0"/>
               <w:ind w:leftChars="0"/>
               <w:rPr>
-                <w:rFonts w:ascii="PMingLiU" w:hAnsi="PMingLiU"/>
+                <w:rFonts w:ascii="新細明體" w:hAnsi="新細明體"/>
                 <w:b/>
                 <w:bCs/>
                 <w:kern w:val="0"/>
@@ -1696,7 +1884,7 @@
             </w:pPr>
             <w:r>
               <w:rPr>
-                <w:rFonts w:ascii="PMingLiU" w:hAnsi="PMingLiU" w:hint="eastAsia"/>
+                <w:rFonts w:ascii="新細明體" w:hAnsi="新細明體" w:hint="eastAsia"/>
                 <w:b/>
                 <w:bCs/>
                 <w:kern w:val="0"/>
@@ -1707,7 +1895,7 @@
             </w:r>
             <w:r>
               <w:rPr>
-                <w:rFonts w:ascii="PMingLiU" w:hAnsi="PMingLiU"/>
+                <w:rFonts w:ascii="新細明體" w:hAnsi="新細明體"/>
                 <w:b/>
                 <w:bCs/>
                 <w:kern w:val="0"/>
@@ -1718,16 +1906,16 @@
             </w:r>
             <w:r>
               <w:rPr>
-                <w:rFonts w:ascii="MS Mincho" w:eastAsia="MS Mincho" w:hAnsi="MS Mincho" w:cs="MS Mincho" w:hint="eastAsia"/>
-                <w:kern w:val="0"/>
-                <w:sz w:val="20"/>
-                <w:szCs w:val="20"/>
-              </w:rPr>
-              <w:t>本地課程</w:t>
-            </w:r>
-            <w:r>
-              <w:rPr>
-                <w:rFonts w:ascii="PMingLiU" w:hAnsi="PMingLiU"/>
+                <w:rFonts w:ascii="新細明體" w:hAnsi="新細明體" w:cs="DFKaiShu-SB-Estd-BF" w:hint="eastAsia"/>
+                <w:kern w:val="0"/>
+                <w:sz w:val="20"/>
+                <w:szCs w:val="20"/>
+              </w:rPr>
+              <w:t>非本地教育課程</w:t>
+            </w:r>
+            <w:r>
+              <w:rPr>
+                <w:rFonts w:ascii="新細明體" w:hAnsi="新細明體"/>
                 <w:b/>
                 <w:bCs/>
                 <w:kern w:val="0"/>
@@ -1738,23 +1926,23 @@
             </w:r>
             <w:r>
               <w:rPr>
-                <w:rFonts w:ascii="MS Mincho" w:eastAsia="MS Mincho" w:hAnsi="MS Mincho" w:cs="MS Mincho" w:hint="eastAsia"/>
-                <w:kern w:val="0"/>
-                <w:sz w:val="20"/>
-                <w:szCs w:val="20"/>
-              </w:rPr>
-              <w:t>全日制經評審課程</w:t>
-            </w:r>
-            <w:r>
-              <w:rPr>
-                <w:rFonts w:ascii="PMingLiU" w:hAnsi="PMingLiU"/>
+                <w:rFonts w:ascii="新細明體" w:hAnsi="新細明體" w:cs="DFKaiShu-SB-Estd-BF" w:hint="eastAsia"/>
+                <w:kern w:val="0"/>
+                <w:sz w:val="20"/>
+                <w:szCs w:val="20"/>
+              </w:rPr>
+              <w:t>全日制學位或更高程度的教育課程</w:t>
+            </w:r>
+            <w:r>
+              <w:rPr>
+                <w:rFonts w:ascii="新細明體" w:hAnsi="新細明體"/>
                 <w:b/>
                 <w:bCs/>
                 <w:kern w:val="0"/>
                 <w:sz w:val="20"/>
                 <w:szCs w:val="20"/>
               </w:rPr>
-              <w:t>1</w:t>
+              <w:t>2</w:t>
             </w:r>
           </w:p>
           <w:p>
@@ -1763,7 +1951,7 @@
               <w:autoSpaceDN w:val="0"/>
               <w:adjustRightInd w:val="0"/>
               <w:rPr>
-                <w:rFonts w:ascii="PMingLiU" w:hAnsi="PMingLiU"/>
+                <w:rFonts w:ascii="新細明體" w:hAnsi="新細明體"/>
                 <w:b/>
                 <w:bCs/>
                 <w:kern w:val="0"/>
@@ -1773,19 +1961,19 @@
             </w:pPr>
             <w:r>
               <w:rPr>
-                <w:rFonts w:ascii="PMingLiU" w:hAnsi="PMingLiU"/>
+                <w:rFonts w:ascii="新細明體" w:hAnsi="新細明體"/>
                 <w:b/>
                 <w:bCs/>
                 <w:kern w:val="0"/>
                 <w:sz w:val="20"/>
                 <w:szCs w:val="20"/>
               </w:rPr>
-              <w:t xml:space="preserve">(local </w:t>
+              <w:t xml:space="preserve">(non-local education </w:t>
             </w:r>
             <w:proofErr w:type="spellStart"/>
             <w:r>
               <w:rPr>
-                <w:rFonts w:ascii="PMingLiU" w:hAnsi="PMingLiU"/>
+                <w:rFonts w:ascii="新細明體" w:hAnsi="新細明體"/>
                 <w:b/>
                 <w:bCs/>
                 <w:kern w:val="0"/>
@@ -1797,7 +1985,7 @@
             <w:proofErr w:type="spellEnd"/>
             <w:r>
               <w:rPr>
-                <w:rFonts w:ascii="PMingLiU" w:hAnsi="PMingLiU"/>
+                <w:rFonts w:ascii="新細明體" w:hAnsi="新細明體"/>
                 <w:b/>
                 <w:bCs/>
                 <w:kern w:val="0"/>
@@ -1808,17 +1996,17 @@
             </w:r>
             <w:r>
               <w:rPr>
-                <w:rFonts w:ascii="PMingLiU" w:hAnsi="PMingLiU"/>
-                <w:kern w:val="0"/>
-                <w:sz w:val="20"/>
-                <w:szCs w:val="20"/>
-              </w:rPr>
-              <w:t xml:space="preserve">a full-time accredited </w:t>
+                <w:rFonts w:ascii="新細明體" w:hAnsi="新細明體"/>
+                <w:kern w:val="0"/>
+                <w:sz w:val="20"/>
+                <w:szCs w:val="20"/>
+              </w:rPr>
+              <w:t xml:space="preserve">a full-time </w:t>
             </w:r>
             <w:proofErr w:type="spellStart"/>
             <w:r>
               <w:rPr>
-                <w:rFonts w:ascii="PMingLiU" w:hAnsi="PMingLiU"/>
+                <w:rFonts w:ascii="新細明體" w:hAnsi="新細明體"/>
                 <w:kern w:val="0"/>
                 <w:sz w:val="20"/>
                 <w:szCs w:val="20"/>
@@ -1828,7 +2016,16 @@
             <w:proofErr w:type="spellEnd"/>
             <w:r>
               <w:rPr>
-                <w:rFonts w:ascii="PMingLiU" w:hAnsi="PMingLiU"/>
+                <w:rFonts w:ascii="新細明體" w:hAnsi="新細明體"/>
+                <w:kern w:val="0"/>
+                <w:sz w:val="20"/>
+                <w:szCs w:val="20"/>
+              </w:rPr>
+              <w:t xml:space="preserve"> of education</w:t>
+            </w:r>
+            <w:r>
+              <w:rPr>
+                <w:rFonts w:ascii="新細明體" w:hAnsi="新細明體" w:hint="eastAsia"/>
                 <w:kern w:val="0"/>
                 <w:sz w:val="20"/>
                 <w:szCs w:val="20"/>
@@ -1837,189 +2034,7 @@
             </w:r>
             <w:r>
               <w:rPr>
-                <w:rFonts w:ascii="PMingLiU" w:hAnsi="PMingLiU"/>
-                <w:b/>
-                <w:bCs/>
-                <w:kern w:val="0"/>
-                <w:sz w:val="20"/>
-                <w:szCs w:val="20"/>
-              </w:rPr>
-              <w:t>1</w:t>
-            </w:r>
-          </w:p>
-          <w:p>
-            <w:pPr>
-              <w:pStyle w:val="ListParagraph"/>
-              <w:numPr>
-                <w:ilvl w:val="0"/>
-                <w:numId w:val="4"/>
-              </w:numPr>
-              <w:autoSpaceDE w:val="0"/>
-              <w:autoSpaceDN w:val="0"/>
-              <w:adjustRightInd w:val="0"/>
-              <w:ind w:leftChars="0"/>
-              <w:rPr>
-                <w:rFonts w:ascii="PMingLiU" w:hAnsi="PMingLiU"/>
-                <w:b/>
-                <w:bCs/>
-                <w:kern w:val="0"/>
-                <w:sz w:val="20"/>
-                <w:szCs w:val="20"/>
-              </w:rPr>
-            </w:pPr>
-            <w:r>
-              <w:rPr>
-                <w:rFonts w:ascii="PMingLiU" w:hAnsi="PMingLiU" w:hint="eastAsia"/>
-                <w:b/>
-                <w:bCs/>
-                <w:kern w:val="0"/>
-                <w:sz w:val="20"/>
-                <w:szCs w:val="20"/>
-              </w:rPr>
-              <w:t xml:space="preserve"> </w:t>
-            </w:r>
-            <w:r>
-              <w:rPr>
-                <w:rFonts w:ascii="PMingLiU" w:hAnsi="PMingLiU"/>
-                <w:b/>
-                <w:bCs/>
-                <w:kern w:val="0"/>
-                <w:sz w:val="20"/>
-                <w:szCs w:val="20"/>
-              </w:rPr>
-              <w:t>(</w:t>
-            </w:r>
-            <w:r>
-              <w:rPr>
-                <w:rFonts w:ascii="PMingLiU" w:hAnsi="PMingLiU" w:cs="DFKaiShu-SB-Estd-BF" w:hint="eastAsia"/>
-                <w:kern w:val="0"/>
-                <w:sz w:val="20"/>
-                <w:szCs w:val="20"/>
-              </w:rPr>
-              <w:t>非本地教育課程</w:t>
-            </w:r>
-            <w:r>
-              <w:rPr>
-                <w:rFonts w:ascii="PMingLiU" w:hAnsi="PMingLiU"/>
-                <w:b/>
-                <w:bCs/>
-                <w:kern w:val="0"/>
-                <w:sz w:val="20"/>
-                <w:szCs w:val="20"/>
-              </w:rPr>
-              <w:t xml:space="preserve">) </w:t>
-            </w:r>
-            <w:r>
-              <w:rPr>
-                <w:rFonts w:ascii="PMingLiU" w:hAnsi="PMingLiU" w:cs="DFKaiShu-SB-Estd-BF" w:hint="eastAsia"/>
-                <w:kern w:val="0"/>
-                <w:sz w:val="20"/>
-                <w:szCs w:val="20"/>
-              </w:rPr>
-              <w:t>全日制學位或更高程度的教育課程</w:t>
-            </w:r>
-            <w:r>
-              <w:rPr>
-                <w:rFonts w:ascii="PMingLiU" w:hAnsi="PMingLiU"/>
-                <w:b/>
-                <w:bCs/>
-                <w:kern w:val="0"/>
-                <w:sz w:val="20"/>
-                <w:szCs w:val="20"/>
-              </w:rPr>
-              <w:t>2</w:t>
-            </w:r>
-          </w:p>
-          <w:p>
-            <w:pPr>
-              <w:autoSpaceDE w:val="0"/>
-              <w:autoSpaceDN w:val="0"/>
-              <w:adjustRightInd w:val="0"/>
-              <w:rPr>
-                <w:rFonts w:ascii="PMingLiU" w:hAnsi="PMingLiU"/>
-                <w:b/>
-                <w:bCs/>
-                <w:kern w:val="0"/>
-                <w:sz w:val="20"/>
-                <w:szCs w:val="20"/>
-              </w:rPr>
-            </w:pPr>
-            <w:r>
-              <w:rPr>
-                <w:rFonts w:ascii="PMingLiU" w:hAnsi="PMingLiU"/>
-                <w:b/>
-                <w:bCs/>
-                <w:kern w:val="0"/>
-                <w:sz w:val="20"/>
-                <w:szCs w:val="20"/>
-              </w:rPr>
-              <w:t xml:space="preserve">(non-local education </w:t>
-            </w:r>
-            <w:proofErr w:type="spellStart"/>
-            <w:r>
-              <w:rPr>
-                <w:rFonts w:ascii="PMingLiU" w:hAnsi="PMingLiU"/>
-                <w:b/>
-                <w:bCs/>
-                <w:kern w:val="0"/>
-                <w:sz w:val="20"/>
-                <w:szCs w:val="20"/>
-              </w:rPr>
-              <w:t>programme</w:t>
-            </w:r>
-            <w:proofErr w:type="spellEnd"/>
-            <w:r>
-              <w:rPr>
-                <w:rFonts w:ascii="PMingLiU" w:hAnsi="PMingLiU"/>
-                <w:b/>
-                <w:bCs/>
-                <w:kern w:val="0"/>
-                <w:sz w:val="20"/>
-                <w:szCs w:val="20"/>
-              </w:rPr>
-              <w:t xml:space="preserve">) </w:t>
-            </w:r>
-            <w:r>
-              <w:rPr>
-                <w:rFonts w:ascii="PMingLiU" w:hAnsi="PMingLiU"/>
-                <w:kern w:val="0"/>
-                <w:sz w:val="20"/>
-                <w:szCs w:val="20"/>
-              </w:rPr>
-              <w:t xml:space="preserve">a full-time </w:t>
-            </w:r>
-            <w:proofErr w:type="spellStart"/>
-            <w:r>
-              <w:rPr>
-                <w:rFonts w:ascii="PMingLiU" w:hAnsi="PMingLiU"/>
-                <w:kern w:val="0"/>
-                <w:sz w:val="20"/>
-                <w:szCs w:val="20"/>
-              </w:rPr>
-              <w:t>programme</w:t>
-            </w:r>
-            <w:proofErr w:type="spellEnd"/>
-            <w:r>
-              <w:rPr>
-                <w:rFonts w:ascii="PMingLiU" w:hAnsi="PMingLiU"/>
-                <w:kern w:val="0"/>
-                <w:sz w:val="20"/>
-                <w:szCs w:val="20"/>
-              </w:rPr>
-              <w:t xml:space="preserve"> of education</w:t>
-            </w:r>
-            <w:r>
-              <w:rPr>
-                <w:rFonts w:ascii="PMingLiU" w:hAnsi="PMingLiU" w:hint="eastAsia"/>
-                <w:kern w:val="0"/>
-                <w:sz w:val="20"/>
-                <w:szCs w:val="20"/>
-              </w:rPr>
-              <w:t xml:space="preserve"> </w:t>
-            </w:r>
-            <w:r>
-              <w:rPr>
-                <w:rFonts w:ascii="PMingLiU" w:hAnsi="PMingLiU"/>
+                <w:rFonts w:ascii="新細明體" w:hAnsi="新細明體"/>
                 <w:kern w:val="0"/>
                 <w:sz w:val="20"/>
                 <w:szCs w:val="20"/>
@@ -2028,7 +2043,7 @@
             </w:r>
             <w:r>
               <w:rPr>
-                <w:rFonts w:ascii="PMingLiU" w:hAnsi="PMingLiU"/>
+                <w:rFonts w:ascii="新細明體" w:hAnsi="新細明體"/>
                 <w:b/>
                 <w:bCs/>
                 <w:kern w:val="0"/>
@@ -2051,7 +2066,7 @@
               <w:autoSpaceDN w:val="0"/>
               <w:adjustRightInd w:val="0"/>
               <w:rPr>
-                <w:rFonts w:ascii="PMingLiU" w:hAnsi="PMingLiU"/>
+                <w:rFonts w:ascii="新細明體" w:hAnsi="新細明體"/>
                 <w:kern w:val="0"/>
                 <w:sz w:val="20"/>
                 <w:szCs w:val="20"/>
@@ -2059,7 +2074,7 @@
             </w:pPr>
             <w:r>
               <w:rPr>
-                <w:rFonts w:ascii="PMingLiU" w:hAnsi="PMingLiU" w:cs="DFKaiShu-SB-Estd-BF" w:hint="eastAsia"/>
+                <w:rFonts w:ascii="新細明體" w:hAnsi="新細明體" w:cs="DFKaiShu-SB-Estd-BF" w:hint="eastAsia"/>
                 <w:kern w:val="0"/>
                 <w:sz w:val="20"/>
                 <w:szCs w:val="20"/>
@@ -2068,7 +2083,7 @@
             </w:r>
             <w:r>
               <w:rPr>
-                <w:rFonts w:ascii="PMingLiU" w:hAnsi="PMingLiU" w:cs="DFKaiShu-SB-Estd-BF"/>
+                <w:rFonts w:ascii="新細明體" w:hAnsi="新細明體" w:cs="DFKaiShu-SB-Estd-BF"/>
                 <w:kern w:val="0"/>
                 <w:sz w:val="20"/>
                 <w:szCs w:val="20"/>
@@ -2077,7 +2092,7 @@
             </w:r>
             <w:r>
               <w:rPr>
-                <w:rFonts w:ascii="PMingLiU" w:hAnsi="PMingLiU"/>
+                <w:rFonts w:ascii="新細明體" w:hAnsi="新細明體"/>
                 <w:kern w:val="0"/>
                 <w:sz w:val="20"/>
                 <w:szCs w:val="20"/>
@@ -2097,7 +2112,7 @@
               <w:adjustRightInd w:val="0"/>
               <w:spacing w:line="240" w:lineRule="atLeast"/>
               <w:rPr>
-                <w:rFonts w:ascii="PMingLiU" w:hAnsi="PMingLiU"/>
+                <w:rFonts w:ascii="新細明體" w:hAnsi="新細明體"/>
                 <w:kern w:val="0"/>
                 <w:sz w:val="20"/>
                 <w:szCs w:val="20"/>
@@ -2117,7 +2132,7 @@
                 </w:ffData>
               </w:fldChar>
             </w:r>
-            <w:bookmarkStart w:id="6" w:name="jobTitle"/>
+            <w:bookmarkStart w:id="7" w:name="jobTitle"/>
             <w:r>
               <w:rPr>
                 <w:sz w:val="20"/>
@@ -2185,7 +2200,7 @@
               </w:rPr>
               <w:fldChar w:fldCharType="end"/>
             </w:r>
-            <w:bookmarkEnd w:id="6"/>
+            <w:bookmarkEnd w:id="7"/>
           </w:p>
         </w:tc>
       </w:tr>
@@ -2200,7 +2215,7 @@
               <w:autoSpaceDN w:val="0"/>
               <w:adjustRightInd w:val="0"/>
               <w:rPr>
-                <w:rFonts w:ascii="PMingLiU" w:hAnsi="PMingLiU"/>
+                <w:rFonts w:ascii="新細明體" w:hAnsi="新細明體"/>
                 <w:kern w:val="0"/>
                 <w:sz w:val="20"/>
                 <w:szCs w:val="20"/>
@@ -2208,7 +2223,7 @@
             </w:pPr>
             <w:r>
               <w:rPr>
-                <w:rFonts w:ascii="PMingLiU" w:hAnsi="PMingLiU" w:cs="DFKaiShu-SB-Estd-BF" w:hint="eastAsia"/>
+                <w:rFonts w:ascii="新細明體" w:hAnsi="新細明體" w:cs="DFKaiShu-SB-Estd-BF" w:hint="eastAsia"/>
                 <w:kern w:val="0"/>
                 <w:sz w:val="20"/>
                 <w:szCs w:val="20"/>
@@ -2217,7 +2232,7 @@
             </w:r>
             <w:r>
               <w:rPr>
-                <w:rFonts w:ascii="PMingLiU" w:hAnsi="PMingLiU" w:cs="DFKaiShu-SB-Estd-BF"/>
+                <w:rFonts w:ascii="新細明體" w:hAnsi="新細明體" w:cs="DFKaiShu-SB-Estd-BF"/>
                 <w:kern w:val="0"/>
                 <w:sz w:val="20"/>
                 <w:szCs w:val="20"/>
@@ -2226,7 +2241,7 @@
             </w:r>
             <w:r>
               <w:rPr>
-                <w:rFonts w:ascii="PMingLiU" w:hAnsi="PMingLiU"/>
+                <w:rFonts w:ascii="新細明體" w:hAnsi="新細明體"/>
                 <w:kern w:val="0"/>
                 <w:sz w:val="20"/>
                 <w:szCs w:val="20"/>
@@ -2246,7 +2261,7 @@
               <w:adjustRightInd w:val="0"/>
               <w:spacing w:line="240" w:lineRule="atLeast"/>
               <w:rPr>
-                <w:rFonts w:ascii="PMingLiU" w:hAnsi="PMingLiU"/>
+                <w:rFonts w:ascii="新細明體" w:hAnsi="新細明體"/>
                 <w:kern w:val="0"/>
                 <w:sz w:val="20"/>
                 <w:szCs w:val="20"/>
@@ -2266,7 +2281,7 @@
                 </w:ffData>
               </w:fldChar>
             </w:r>
-            <w:bookmarkStart w:id="7" w:name="jobStartDateDMY"/>
+            <w:bookmarkStart w:id="8" w:name="jobStartDateDMY"/>
             <w:r>
               <w:rPr>
                 <w:sz w:val="20"/>
@@ -2334,7 +2349,7 @@
               </w:rPr>
               <w:fldChar w:fldCharType="end"/>
             </w:r>
-            <w:bookmarkEnd w:id="7"/>
+            <w:bookmarkEnd w:id="8"/>
             <w:r>
               <w:rPr>
                 <w:rFonts w:hint="eastAsia"/>
@@ -2357,7 +2372,7 @@
                 </w:ffData>
               </w:fldChar>
             </w:r>
-            <w:bookmarkStart w:id="8" w:name="jobFinishDateDMY"/>
+            <w:bookmarkStart w:id="9" w:name="jobFinishDateDMY"/>
             <w:r>
               <w:rPr>
                 <w:sz w:val="20"/>
@@ -2425,7 +2440,7 @@
               </w:rPr>
               <w:fldChar w:fldCharType="end"/>
             </w:r>
-            <w:bookmarkEnd w:id="8"/>
+            <w:bookmarkEnd w:id="9"/>
           </w:p>
         </w:tc>
       </w:tr>
@@ -2437,7 +2452,7 @@
         <w:adjustRightInd w:val="0"/>
         <w:ind w:right="-154"/>
         <w:rPr>
-          <w:rFonts w:ascii="PMingLiU" w:eastAsia="SimSun" w:hAnsi="PMingLiU" w:cs="DFKaiShu-SB-Estd-BF"/>
+          <w:rFonts w:ascii="新細明體" w:eastAsia="SimSun" w:hAnsi="新細明體" w:cs="DFKaiShu-SB-Estd-BF"/>
           <w:kern w:val="0"/>
           <w:sz w:val="20"/>
           <w:szCs w:val="20"/>
@@ -2472,7 +2487,7 @@
               <w:adjustRightInd w:val="0"/>
               <w:ind w:left="55" w:right="-154"/>
               <w:rPr>
-                <w:rFonts w:ascii="PMingLiU" w:eastAsia="SimSun" w:hAnsi="PMingLiU" w:cs="DFKaiShu-SB-Estd-BF"/>
+                <w:rFonts w:ascii="新細明體" w:eastAsia="SimSun" w:hAnsi="新細明體" w:cs="DFKaiShu-SB-Estd-BF"/>
                 <w:kern w:val="0"/>
                 <w:sz w:val="20"/>
                 <w:szCs w:val="20"/>
@@ -2481,7 +2496,7 @@
             </w:pPr>
             <w:r>
               <w:rPr>
-                <w:rFonts w:ascii="PMingLiU" w:hAnsi="PMingLiU" w:cs="DFKaiShu-SB-Estd-BF" w:hint="eastAsia"/>
+                <w:rFonts w:ascii="新細明體" w:hAnsi="新細明體" w:cs="DFKaiShu-SB-Estd-BF" w:hint="eastAsia"/>
                 <w:kern w:val="0"/>
                 <w:sz w:val="20"/>
                 <w:szCs w:val="20"/>
@@ -2490,7 +2505,7 @@
             </w:r>
             <w:r>
               <w:rPr>
-                <w:rFonts w:ascii="PMingLiU" w:eastAsia="SimSun" w:hAnsi="PMingLiU" w:cs="DFKaiShu-SB-Estd-BF" w:hint="eastAsia"/>
+                <w:rFonts w:ascii="新細明體" w:eastAsia="SimSun" w:hAnsi="新細明體" w:cs="DFKaiShu-SB-Estd-BF" w:hint="eastAsia"/>
                 <w:kern w:val="0"/>
                 <w:sz w:val="20"/>
                 <w:szCs w:val="20"/>
@@ -2500,7 +2515,7 @@
             </w:r>
             <w:r>
               <w:rPr>
-                <w:rFonts w:ascii="PMingLiU" w:hAnsi="PMingLiU"/>
+                <w:rFonts w:ascii="新細明體" w:hAnsi="新細明體"/>
                 <w:kern w:val="0"/>
                 <w:sz w:val="20"/>
                 <w:szCs w:val="20"/>
@@ -2509,7 +2524,7 @@
             </w:r>
             <w:r>
               <w:rPr>
-                <w:rFonts w:ascii="PMingLiU" w:eastAsia="SimSun" w:hAnsi="PMingLiU" w:hint="eastAsia"/>
+                <w:rFonts w:ascii="新細明體" w:eastAsia="SimSun" w:hAnsi="新細明體" w:hint="eastAsia"/>
                 <w:kern w:val="0"/>
                 <w:sz w:val="20"/>
                 <w:szCs w:val="20"/>
@@ -2519,7 +2534,7 @@
             </w:r>
             <w:r>
               <w:rPr>
-                <w:rFonts w:ascii="PMingLiU" w:hAnsi="PMingLiU"/>
+                <w:rFonts w:ascii="新細明體" w:hAnsi="新細明體"/>
                 <w:kern w:val="0"/>
                 <w:sz w:val="20"/>
                 <w:szCs w:val="20"/>
@@ -2529,7 +2544,7 @@
             </w:r>
             <w:r>
               <w:rPr>
-                <w:rFonts w:ascii="PMingLiU" w:hAnsi="PMingLiU"/>
+                <w:rFonts w:ascii="新細明體" w:hAnsi="新細明體"/>
                 <w:kern w:val="0"/>
                 <w:sz w:val="20"/>
                 <w:szCs w:val="20"/>
@@ -2544,10 +2559,10 @@
                 </w:ffData>
               </w:fldChar>
             </w:r>
-            <w:bookmarkStart w:id="9" w:name="hodSign"/>
-            <w:r>
-              <w:rPr>
-                <w:rFonts w:ascii="PMingLiU" w:hAnsi="PMingLiU"/>
+            <w:bookmarkStart w:id="10" w:name="hodSign"/>
+            <w:r>
+              <w:rPr>
+                <w:rFonts w:ascii="新細明體" w:hAnsi="新細明體"/>
                 <w:kern w:val="0"/>
                 <w:sz w:val="20"/>
                 <w:szCs w:val="20"/>
@@ -2557,7 +2572,7 @@
             </w:r>
             <w:r>
               <w:rPr>
-                <w:rFonts w:ascii="PMingLiU" w:hAnsi="PMingLiU"/>
+                <w:rFonts w:ascii="新細明體" w:hAnsi="新細明體"/>
                 <w:kern w:val="0"/>
                 <w:sz w:val="20"/>
                 <w:szCs w:val="20"/>
@@ -2566,7 +2581,7 @@
             </w:r>
             <w:r>
               <w:rPr>
-                <w:rFonts w:ascii="PMingLiU" w:hAnsi="PMingLiU"/>
+                <w:rFonts w:ascii="新細明體" w:hAnsi="新細明體"/>
                 <w:kern w:val="0"/>
                 <w:sz w:val="20"/>
                 <w:szCs w:val="20"/>
@@ -2576,7 +2591,7 @@
             </w:r>
             <w:r>
               <w:rPr>
-                <w:rFonts w:ascii="PMingLiU" w:hAnsi="PMingLiU"/>
+                <w:rFonts w:ascii="新細明體" w:hAnsi="新細明體"/>
                 <w:noProof/>
                 <w:kern w:val="0"/>
                 <w:sz w:val="20"/>
@@ -2587,7 +2602,7 @@
             </w:r>
             <w:r>
               <w:rPr>
-                <w:rFonts w:ascii="PMingLiU" w:hAnsi="PMingLiU"/>
+                <w:rFonts w:ascii="新細明體" w:hAnsi="新細明體"/>
                 <w:noProof/>
                 <w:kern w:val="0"/>
                 <w:sz w:val="20"/>
@@ -2598,7 +2613,7 @@
             </w:r>
             <w:r>
               <w:rPr>
-                <w:rFonts w:ascii="PMingLiU" w:hAnsi="PMingLiU"/>
+                <w:rFonts w:ascii="新細明體" w:hAnsi="新細明體"/>
                 <w:noProof/>
                 <w:kern w:val="0"/>
                 <w:sz w:val="20"/>
@@ -2609,7 +2624,7 @@
             </w:r>
             <w:r>
               <w:rPr>
-                <w:rFonts w:ascii="PMingLiU" w:hAnsi="PMingLiU"/>
+                <w:rFonts w:ascii="新細明體" w:hAnsi="新細明體"/>
                 <w:noProof/>
                 <w:kern w:val="0"/>
                 <w:sz w:val="20"/>
@@ -2620,7 +2635,7 @@
             </w:r>
             <w:r>
               <w:rPr>
-                <w:rFonts w:ascii="PMingLiU" w:hAnsi="PMingLiU"/>
+                <w:rFonts w:ascii="新細明體" w:hAnsi="新細明體"/>
                 <w:noProof/>
                 <w:kern w:val="0"/>
                 <w:sz w:val="20"/>
@@ -2631,7 +2646,7 @@
             </w:r>
             <w:r>
               <w:rPr>
-                <w:rFonts w:ascii="PMingLiU" w:hAnsi="PMingLiU"/>
+                <w:rFonts w:ascii="新細明體" w:hAnsi="新細明體"/>
                 <w:kern w:val="0"/>
                 <w:sz w:val="20"/>
                 <w:szCs w:val="20"/>
@@ -2639,10 +2654,10 @@
               </w:rPr>
               <w:fldChar w:fldCharType="end"/>
             </w:r>
-            <w:bookmarkEnd w:id="9"/>
-            <w:r>
-              <w:rPr>
-                <w:rFonts w:ascii="PMingLiU" w:eastAsia="SimSun" w:hAnsi="PMingLiU" w:hint="eastAsia"/>
+            <w:bookmarkEnd w:id="10"/>
+            <w:r>
+              <w:rPr>
+                <w:rFonts w:ascii="新細明體" w:eastAsia="SimSun" w:hAnsi="新細明體" w:hint="eastAsia"/>
                 <w:kern w:val="0"/>
                 <w:sz w:val="20"/>
                 <w:szCs w:val="20"/>
@@ -2665,7 +2680,7 @@
               <w:adjustRightInd w:val="0"/>
               <w:ind w:left="443" w:right="-154"/>
               <w:rPr>
-                <w:rFonts w:ascii="PMingLiU" w:eastAsia="SimSun" w:hAnsi="PMingLiU" w:cs="DFKaiShu-SB-Estd-BF"/>
+                <w:rFonts w:ascii="新細明體" w:eastAsia="SimSun" w:hAnsi="新細明體" w:cs="DFKaiShu-SB-Estd-BF"/>
                 <w:kern w:val="0"/>
                 <w:sz w:val="20"/>
                 <w:szCs w:val="20"/>
@@ -2674,7 +2689,7 @@
             </w:pPr>
             <w:r>
               <w:rPr>
-                <w:rFonts w:ascii="PMingLiU" w:eastAsia="SimSun" w:hAnsi="PMingLiU" w:hint="eastAsia"/>
+                <w:rFonts w:ascii="新細明體" w:eastAsia="SimSun" w:hAnsi="新細明體" w:hint="eastAsia"/>
                 <w:kern w:val="0"/>
                 <w:sz w:val="20"/>
                 <w:szCs w:val="20"/>
@@ -2685,7 +2700,7 @@
             </w:r>
             <w:r>
               <w:rPr>
-                <w:rFonts w:ascii="PMingLiU" w:hAnsi="PMingLiU"/>
+                <w:rFonts w:ascii="新細明體" w:hAnsi="新細明體"/>
                 <w:kern w:val="0"/>
                 <w:sz w:val="20"/>
                 <w:szCs w:val="20"/>
@@ -2700,10 +2715,10 @@
                 </w:ffData>
               </w:fldChar>
             </w:r>
-            <w:bookmarkStart w:id="10" w:name="DeptChop"/>
-            <w:r>
-              <w:rPr>
-                <w:rFonts w:ascii="PMingLiU" w:hAnsi="PMingLiU"/>
+            <w:bookmarkStart w:id="11" w:name="DeptChop"/>
+            <w:r>
+              <w:rPr>
+                <w:rFonts w:ascii="新細明體" w:hAnsi="新細明體"/>
                 <w:kern w:val="0"/>
                 <w:sz w:val="20"/>
                 <w:szCs w:val="20"/>
@@ -2713,7 +2728,7 @@
             </w:r>
             <w:r>
               <w:rPr>
-                <w:rFonts w:ascii="PMingLiU" w:hAnsi="PMingLiU"/>
+                <w:rFonts w:ascii="新細明體" w:hAnsi="新細明體"/>
                 <w:kern w:val="0"/>
                 <w:sz w:val="20"/>
                 <w:szCs w:val="20"/>
@@ -2722,7 +2737,7 @@
             </w:r>
             <w:r>
               <w:rPr>
-                <w:rFonts w:ascii="PMingLiU" w:hAnsi="PMingLiU"/>
+                <w:rFonts w:ascii="新細明體" w:hAnsi="新細明體"/>
                 <w:kern w:val="0"/>
                 <w:sz w:val="20"/>
                 <w:szCs w:val="20"/>
@@ -2732,7 +2747,7 @@
             </w:r>
             <w:r>
               <w:rPr>
-                <w:rFonts w:ascii="PMingLiU" w:hAnsi="PMingLiU"/>
+                <w:rFonts w:ascii="新細明體" w:hAnsi="新細明體"/>
                 <w:noProof/>
                 <w:kern w:val="0"/>
                 <w:sz w:val="20"/>
@@ -2743,7 +2758,7 @@
             </w:r>
             <w:r>
               <w:rPr>
-                <w:rFonts w:ascii="PMingLiU" w:hAnsi="PMingLiU"/>
+                <w:rFonts w:ascii="新細明體" w:hAnsi="新細明體"/>
                 <w:noProof/>
                 <w:kern w:val="0"/>
                 <w:sz w:val="20"/>
@@ -2754,7 +2769,7 @@
             </w:r>
             <w:r>
               <w:rPr>
-                <w:rFonts w:ascii="PMingLiU" w:hAnsi="PMingLiU"/>
+                <w:rFonts w:ascii="新細明體" w:hAnsi="新細明體"/>
                 <w:noProof/>
                 <w:kern w:val="0"/>
                 <w:sz w:val="20"/>
@@ -2765,7 +2780,7 @@
             </w:r>
             <w:r>
               <w:rPr>
-                <w:rFonts w:ascii="PMingLiU" w:hAnsi="PMingLiU"/>
+                <w:rFonts w:ascii="新細明體" w:hAnsi="新細明體"/>
                 <w:noProof/>
                 <w:kern w:val="0"/>
                 <w:sz w:val="20"/>
@@ -2776,7 +2791,7 @@
             </w:r>
             <w:r>
               <w:rPr>
-                <w:rFonts w:ascii="PMingLiU" w:hAnsi="PMingLiU"/>
+                <w:rFonts w:ascii="新細明體" w:hAnsi="新細明體"/>
                 <w:noProof/>
                 <w:kern w:val="0"/>
                 <w:sz w:val="20"/>
@@ -2787,7 +2802,7 @@
             </w:r>
             <w:r>
               <w:rPr>
-                <w:rFonts w:ascii="PMingLiU" w:hAnsi="PMingLiU"/>
+                <w:rFonts w:ascii="新細明體" w:hAnsi="新細明體"/>
                 <w:kern w:val="0"/>
                 <w:sz w:val="20"/>
                 <w:szCs w:val="20"/>
@@ -2795,10 +2810,10 @@
               </w:rPr>
               <w:fldChar w:fldCharType="end"/>
             </w:r>
-            <w:bookmarkEnd w:id="10"/>
-            <w:r>
-              <w:rPr>
-                <w:rFonts w:ascii="PMingLiU" w:hAnsi="PMingLiU"/>
+            <w:bookmarkEnd w:id="11"/>
+            <w:r>
+              <w:rPr>
+                <w:rFonts w:ascii="新細明體" w:hAnsi="新細明體"/>
                 <w:kern w:val="0"/>
                 <w:sz w:val="20"/>
                 <w:szCs w:val="20"/>
@@ -2820,7 +2835,7 @@
               <w:adjustRightInd w:val="0"/>
               <w:ind w:right="-154"/>
               <w:rPr>
-                <w:rFonts w:ascii="PMingLiU" w:eastAsia="SimSun" w:hAnsi="PMingLiU" w:cs="DFKaiShu-SB-Estd-BF"/>
+                <w:rFonts w:ascii="新細明體" w:eastAsia="SimSun" w:hAnsi="新細明體" w:cs="DFKaiShu-SB-Estd-BF"/>
                 <w:kern w:val="0"/>
                 <w:sz w:val="20"/>
                 <w:szCs w:val="20"/>
@@ -2829,7 +2844,7 @@
             </w:pPr>
             <w:r>
               <w:rPr>
-                <w:rFonts w:ascii="PMingLiU" w:hAnsi="PMingLiU"/>
+                <w:rFonts w:ascii="新細明體" w:hAnsi="新細明體"/>
                 <w:kern w:val="0"/>
                 <w:sz w:val="20"/>
                 <w:szCs w:val="20"/>
@@ -2839,7 +2854,7 @@
             </w:r>
             <w:r>
               <w:rPr>
-                <w:rFonts w:ascii="PMingLiU" w:hAnsi="PMingLiU"/>
+                <w:rFonts w:ascii="新細明體" w:hAnsi="新細明體"/>
                 <w:kern w:val="0"/>
                 <w:sz w:val="20"/>
                 <w:szCs w:val="20"/>
@@ -2849,7 +2864,7 @@
             </w:r>
             <w:r>
               <w:rPr>
-                <w:rFonts w:ascii="PMingLiU" w:hAnsi="PMingLiU"/>
+                <w:rFonts w:ascii="新細明體" w:hAnsi="新細明體"/>
                 <w:kern w:val="0"/>
                 <w:sz w:val="20"/>
                 <w:szCs w:val="20"/>
@@ -2859,7 +2874,7 @@
             </w:r>
             <w:r>
               <w:rPr>
-                <w:rFonts w:ascii="PMingLiU" w:hAnsi="PMingLiU"/>
+                <w:rFonts w:ascii="新細明體" w:hAnsi="新細明體"/>
                 <w:noProof/>
                 <w:kern w:val="0"/>
                 <w:sz w:val="20"/>
@@ -2870,7 +2885,7 @@
             </w:r>
             <w:r>
               <w:rPr>
-                <w:rFonts w:ascii="PMingLiU" w:hAnsi="PMingLiU"/>
+                <w:rFonts w:ascii="新細明體" w:hAnsi="新細明體"/>
                 <w:kern w:val="0"/>
                 <w:sz w:val="20"/>
                 <w:szCs w:val="20"/>
@@ -2896,7 +2911,7 @@
               <w:adjustRightInd w:val="0"/>
               <w:ind w:left="55" w:right="-154"/>
               <w:rPr>
-                <w:rFonts w:ascii="PMingLiU" w:hAnsi="PMingLiU" w:cs="DFKaiShu-SB-Estd-BF"/>
+                <w:rFonts w:ascii="新細明體" w:hAnsi="新細明體" w:cs="DFKaiShu-SB-Estd-BF"/>
                 <w:kern w:val="0"/>
                 <w:sz w:val="20"/>
                 <w:szCs w:val="20"/>
@@ -2904,7 +2919,7 @@
             </w:pPr>
             <w:r>
               <w:rPr>
-                <w:rFonts w:ascii="PMingLiU" w:hAnsi="PMingLiU" w:cs="DFKaiShu-SB-Estd-BF" w:hint="eastAsia"/>
+                <w:rFonts w:ascii="新細明體" w:hAnsi="新細明體" w:cs="DFKaiShu-SB-Estd-BF" w:hint="eastAsia"/>
                 <w:kern w:val="0"/>
                 <w:sz w:val="20"/>
                 <w:szCs w:val="20"/>
@@ -2913,7 +2928,7 @@
             </w:r>
             <w:r>
               <w:rPr>
-                <w:rFonts w:ascii="PMingLiU" w:eastAsia="SimSun" w:hAnsi="PMingLiU" w:cs="DFKaiShu-SB-Estd-BF" w:hint="eastAsia"/>
+                <w:rFonts w:ascii="新細明體" w:eastAsia="SimSun" w:hAnsi="新細明體" w:cs="DFKaiShu-SB-Estd-BF" w:hint="eastAsia"/>
                 <w:kern w:val="0"/>
                 <w:sz w:val="20"/>
                 <w:szCs w:val="20"/>
@@ -2923,7 +2938,7 @@
             </w:r>
             <w:r>
               <w:rPr>
-                <w:rFonts w:ascii="PMingLiU" w:eastAsia="SimSun" w:hAnsi="PMingLiU" w:cs="DFKaiShu-SB-Estd-BF"/>
+                <w:rFonts w:ascii="新細明體" w:eastAsia="SimSun" w:hAnsi="新細明體" w:cs="DFKaiShu-SB-Estd-BF"/>
                 <w:kern w:val="0"/>
                 <w:sz w:val="20"/>
                 <w:szCs w:val="20"/>
@@ -2933,7 +2948,7 @@
             </w:r>
             <w:r>
               <w:rPr>
-                <w:rFonts w:ascii="PMingLiU" w:eastAsia="SimSun" w:hAnsi="PMingLiU" w:cs="DFKaiShu-SB-Estd-BF" w:hint="eastAsia"/>
+                <w:rFonts w:ascii="新細明體" w:eastAsia="SimSun" w:hAnsi="新細明體" w:cs="DFKaiShu-SB-Estd-BF" w:hint="eastAsia"/>
                 <w:kern w:val="0"/>
                 <w:sz w:val="20"/>
                 <w:szCs w:val="20"/>
@@ -2943,7 +2958,7 @@
             </w:r>
             <w:r>
               <w:rPr>
-                <w:rFonts w:ascii="PMingLiU" w:eastAsia="SimSun" w:hAnsi="PMingLiU" w:cs="DFKaiShu-SB-Estd-BF"/>
+                <w:rFonts w:ascii="新細明體" w:eastAsia="SimSun" w:hAnsi="新細明體" w:cs="DFKaiShu-SB-Estd-BF"/>
                 <w:kern w:val="0"/>
                 <w:sz w:val="20"/>
                 <w:szCs w:val="20"/>
@@ -2958,10 +2973,10 @@
                 </w:ffData>
               </w:fldChar>
             </w:r>
-            <w:bookmarkStart w:id="11" w:name="HeadOfDeptName"/>
-            <w:r>
-              <w:rPr>
-                <w:rFonts w:ascii="PMingLiU" w:eastAsia="SimSun" w:hAnsi="PMingLiU" w:cs="DFKaiShu-SB-Estd-BF"/>
+            <w:bookmarkStart w:id="12" w:name="HeadOfDeptName"/>
+            <w:r>
+              <w:rPr>
+                <w:rFonts w:ascii="新細明體" w:eastAsia="SimSun" w:hAnsi="新細明體" w:cs="DFKaiShu-SB-Estd-BF"/>
                 <w:kern w:val="0"/>
                 <w:sz w:val="20"/>
                 <w:szCs w:val="20"/>
@@ -2971,7 +2986,7 @@
             </w:r>
             <w:r>
               <w:rPr>
-                <w:rFonts w:ascii="PMingLiU" w:eastAsia="SimSun" w:hAnsi="PMingLiU" w:cs="DFKaiShu-SB-Estd-BF"/>
+                <w:rFonts w:ascii="新細明體" w:eastAsia="SimSun" w:hAnsi="新細明體" w:cs="DFKaiShu-SB-Estd-BF"/>
                 <w:kern w:val="0"/>
                 <w:sz w:val="20"/>
                 <w:szCs w:val="20"/>
@@ -2980,7 +2995,7 @@
             </w:r>
             <w:r>
               <w:rPr>
-                <w:rFonts w:ascii="PMingLiU" w:eastAsia="SimSun" w:hAnsi="PMingLiU" w:cs="DFKaiShu-SB-Estd-BF"/>
+                <w:rFonts w:ascii="新細明體" w:eastAsia="SimSun" w:hAnsi="新細明體" w:cs="DFKaiShu-SB-Estd-BF"/>
                 <w:kern w:val="0"/>
                 <w:sz w:val="20"/>
                 <w:szCs w:val="20"/>
@@ -2990,7 +3005,7 @@
             </w:r>
             <w:r>
               <w:rPr>
-                <w:rFonts w:ascii="PMingLiU" w:eastAsia="SimSun" w:hAnsi="PMingLiU" w:cs="DFKaiShu-SB-Estd-BF"/>
+                <w:rFonts w:ascii="新細明體" w:eastAsia="SimSun" w:hAnsi="新細明體" w:cs="DFKaiShu-SB-Estd-BF"/>
                 <w:noProof/>
                 <w:kern w:val="0"/>
                 <w:sz w:val="20"/>
@@ -3001,7 +3016,7 @@
             </w:r>
             <w:r>
               <w:rPr>
-                <w:rFonts w:ascii="PMingLiU" w:eastAsia="SimSun" w:hAnsi="PMingLiU" w:cs="DFKaiShu-SB-Estd-BF"/>
+                <w:rFonts w:ascii="新細明體" w:eastAsia="SimSun" w:hAnsi="新細明體" w:cs="DFKaiShu-SB-Estd-BF"/>
                 <w:noProof/>
                 <w:kern w:val="0"/>
                 <w:sz w:val="20"/>
@@ -3012,7 +3027,7 @@
             </w:r>
             <w:r>
               <w:rPr>
-                <w:rFonts w:ascii="PMingLiU" w:eastAsia="SimSun" w:hAnsi="PMingLiU" w:cs="DFKaiShu-SB-Estd-BF"/>
+                <w:rFonts w:ascii="新細明體" w:eastAsia="SimSun" w:hAnsi="新細明體" w:cs="DFKaiShu-SB-Estd-BF"/>
                 <w:noProof/>
                 <w:kern w:val="0"/>
                 <w:sz w:val="20"/>
@@ -3023,7 +3038,7 @@
             </w:r>
             <w:r>
               <w:rPr>
-                <w:rFonts w:ascii="PMingLiU" w:eastAsia="SimSun" w:hAnsi="PMingLiU" w:cs="DFKaiShu-SB-Estd-BF"/>
+                <w:rFonts w:ascii="新細明體" w:eastAsia="SimSun" w:hAnsi="新細明體" w:cs="DFKaiShu-SB-Estd-BF"/>
                 <w:noProof/>
                 <w:kern w:val="0"/>
                 <w:sz w:val="20"/>
@@ -3034,7 +3049,7 @@
             </w:r>
             <w:r>
               <w:rPr>
-                <w:rFonts w:ascii="PMingLiU" w:eastAsia="SimSun" w:hAnsi="PMingLiU" w:cs="DFKaiShu-SB-Estd-BF"/>
+                <w:rFonts w:ascii="新細明體" w:eastAsia="SimSun" w:hAnsi="新細明體" w:cs="DFKaiShu-SB-Estd-BF"/>
                 <w:noProof/>
                 <w:kern w:val="0"/>
                 <w:sz w:val="20"/>
@@ -3045,7 +3060,7 @@
             </w:r>
             <w:r>
               <w:rPr>
-                <w:rFonts w:ascii="PMingLiU" w:eastAsia="SimSun" w:hAnsi="PMingLiU" w:cs="DFKaiShu-SB-Estd-BF"/>
+                <w:rFonts w:ascii="新細明體" w:eastAsia="SimSun" w:hAnsi="新細明體" w:cs="DFKaiShu-SB-Estd-BF"/>
                 <w:kern w:val="0"/>
                 <w:sz w:val="20"/>
                 <w:szCs w:val="20"/>
@@ -3053,10 +3068,10 @@
               </w:rPr>
               <w:fldChar w:fldCharType="end"/>
             </w:r>
-            <w:bookmarkEnd w:id="11"/>
-            <w:r>
-              <w:rPr>
-                <w:rFonts w:ascii="PMingLiU" w:eastAsia="SimSun" w:hAnsi="PMingLiU" w:cs="DFKaiShu-SB-Estd-BF" w:hint="eastAsia"/>
+            <w:bookmarkEnd w:id="12"/>
+            <w:r>
+              <w:rPr>
+                <w:rFonts w:ascii="新細明體" w:eastAsia="SimSun" w:hAnsi="新細明體" w:cs="DFKaiShu-SB-Estd-BF" w:hint="eastAsia"/>
                 <w:kern w:val="0"/>
                 <w:sz w:val="20"/>
                 <w:szCs w:val="20"/>
@@ -3077,7 +3092,7 @@
               <w:adjustRightInd w:val="0"/>
               <w:ind w:left="463" w:right="-154"/>
               <w:rPr>
-                <w:rFonts w:ascii="PMingLiU" w:hAnsi="PMingLiU" w:cs="DFKaiShu-SB-Estd-BF"/>
+                <w:rFonts w:ascii="新細明體" w:hAnsi="新細明體" w:cs="DFKaiShu-SB-Estd-BF"/>
                 <w:kern w:val="0"/>
                 <w:sz w:val="20"/>
                 <w:szCs w:val="20"/>
@@ -3085,7 +3100,7 @@
             </w:pPr>
             <w:r>
               <w:rPr>
-                <w:rFonts w:ascii="PMingLiU" w:hAnsi="PMingLiU" w:cs="DFKaiShu-SB-Estd-BF" w:hint="eastAsia"/>
+                <w:rFonts w:ascii="新細明體" w:hAnsi="新細明體" w:cs="DFKaiShu-SB-Estd-BF" w:hint="eastAsia"/>
                 <w:kern w:val="0"/>
                 <w:sz w:val="20"/>
                 <w:szCs w:val="20"/>
@@ -3094,7 +3109,7 @@
             </w:r>
             <w:r>
               <w:rPr>
-                <w:rFonts w:ascii="PMingLiU" w:eastAsia="SimSun" w:hAnsi="PMingLiU" w:cs="DFKaiShu-SB-Estd-BF" w:hint="eastAsia"/>
+                <w:rFonts w:ascii="新細明體" w:eastAsia="SimSun" w:hAnsi="新細明體" w:cs="DFKaiShu-SB-Estd-BF" w:hint="eastAsia"/>
                 <w:kern w:val="0"/>
                 <w:sz w:val="20"/>
                 <w:szCs w:val="20"/>
@@ -3104,7 +3119,7 @@
             </w:r>
             <w:r>
               <w:rPr>
-                <w:rFonts w:ascii="PMingLiU" w:hAnsi="PMingLiU"/>
+                <w:rFonts w:ascii="新細明體" w:hAnsi="新細明體"/>
                 <w:kern w:val="0"/>
                 <w:sz w:val="20"/>
                 <w:szCs w:val="20"/>
@@ -3113,7 +3128,7 @@
             </w:r>
             <w:r>
               <w:rPr>
-                <w:rFonts w:ascii="PMingLiU" w:eastAsia="SimSun" w:hAnsi="PMingLiU" w:hint="eastAsia"/>
+                <w:rFonts w:ascii="新細明體" w:eastAsia="SimSun" w:hAnsi="新細明體" w:hint="eastAsia"/>
                 <w:kern w:val="0"/>
                 <w:sz w:val="20"/>
                 <w:szCs w:val="20"/>
@@ -3134,7 +3149,7 @@
               <w:adjustRightInd w:val="0"/>
               <w:ind w:right="-154"/>
               <w:rPr>
-                <w:rFonts w:ascii="PMingLiU" w:hAnsi="PMingLiU" w:cs="DFKaiShu-SB-Estd-BF"/>
+                <w:rFonts w:ascii="新細明體" w:hAnsi="新細明體" w:cs="DFKaiShu-SB-Estd-BF"/>
                 <w:kern w:val="0"/>
                 <w:sz w:val="20"/>
                 <w:szCs w:val="20"/>
@@ -3142,7 +3157,7 @@
             </w:pPr>
             <w:r>
               <w:rPr>
-                <w:rFonts w:ascii="PMingLiU" w:hAnsi="PMingLiU" w:cs="DFKaiShu-SB-Estd-BF" w:hint="eastAsia"/>
+                <w:rFonts w:ascii="新細明體" w:hAnsi="新細明體" w:cs="DFKaiShu-SB-Estd-BF" w:hint="eastAsia"/>
                 <w:kern w:val="0"/>
                 <w:sz w:val="20"/>
                 <w:szCs w:val="20"/>
@@ -3151,7 +3166,7 @@
             </w:r>
             <w:r>
               <w:rPr>
-                <w:rFonts w:ascii="PMingLiU" w:hAnsi="PMingLiU" w:cs="DFKaiShu-SB-Estd-BF"/>
+                <w:rFonts w:ascii="新細明體" w:hAnsi="新細明體" w:cs="DFKaiShu-SB-Estd-BF"/>
                 <w:kern w:val="0"/>
                 <w:sz w:val="20"/>
                 <w:szCs w:val="20"/>
@@ -3160,7 +3175,7 @@
             </w:r>
             <w:r>
               <w:rPr>
-                <w:rFonts w:ascii="PMingLiU" w:hAnsi="PMingLiU"/>
+                <w:rFonts w:ascii="新細明體" w:hAnsi="新細明體"/>
                 <w:kern w:val="0"/>
                 <w:sz w:val="20"/>
                 <w:szCs w:val="20"/>
@@ -3177,15 +3192,15 @@
         <w:autoSpaceDN w:val="0"/>
         <w:adjustRightInd w:val="0"/>
         <w:rPr>
-          <w:rFonts w:ascii="PMingLiU" w:hAnsi="PMingLiU"/>
-          <w:kern w:val="0"/>
-          <w:sz w:val="20"/>
-          <w:szCs w:val="20"/>
-        </w:rPr>
-      </w:pPr>
-      <w:r>
-        <w:rPr>
-          <w:rFonts w:ascii="PMingLiU" w:hAnsi="PMingLiU" w:cs="DFKaiShu-SB-Estd-BF" w:hint="eastAsia"/>
+          <w:rFonts w:ascii="新細明體" w:hAnsi="新細明體"/>
+          <w:kern w:val="0"/>
+          <w:sz w:val="20"/>
+          <w:szCs w:val="20"/>
+        </w:rPr>
+      </w:pPr>
+      <w:r>
+        <w:rPr>
+          <w:rFonts w:ascii="新細明體" w:hAnsi="新細明體" w:cs="DFKaiShu-SB-Estd-BF" w:hint="eastAsia"/>
           <w:kern w:val="0"/>
           <w:sz w:val="20"/>
           <w:szCs w:val="20"/>
@@ -3194,7 +3209,7 @@
       </w:r>
       <w:r>
         <w:rPr>
-          <w:rFonts w:ascii="PMingLiU" w:eastAsia="SimSun" w:hAnsi="PMingLiU" w:cs="DFKaiShu-SB-Estd-BF" w:hint="eastAsia"/>
+          <w:rFonts w:ascii="新細明體" w:eastAsia="SimSun" w:hAnsi="新細明體" w:cs="DFKaiShu-SB-Estd-BF" w:hint="eastAsia"/>
           <w:kern w:val="0"/>
           <w:sz w:val="20"/>
           <w:szCs w:val="20"/>
@@ -3204,7 +3219,7 @@
       </w:r>
       <w:r>
         <w:rPr>
-          <w:rFonts w:ascii="PMingLiU" w:hAnsi="PMingLiU"/>
+          <w:rFonts w:ascii="新細明體" w:hAnsi="新細明體"/>
           <w:kern w:val="0"/>
           <w:sz w:val="20"/>
           <w:szCs w:val="20"/>
@@ -3213,15 +3228,13 @@
       </w:r>
       <w:r>
         <w:rPr>
-          <w:rFonts w:ascii="PMingLiU" w:hAnsi="PMingLiU"/>
+          <w:rFonts w:ascii="新細明體" w:hAnsi="新細明體"/>
           <w:kern w:val="0"/>
           <w:sz w:val="20"/>
           <w:szCs w:val="20"/>
         </w:rPr>
         <w:t xml:space="preserve"> the following person:</w:t>
       </w:r>
-      <w:bookmarkStart w:id="12" w:name="_GoBack"/>
-      <w:bookmarkEnd w:id="12"/>
     </w:p>
     <w:p>
       <w:pPr>
@@ -3229,15 +3242,15 @@
         <w:autoSpaceDN w:val="0"/>
         <w:adjustRightInd w:val="0"/>
         <w:rPr>
-          <w:rFonts w:ascii="PMingLiU" w:hAnsi="PMingLiU"/>
-          <w:kern w:val="0"/>
-          <w:sz w:val="20"/>
-          <w:szCs w:val="20"/>
-        </w:rPr>
-      </w:pPr>
-      <w:r>
-        <w:rPr>
-          <w:rFonts w:ascii="PMingLiU" w:hAnsi="PMingLiU" w:cs="DFKaiShu-SB-Estd-BF" w:hint="eastAsia"/>
+          <w:rFonts w:ascii="新細明體" w:hAnsi="新細明體"/>
+          <w:kern w:val="0"/>
+          <w:sz w:val="20"/>
+          <w:szCs w:val="20"/>
+        </w:rPr>
+      </w:pPr>
+      <w:r>
+        <w:rPr>
+          <w:rFonts w:ascii="新細明體" w:hAnsi="新細明體" w:cs="DFKaiShu-SB-Estd-BF" w:hint="eastAsia"/>
           <w:kern w:val="0"/>
           <w:sz w:val="20"/>
           <w:szCs w:val="20"/>
@@ -3246,7 +3259,7 @@
       </w:r>
       <w:r>
         <w:rPr>
-          <w:rFonts w:ascii="PMingLiU" w:hAnsi="PMingLiU" w:cs="DFKaiShu-SB-Estd-BF"/>
+          <w:rFonts w:ascii="新細明體" w:hAnsi="新細明體" w:cs="DFKaiShu-SB-Estd-BF"/>
           <w:kern w:val="0"/>
           <w:sz w:val="20"/>
           <w:szCs w:val="20"/>
@@ -3255,7 +3268,7 @@
       </w:r>
       <w:r>
         <w:rPr>
-          <w:rFonts w:ascii="PMingLiU" w:hAnsi="PMingLiU"/>
+          <w:rFonts w:ascii="新細明體" w:hAnsi="新細明體"/>
           <w:kern w:val="0"/>
           <w:sz w:val="20"/>
           <w:szCs w:val="20"/>
@@ -3264,7 +3277,7 @@
       </w:r>
       <w:r>
         <w:rPr>
-          <w:rFonts w:ascii="PMingLiU" w:hAnsi="PMingLiU"/>
+          <w:rFonts w:ascii="新細明體" w:hAnsi="新細明體"/>
           <w:kern w:val="0"/>
           <w:sz w:val="20"/>
           <w:szCs w:val="20"/>
@@ -3282,7 +3295,7 @@
       <w:bookmarkStart w:id="13" w:name="iveMentorNameEng"/>
       <w:r>
         <w:rPr>
-          <w:rFonts w:ascii="PMingLiU" w:hAnsi="PMingLiU"/>
+          <w:rFonts w:ascii="新細明體" w:hAnsi="新細明體"/>
           <w:kern w:val="0"/>
           <w:sz w:val="20"/>
           <w:szCs w:val="20"/>
@@ -3292,16 +3305,16 @@
       </w:r>
       <w:r>
         <w:rPr>
-          <w:rFonts w:ascii="PMingLiU" w:hAnsi="PMingLiU"/>
-          <w:kern w:val="0"/>
-          <w:sz w:val="20"/>
-          <w:szCs w:val="20"/>
-          <w:u w:val="single"/>
-        </w:rPr>
-      </w:r>
-      <w:r>
-        <w:rPr>
-          <w:rFonts w:ascii="PMingLiU" w:hAnsi="PMingLiU"/>
+          <w:rFonts w:ascii="新細明體" w:hAnsi="新細明體"/>
+          <w:kern w:val="0"/>
+          <w:sz w:val="20"/>
+          <w:szCs w:val="20"/>
+          <w:u w:val="single"/>
+        </w:rPr>
+      </w:r>
+      <w:r>
+        <w:rPr>
+          <w:rFonts w:ascii="新細明體" w:hAnsi="新細明體"/>
           <w:kern w:val="0"/>
           <w:sz w:val="20"/>
           <w:szCs w:val="20"/>
@@ -3311,7 +3324,7 @@
       </w:r>
       <w:r>
         <w:rPr>
-          <w:rFonts w:ascii="PMingLiU" w:hAnsi="PMingLiU"/>
+          <w:rFonts w:ascii="新細明體" w:hAnsi="新細明體"/>
           <w:noProof/>
           <w:kern w:val="0"/>
           <w:sz w:val="20"/>
@@ -3322,7 +3335,7 @@
       </w:r>
       <w:r>
         <w:rPr>
-          <w:rFonts w:ascii="PMingLiU" w:hAnsi="PMingLiU"/>
+          <w:rFonts w:ascii="新細明體" w:hAnsi="新細明體"/>
           <w:noProof/>
           <w:kern w:val="0"/>
           <w:sz w:val="20"/>
@@ -3333,7 +3346,7 @@
       </w:r>
       <w:r>
         <w:rPr>
-          <w:rFonts w:ascii="PMingLiU" w:hAnsi="PMingLiU"/>
+          <w:rFonts w:ascii="新細明體" w:hAnsi="新細明體"/>
           <w:noProof/>
           <w:kern w:val="0"/>
           <w:sz w:val="20"/>
@@ -3344,7 +3357,7 @@
       </w:r>
       <w:r>
         <w:rPr>
-          <w:rFonts w:ascii="PMingLiU" w:hAnsi="PMingLiU"/>
+          <w:rFonts w:ascii="新細明體" w:hAnsi="新細明體"/>
           <w:noProof/>
           <w:kern w:val="0"/>
           <w:sz w:val="20"/>
@@ -3355,7 +3368,7 @@
       </w:r>
       <w:r>
         <w:rPr>
-          <w:rFonts w:ascii="PMingLiU" w:hAnsi="PMingLiU"/>
+          <w:rFonts w:ascii="新細明體" w:hAnsi="新細明體"/>
           <w:noProof/>
           <w:kern w:val="0"/>
           <w:sz w:val="20"/>
@@ -3366,7 +3379,7 @@
       </w:r>
       <w:r>
         <w:rPr>
-          <w:rFonts w:ascii="PMingLiU" w:hAnsi="PMingLiU"/>
+          <w:rFonts w:ascii="新細明體" w:hAnsi="新細明體"/>
           <w:kern w:val="0"/>
           <w:sz w:val="20"/>
           <w:szCs w:val="20"/>
@@ -3377,7 +3390,7 @@
       <w:bookmarkEnd w:id="13"/>
       <w:r>
         <w:rPr>
-          <w:rFonts w:ascii="PMingLiU" w:hAnsi="PMingLiU"/>
+          <w:rFonts w:ascii="新細明體" w:hAnsi="新細明體"/>
           <w:kern w:val="0"/>
           <w:sz w:val="20"/>
           <w:szCs w:val="20"/>
@@ -3386,7 +3399,7 @@
       </w:r>
       <w:r>
         <w:rPr>
-          <w:rFonts w:ascii="PMingLiU" w:hAnsi="PMingLiU"/>
+          <w:rFonts w:ascii="新細明體" w:hAnsi="新細明體"/>
           <w:kern w:val="0"/>
           <w:sz w:val="20"/>
           <w:szCs w:val="20"/>
@@ -3395,7 +3408,7 @@
       </w:r>
       <w:r>
         <w:rPr>
-          <w:rFonts w:ascii="PMingLiU" w:hAnsi="PMingLiU" w:cs="DFKaiShu-SB-Estd-BF" w:hint="eastAsia"/>
+          <w:rFonts w:ascii="新細明體" w:hAnsi="新細明體" w:cs="DFKaiShu-SB-Estd-BF" w:hint="eastAsia"/>
           <w:kern w:val="0"/>
           <w:sz w:val="20"/>
           <w:szCs w:val="20"/>
@@ -3404,7 +3417,7 @@
       </w:r>
       <w:r>
         <w:rPr>
-          <w:rFonts w:ascii="PMingLiU" w:hAnsi="PMingLiU" w:cs="DFKaiShu-SB-Estd-BF"/>
+          <w:rFonts w:ascii="新細明體" w:hAnsi="新細明體" w:cs="DFKaiShu-SB-Estd-BF"/>
           <w:kern w:val="0"/>
           <w:sz w:val="20"/>
           <w:szCs w:val="20"/>
@@ -3413,7 +3426,7 @@
       </w:r>
       <w:r>
         <w:rPr>
-          <w:rFonts w:ascii="PMingLiU" w:hAnsi="PMingLiU"/>
+          <w:rFonts w:ascii="新細明體" w:hAnsi="新細明體"/>
           <w:kern w:val="0"/>
           <w:sz w:val="20"/>
           <w:szCs w:val="20"/>
@@ -3422,7 +3435,7 @@
       </w:r>
       <w:r>
         <w:rPr>
-          <w:rFonts w:ascii="PMingLiU" w:hAnsi="PMingLiU"/>
+          <w:rFonts w:ascii="新細明體" w:hAnsi="新細明體"/>
           <w:kern w:val="0"/>
           <w:sz w:val="20"/>
           <w:szCs w:val="20"/>
@@ -3431,7 +3444,7 @@
       </w:r>
       <w:r>
         <w:rPr>
-          <w:rFonts w:ascii="PMingLiU" w:hAnsi="PMingLiU"/>
+          <w:rFonts w:ascii="新細明體" w:hAnsi="新細明體"/>
           <w:kern w:val="0"/>
           <w:sz w:val="20"/>
           <w:szCs w:val="20"/>
@@ -3449,7 +3462,7 @@
       <w:bookmarkStart w:id="14" w:name="iveMentorRank"/>
       <w:r>
         <w:rPr>
-          <w:rFonts w:ascii="PMingLiU" w:hAnsi="PMingLiU"/>
+          <w:rFonts w:ascii="新細明體" w:hAnsi="新細明體"/>
           <w:kern w:val="0"/>
           <w:sz w:val="20"/>
           <w:szCs w:val="20"/>
@@ -3459,16 +3472,16 @@
       </w:r>
       <w:r>
         <w:rPr>
-          <w:rFonts w:ascii="PMingLiU" w:hAnsi="PMingLiU"/>
-          <w:kern w:val="0"/>
-          <w:sz w:val="20"/>
-          <w:szCs w:val="20"/>
-          <w:u w:val="single"/>
-        </w:rPr>
-      </w:r>
-      <w:r>
-        <w:rPr>
-          <w:rFonts w:ascii="PMingLiU" w:hAnsi="PMingLiU"/>
+          <w:rFonts w:ascii="新細明體" w:hAnsi="新細明體"/>
+          <w:kern w:val="0"/>
+          <w:sz w:val="20"/>
+          <w:szCs w:val="20"/>
+          <w:u w:val="single"/>
+        </w:rPr>
+      </w:r>
+      <w:r>
+        <w:rPr>
+          <w:rFonts w:ascii="新細明體" w:hAnsi="新細明體"/>
           <w:kern w:val="0"/>
           <w:sz w:val="20"/>
           <w:szCs w:val="20"/>
@@ -3478,7 +3491,7 @@
       </w:r>
       <w:r>
         <w:rPr>
-          <w:rFonts w:ascii="PMingLiU" w:hAnsi="PMingLiU"/>
+          <w:rFonts w:ascii="新細明體" w:hAnsi="新細明體"/>
           <w:noProof/>
           <w:kern w:val="0"/>
           <w:sz w:val="20"/>
@@ -3489,7 +3502,7 @@
       </w:r>
       <w:r>
         <w:rPr>
-          <w:rFonts w:ascii="PMingLiU" w:hAnsi="PMingLiU"/>
+          <w:rFonts w:ascii="新細明體" w:hAnsi="新細明體"/>
           <w:noProof/>
           <w:kern w:val="0"/>
           <w:sz w:val="20"/>
@@ -3500,7 +3513,7 @@
       </w:r>
       <w:r>
         <w:rPr>
-          <w:rFonts w:ascii="PMingLiU" w:hAnsi="PMingLiU"/>
+          <w:rFonts w:ascii="新細明體" w:hAnsi="新細明體"/>
           <w:noProof/>
           <w:kern w:val="0"/>
           <w:sz w:val="20"/>
@@ -3511,7 +3524,7 @@
       </w:r>
       <w:r>
         <w:rPr>
-          <w:rFonts w:ascii="PMingLiU" w:hAnsi="PMingLiU"/>
+          <w:rFonts w:ascii="新細明體" w:hAnsi="新細明體"/>
           <w:noProof/>
           <w:kern w:val="0"/>
           <w:sz w:val="20"/>
@@ -3522,7 +3535,7 @@
       </w:r>
       <w:r>
         <w:rPr>
-          <w:rFonts w:ascii="PMingLiU" w:hAnsi="PMingLiU"/>
+          <w:rFonts w:ascii="新細明體" w:hAnsi="新細明體"/>
           <w:noProof/>
           <w:kern w:val="0"/>
           <w:sz w:val="20"/>
@@ -3533,7 +3546,7 @@
       </w:r>
       <w:r>
         <w:rPr>
-          <w:rFonts w:ascii="PMingLiU" w:hAnsi="PMingLiU"/>
+          <w:rFonts w:ascii="新細明體" w:hAnsi="新細明體"/>
           <w:kern w:val="0"/>
           <w:sz w:val="20"/>
           <w:szCs w:val="20"/>
@@ -3549,7 +3562,7 @@
         <w:autoSpaceDN w:val="0"/>
         <w:adjustRightInd w:val="0"/>
         <w:rPr>
-          <w:rFonts w:ascii="PMingLiU" w:eastAsia="SimSun" w:hAnsi="PMingLiU"/>
+          <w:rFonts w:ascii="新細明體" w:eastAsia="SimSun" w:hAnsi="新細明體"/>
           <w:kern w:val="0"/>
           <w:sz w:val="20"/>
           <w:szCs w:val="20"/>
@@ -3567,7 +3580,7 @@
       </w:r>
       <w:r>
         <w:rPr>
-          <w:rFonts w:ascii="PMingLiU" w:hAnsi="PMingLiU" w:cs="DFKaiShu-SB-Estd-BF" w:hint="eastAsia"/>
+          <w:rFonts w:ascii="新細明體" w:hAnsi="新細明體" w:cs="DFKaiShu-SB-Estd-BF" w:hint="eastAsia"/>
           <w:kern w:val="0"/>
           <w:sz w:val="20"/>
           <w:szCs w:val="20"/>
@@ -3576,7 +3589,7 @@
       </w:r>
       <w:r>
         <w:rPr>
-          <w:rFonts w:ascii="PMingLiU" w:hAnsi="PMingLiU" w:cs="DFKaiShu-SB-Estd-BF"/>
+          <w:rFonts w:ascii="新細明體" w:hAnsi="新細明體" w:cs="DFKaiShu-SB-Estd-BF"/>
           <w:kern w:val="0"/>
           <w:sz w:val="20"/>
           <w:szCs w:val="20"/>
@@ -3585,7 +3598,7 @@
       </w:r>
       <w:r>
         <w:rPr>
-          <w:rFonts w:ascii="PMingLiU" w:hAnsi="PMingLiU"/>
+          <w:rFonts w:ascii="新細明體" w:hAnsi="新細明體"/>
           <w:kern w:val="0"/>
           <w:sz w:val="20"/>
           <w:szCs w:val="20"/>
@@ -3594,7 +3607,7 @@
       </w:r>
       <w:r>
         <w:rPr>
-          <w:rFonts w:ascii="PMingLiU" w:hAnsi="PMingLiU"/>
+          <w:rFonts w:ascii="新細明體" w:hAnsi="新細明體"/>
           <w:kern w:val="0"/>
           <w:sz w:val="20"/>
           <w:szCs w:val="20"/>
@@ -3612,7 +3625,7 @@
       <w:bookmarkStart w:id="15" w:name="iveMtCampusNameNAdd"/>
       <w:r>
         <w:rPr>
-          <w:rFonts w:ascii="PMingLiU" w:hAnsi="PMingLiU"/>
+          <w:rFonts w:ascii="新細明體" w:hAnsi="新細明體"/>
           <w:kern w:val="0"/>
           <w:sz w:val="20"/>
           <w:szCs w:val="20"/>
@@ -3622,16 +3635,16 @@
       </w:r>
       <w:r>
         <w:rPr>
-          <w:rFonts w:ascii="PMingLiU" w:hAnsi="PMingLiU"/>
-          <w:kern w:val="0"/>
-          <w:sz w:val="20"/>
-          <w:szCs w:val="20"/>
-          <w:u w:val="single"/>
-        </w:rPr>
-      </w:r>
-      <w:r>
-        <w:rPr>
-          <w:rFonts w:ascii="PMingLiU" w:hAnsi="PMingLiU"/>
+          <w:rFonts w:ascii="新細明體" w:hAnsi="新細明體"/>
+          <w:kern w:val="0"/>
+          <w:sz w:val="20"/>
+          <w:szCs w:val="20"/>
+          <w:u w:val="single"/>
+        </w:rPr>
+      </w:r>
+      <w:r>
+        <w:rPr>
+          <w:rFonts w:ascii="新細明體" w:hAnsi="新細明體"/>
           <w:kern w:val="0"/>
           <w:sz w:val="20"/>
           <w:szCs w:val="20"/>
@@ -3641,7 +3654,7 @@
       </w:r>
       <w:r>
         <w:rPr>
-          <w:rFonts w:ascii="PMingLiU" w:hAnsi="PMingLiU"/>
+          <w:rFonts w:ascii="新細明體" w:hAnsi="新細明體"/>
           <w:noProof/>
           <w:kern w:val="0"/>
           <w:sz w:val="20"/>
@@ -3652,7 +3665,7 @@
       </w:r>
       <w:r>
         <w:rPr>
-          <w:rFonts w:ascii="PMingLiU" w:hAnsi="PMingLiU"/>
+          <w:rFonts w:ascii="新細明體" w:hAnsi="新細明體"/>
           <w:noProof/>
           <w:kern w:val="0"/>
           <w:sz w:val="20"/>
@@ -3663,7 +3676,7 @@
       </w:r>
       <w:r>
         <w:rPr>
-          <w:rFonts w:ascii="PMingLiU" w:hAnsi="PMingLiU"/>
+          <w:rFonts w:ascii="新細明體" w:hAnsi="新細明體"/>
           <w:noProof/>
           <w:kern w:val="0"/>
           <w:sz w:val="20"/>
@@ -3674,7 +3687,7 @@
       </w:r>
       <w:r>
         <w:rPr>
-          <w:rFonts w:ascii="PMingLiU" w:hAnsi="PMingLiU"/>
+          <w:rFonts w:ascii="新細明體" w:hAnsi="新細明體"/>
           <w:noProof/>
           <w:kern w:val="0"/>
           <w:sz w:val="20"/>
@@ -3685,7 +3698,7 @@
       </w:r>
       <w:r>
         <w:rPr>
-          <w:rFonts w:ascii="PMingLiU" w:hAnsi="PMingLiU"/>
+          <w:rFonts w:ascii="新細明體" w:hAnsi="新細明體"/>
           <w:noProof/>
           <w:kern w:val="0"/>
           <w:sz w:val="20"/>
@@ -3696,7 +3709,7 @@
       </w:r>
       <w:r>
         <w:rPr>
-          <w:rFonts w:ascii="PMingLiU" w:hAnsi="PMingLiU"/>
+          <w:rFonts w:ascii="新細明體" w:hAnsi="新細明體"/>
           <w:kern w:val="0"/>
           <w:sz w:val="20"/>
           <w:szCs w:val="20"/>
@@ -3712,15 +3725,15 @@
         <w:autoSpaceDN w:val="0"/>
         <w:adjustRightInd w:val="0"/>
         <w:rPr>
-          <w:rFonts w:ascii="PMingLiU" w:hAnsi="PMingLiU"/>
-          <w:kern w:val="0"/>
-          <w:sz w:val="20"/>
-          <w:szCs w:val="20"/>
-        </w:rPr>
-      </w:pPr>
-      <w:r>
-        <w:rPr>
-          <w:rFonts w:ascii="PMingLiU" w:hAnsi="PMingLiU" w:cs="DFKaiShu-SB-Estd-BF" w:hint="eastAsia"/>
+          <w:rFonts w:ascii="新細明體" w:hAnsi="新細明體"/>
+          <w:kern w:val="0"/>
+          <w:sz w:val="20"/>
+          <w:szCs w:val="20"/>
+        </w:rPr>
+      </w:pPr>
+      <w:r>
+        <w:rPr>
+          <w:rFonts w:ascii="新細明體" w:hAnsi="新細明體" w:cs="DFKaiShu-SB-Estd-BF" w:hint="eastAsia"/>
           <w:kern w:val="0"/>
           <w:sz w:val="20"/>
           <w:szCs w:val="20"/>
@@ -3729,7 +3742,7 @@
       </w:r>
       <w:r>
         <w:rPr>
-          <w:rFonts w:ascii="PMingLiU" w:hAnsi="PMingLiU" w:cs="DFKaiShu-SB-Estd-BF"/>
+          <w:rFonts w:ascii="新細明體" w:hAnsi="新細明體" w:cs="DFKaiShu-SB-Estd-BF"/>
           <w:kern w:val="0"/>
           <w:sz w:val="20"/>
           <w:szCs w:val="20"/>
@@ -3738,7 +3751,7 @@
       </w:r>
       <w:r>
         <w:rPr>
-          <w:rFonts w:ascii="PMingLiU" w:hAnsi="PMingLiU"/>
+          <w:rFonts w:ascii="新細明體" w:hAnsi="新細明體"/>
           <w:kern w:val="0"/>
           <w:sz w:val="20"/>
           <w:szCs w:val="20"/>
@@ -3747,7 +3760,7 @@
       </w:r>
       <w:r>
         <w:rPr>
-          <w:rFonts w:ascii="PMingLiU" w:hAnsi="PMingLiU"/>
+          <w:rFonts w:ascii="新細明體" w:hAnsi="新細明體"/>
           <w:kern w:val="0"/>
           <w:sz w:val="20"/>
           <w:szCs w:val="20"/>
@@ -3765,7 +3778,7 @@
       <w:bookmarkStart w:id="16" w:name="iveMentorPhone"/>
       <w:r>
         <w:rPr>
-          <w:rFonts w:ascii="PMingLiU" w:hAnsi="PMingLiU"/>
+          <w:rFonts w:ascii="新細明體" w:hAnsi="新細明體"/>
           <w:kern w:val="0"/>
           <w:sz w:val="20"/>
           <w:szCs w:val="20"/>
@@ -3775,16 +3788,16 @@
       </w:r>
       <w:r>
         <w:rPr>
-          <w:rFonts w:ascii="PMingLiU" w:hAnsi="PMingLiU"/>
-          <w:kern w:val="0"/>
-          <w:sz w:val="20"/>
-          <w:szCs w:val="20"/>
-          <w:u w:val="single"/>
-        </w:rPr>
-      </w:r>
-      <w:r>
-        <w:rPr>
-          <w:rFonts w:ascii="PMingLiU" w:hAnsi="PMingLiU"/>
+          <w:rFonts w:ascii="新細明體" w:hAnsi="新細明體"/>
+          <w:kern w:val="0"/>
+          <w:sz w:val="20"/>
+          <w:szCs w:val="20"/>
+          <w:u w:val="single"/>
+        </w:rPr>
+      </w:r>
+      <w:r>
+        <w:rPr>
+          <w:rFonts w:ascii="新細明體" w:hAnsi="新細明體"/>
           <w:kern w:val="0"/>
           <w:sz w:val="20"/>
           <w:szCs w:val="20"/>
@@ -3794,7 +3807,7 @@
       </w:r>
       <w:r>
         <w:rPr>
-          <w:rFonts w:ascii="PMingLiU" w:hAnsi="PMingLiU"/>
+          <w:rFonts w:ascii="新細明體" w:hAnsi="新細明體"/>
           <w:noProof/>
           <w:kern w:val="0"/>
           <w:sz w:val="20"/>
@@ -3805,7 +3818,7 @@
       </w:r>
       <w:r>
         <w:rPr>
-          <w:rFonts w:ascii="PMingLiU" w:hAnsi="PMingLiU"/>
+          <w:rFonts w:ascii="新細明體" w:hAnsi="新細明體"/>
           <w:noProof/>
           <w:kern w:val="0"/>
           <w:sz w:val="20"/>
@@ -3816,7 +3829,7 @@
       </w:r>
       <w:r>
         <w:rPr>
-          <w:rFonts w:ascii="PMingLiU" w:hAnsi="PMingLiU"/>
+          <w:rFonts w:ascii="新細明體" w:hAnsi="新細明體"/>
           <w:noProof/>
           <w:kern w:val="0"/>
           <w:sz w:val="20"/>
@@ -3827,7 +3840,7 @@
       </w:r>
       <w:r>
         <w:rPr>
-          <w:rFonts w:ascii="PMingLiU" w:hAnsi="PMingLiU"/>
+          <w:rFonts w:ascii="新細明體" w:hAnsi="新細明體"/>
           <w:noProof/>
           <w:kern w:val="0"/>
           <w:sz w:val="20"/>
@@ -3838,7 +3851,7 @@
       </w:r>
       <w:r>
         <w:rPr>
-          <w:rFonts w:ascii="PMingLiU" w:hAnsi="PMingLiU"/>
+          <w:rFonts w:ascii="新細明體" w:hAnsi="新細明體"/>
           <w:noProof/>
           <w:kern w:val="0"/>
           <w:sz w:val="20"/>
@@ -3849,7 +3862,7 @@
       </w:r>
       <w:r>
         <w:rPr>
-          <w:rFonts w:ascii="PMingLiU" w:hAnsi="PMingLiU"/>
+          <w:rFonts w:ascii="新細明體" w:hAnsi="新細明體"/>
           <w:kern w:val="0"/>
           <w:sz w:val="20"/>
           <w:szCs w:val="20"/>
@@ -3860,7 +3873,7 @@
       <w:bookmarkEnd w:id="16"/>
       <w:r>
         <w:rPr>
-          <w:rFonts w:ascii="PMingLiU" w:hAnsi="PMingLiU"/>
+          <w:rFonts w:ascii="新細明體" w:hAnsi="新細明體"/>
           <w:kern w:val="0"/>
           <w:sz w:val="20"/>
           <w:szCs w:val="20"/>
@@ -3869,7 +3882,7 @@
       </w:r>
       <w:r>
         <w:rPr>
-          <w:rFonts w:ascii="PMingLiU" w:hAnsi="PMingLiU" w:cs="DFKaiShu-SB-Estd-BF" w:hint="eastAsia"/>
+          <w:rFonts w:ascii="新細明體" w:hAnsi="新細明體" w:cs="DFKaiShu-SB-Estd-BF" w:hint="eastAsia"/>
           <w:kern w:val="0"/>
           <w:sz w:val="20"/>
           <w:szCs w:val="20"/>
@@ -3878,7 +3891,7 @@
       </w:r>
       <w:r>
         <w:rPr>
-          <w:rFonts w:ascii="PMingLiU" w:hAnsi="PMingLiU" w:cs="DFKaiShu-SB-Estd-BF"/>
+          <w:rFonts w:ascii="新細明體" w:hAnsi="新細明體" w:cs="DFKaiShu-SB-Estd-BF"/>
           <w:kern w:val="0"/>
           <w:sz w:val="20"/>
           <w:szCs w:val="20"/>
@@ -3887,7 +3900,7 @@
       </w:r>
       <w:r>
         <w:rPr>
-          <w:rFonts w:ascii="PMingLiU" w:hAnsi="PMingLiU"/>
+          <w:rFonts w:ascii="新細明體" w:hAnsi="新細明體"/>
           <w:kern w:val="0"/>
           <w:sz w:val="20"/>
           <w:szCs w:val="20"/>
@@ -3896,7 +3909,7 @@
       </w:r>
       <w:r>
         <w:rPr>
-          <w:rFonts w:ascii="PMingLiU" w:hAnsi="PMingLiU"/>
+          <w:rFonts w:ascii="新細明體" w:hAnsi="新細明體"/>
           <w:kern w:val="0"/>
           <w:sz w:val="20"/>
           <w:szCs w:val="20"/>
@@ -3914,7 +3927,7 @@
       <w:bookmarkStart w:id="17" w:name="iveMentorEmail"/>
       <w:r>
         <w:rPr>
-          <w:rFonts w:ascii="PMingLiU" w:hAnsi="PMingLiU"/>
+          <w:rFonts w:ascii="新細明體" w:hAnsi="新細明體"/>
           <w:kern w:val="0"/>
           <w:sz w:val="20"/>
           <w:szCs w:val="20"/>
@@ -3924,16 +3937,16 @@
       </w:r>
       <w:r>
         <w:rPr>
-          <w:rFonts w:ascii="PMingLiU" w:hAnsi="PMingLiU"/>
-          <w:kern w:val="0"/>
-          <w:sz w:val="20"/>
-          <w:szCs w:val="20"/>
-          <w:u w:val="single"/>
-        </w:rPr>
-      </w:r>
-      <w:r>
-        <w:rPr>
-          <w:rFonts w:ascii="PMingLiU" w:hAnsi="PMingLiU"/>
+          <w:rFonts w:ascii="新細明體" w:hAnsi="新細明體"/>
+          <w:kern w:val="0"/>
+          <w:sz w:val="20"/>
+          <w:szCs w:val="20"/>
+          <w:u w:val="single"/>
+        </w:rPr>
+      </w:r>
+      <w:r>
+        <w:rPr>
+          <w:rFonts w:ascii="新細明體" w:hAnsi="新細明體"/>
           <w:kern w:val="0"/>
           <w:sz w:val="20"/>
           <w:szCs w:val="20"/>
@@ -3943,7 +3956,7 @@
       </w:r>
       <w:r>
         <w:rPr>
-          <w:rFonts w:ascii="PMingLiU" w:hAnsi="PMingLiU"/>
+          <w:rFonts w:ascii="新細明體" w:hAnsi="新細明體"/>
           <w:noProof/>
           <w:kern w:val="0"/>
           <w:sz w:val="20"/>
@@ -3954,7 +3967,7 @@
       </w:r>
       <w:r>
         <w:rPr>
-          <w:rFonts w:ascii="PMingLiU" w:hAnsi="PMingLiU"/>
+          <w:rFonts w:ascii="新細明體" w:hAnsi="新細明體"/>
           <w:noProof/>
           <w:kern w:val="0"/>
           <w:sz w:val="20"/>
@@ -3965,7 +3978,7 @@
       </w:r>
       <w:r>
         <w:rPr>
-          <w:rFonts w:ascii="PMingLiU" w:hAnsi="PMingLiU"/>
+          <w:rFonts w:ascii="新細明體" w:hAnsi="新細明體"/>
           <w:noProof/>
           <w:kern w:val="0"/>
           <w:sz w:val="20"/>
@@ -3976,7 +3989,7 @@
       </w:r>
       <w:r>
         <w:rPr>
-          <w:rFonts w:ascii="PMingLiU" w:hAnsi="PMingLiU"/>
+          <w:rFonts w:ascii="新細明體" w:hAnsi="新細明體"/>
           <w:noProof/>
           <w:kern w:val="0"/>
           <w:sz w:val="20"/>
@@ -3987,7 +4000,7 @@
       </w:r>
       <w:r>
         <w:rPr>
-          <w:rFonts w:ascii="PMingLiU" w:hAnsi="PMingLiU"/>
+          <w:rFonts w:ascii="新細明體" w:hAnsi="新細明體"/>
           <w:noProof/>
           <w:kern w:val="0"/>
           <w:sz w:val="20"/>
@@ -3998,7 +4011,7 @@
       </w:r>
       <w:r>
         <w:rPr>
-          <w:rFonts w:ascii="PMingLiU" w:hAnsi="PMingLiU"/>
+          <w:rFonts w:ascii="新細明體" w:hAnsi="新細明體"/>
           <w:kern w:val="0"/>
           <w:sz w:val="20"/>
           <w:szCs w:val="20"/>
@@ -4009,7 +4022,7 @@
       <w:bookmarkEnd w:id="17"/>
       <w:r>
         <w:rPr>
-          <w:rFonts w:ascii="PMingLiU" w:hAnsi="PMingLiU"/>
+          <w:rFonts w:ascii="新細明體" w:hAnsi="新細明體"/>
           <w:kern w:val="0"/>
           <w:sz w:val="20"/>
           <w:szCs w:val="20"/>
@@ -4018,7 +4031,7 @@
       </w:r>
     </w:p>
     <w:sectPr>
-      <w:footerReference w:type="default" r:id="rId9"/>
+      <w:footerReference w:type="default" r:id="rId8"/>
       <w:pgSz w:w="11906" w:h="16838" w:code="9"/>
       <w:pgMar w:top="720" w:right="720" w:bottom="720" w:left="720" w:header="562" w:footer="288" w:gutter="0"/>
       <w:cols w:space="425"/>
@@ -4029,7 +4042,7 @@
 </file>
 
 <file path=word/endnotes.xml><?xml version="1.0" encoding="utf-8"?>
-<w:endnotes xmlns:wpc="http://schemas.microsoft.com/office/word/2010/wordprocessingCanvas" xmlns:mc="http://schemas.openxmlformats.org/markup-compatibility/2006" xmlns:o="urn:schemas-microsoft-com:office:office" xmlns:r="http://schemas.openxmlformats.org/officeDocument/2006/relationships" xmlns:m="http://schemas.openxmlformats.org/officeDocument/2006/math" xmlns:v="urn:schemas-microsoft-com:vml" xmlns:wp14="http://schemas.microsoft.com/office/word/2010/wordprocessingDrawing" xmlns:wp="http://schemas.openxmlformats.org/drawingml/2006/wordprocessingDrawing" xmlns:w10="urn:schemas-microsoft-com:office:word" xmlns:w="http://schemas.openxmlformats.org/wordprocessingml/2006/main" xmlns:w14="http://schemas.microsoft.com/office/word/2010/wordml" xmlns:wpg="http://schemas.microsoft.com/office/word/2010/wordprocessingGroup" xmlns:wpi="http://schemas.microsoft.com/office/word/2010/wordprocessingInk" xmlns:wne="http://schemas.microsoft.com/office/word/2006/wordml" xmlns:wps="http://schemas.microsoft.com/office/word/2010/wordprocessingShape" mc:Ignorable="w14 wp14">
+<w:endnotes xmlns:wpc="http://schemas.microsoft.com/office/word/2010/wordprocessingCanvas" xmlns:mc="http://schemas.openxmlformats.org/markup-compatibility/2006" xmlns:o="urn:schemas-microsoft-com:office:office" xmlns:r="http://schemas.openxmlformats.org/officeDocument/2006/relationships" xmlns:m="http://schemas.openxmlformats.org/officeDocument/2006/math" xmlns:v="urn:schemas-microsoft-com:vml" xmlns:wp14="http://schemas.microsoft.com/office/word/2010/wordprocessingDrawing" xmlns:wp="http://schemas.openxmlformats.org/drawingml/2006/wordprocessingDrawing" xmlns:w10="urn:schemas-microsoft-com:office:word" xmlns:w="http://schemas.openxmlformats.org/wordprocessingml/2006/main" xmlns:w14="http://schemas.microsoft.com/office/word/2010/wordml" xmlns:w15="http://schemas.microsoft.com/office/word/2012/wordml" xmlns:wpg="http://schemas.microsoft.com/office/word/2010/wordprocessingGroup" xmlns:wpi="http://schemas.microsoft.com/office/word/2010/wordprocessingInk" xmlns:wne="http://schemas.microsoft.com/office/word/2006/wordml" xmlns:wps="http://schemas.microsoft.com/office/word/2010/wordprocessingShape" mc:Ignorable="w14 w15 wp14">
   <w:endnote w:type="separator" w:id="-1">
     <w:p>
       <w:r>
@@ -4048,7 +4061,7 @@
 </file>
 
 <file path=word/footer1.xml><?xml version="1.0" encoding="utf-8"?>
-<w:ftr xmlns:wpc="http://schemas.microsoft.com/office/word/2010/wordprocessingCanvas" xmlns:mc="http://schemas.openxmlformats.org/markup-compatibility/2006" xmlns:o="urn:schemas-microsoft-com:office:office" xmlns:r="http://schemas.openxmlformats.org/officeDocument/2006/relationships" xmlns:m="http://schemas.openxmlformats.org/officeDocument/2006/math" xmlns:v="urn:schemas-microsoft-com:vml" xmlns:wp14="http://schemas.microsoft.com/office/word/2010/wordprocessingDrawing" xmlns:wp="http://schemas.openxmlformats.org/drawingml/2006/wordprocessingDrawing" xmlns:w10="urn:schemas-microsoft-com:office:word" xmlns:w="http://schemas.openxmlformats.org/wordprocessingml/2006/main" xmlns:w14="http://schemas.microsoft.com/office/word/2010/wordml" xmlns:wpg="http://schemas.microsoft.com/office/word/2010/wordprocessingGroup" xmlns:wpi="http://schemas.microsoft.com/office/word/2010/wordprocessingInk" xmlns:wne="http://schemas.microsoft.com/office/word/2006/wordml" xmlns:wps="http://schemas.microsoft.com/office/word/2010/wordprocessingShape" mc:Ignorable="w14 wp14">
+<w:ftr xmlns:wpc="http://schemas.microsoft.com/office/word/2010/wordprocessingCanvas" xmlns:mc="http://schemas.openxmlformats.org/markup-compatibility/2006" xmlns:o="urn:schemas-microsoft-com:office:office" xmlns:r="http://schemas.openxmlformats.org/officeDocument/2006/relationships" xmlns:m="http://schemas.openxmlformats.org/officeDocument/2006/math" xmlns:v="urn:schemas-microsoft-com:vml" xmlns:wp14="http://schemas.microsoft.com/office/word/2010/wordprocessingDrawing" xmlns:wp="http://schemas.openxmlformats.org/drawingml/2006/wordprocessingDrawing" xmlns:w10="urn:schemas-microsoft-com:office:word" xmlns:w="http://schemas.openxmlformats.org/wordprocessingml/2006/main" xmlns:w14="http://schemas.microsoft.com/office/word/2010/wordml" xmlns:w15="http://schemas.microsoft.com/office/word/2012/wordml" xmlns:wpg="http://schemas.microsoft.com/office/word/2010/wordprocessingGroup" xmlns:wpi="http://schemas.microsoft.com/office/word/2010/wordprocessingInk" xmlns:wne="http://schemas.microsoft.com/office/word/2006/wordml" xmlns:wps="http://schemas.microsoft.com/office/word/2010/wordprocessingShape" mc:Ignorable="w14 w15 wp14">
   <w:p>
     <w:pPr>
       <w:pStyle w:val="Footer"/>
@@ -4074,7 +4087,7 @@
 </file>
 
 <file path=word/footnotes.xml><?xml version="1.0" encoding="utf-8"?>
-<w:footnotes xmlns:wpc="http://schemas.microsoft.com/office/word/2010/wordprocessingCanvas" xmlns:mc="http://schemas.openxmlformats.org/markup-compatibility/2006" xmlns:o="urn:schemas-microsoft-com:office:office" xmlns:r="http://schemas.openxmlformats.org/officeDocument/2006/relationships" xmlns:m="http://schemas.openxmlformats.org/officeDocument/2006/math" xmlns:v="urn:schemas-microsoft-com:vml" xmlns:wp14="http://schemas.microsoft.com/office/word/2010/wordprocessingDrawing" xmlns:wp="http://schemas.openxmlformats.org/drawingml/2006/wordprocessingDrawing" xmlns:w10="urn:schemas-microsoft-com:office:word" xmlns:w="http://schemas.openxmlformats.org/wordprocessingml/2006/main" xmlns:w14="http://schemas.microsoft.com/office/word/2010/wordml" xmlns:wpg="http://schemas.microsoft.com/office/word/2010/wordprocessingGroup" xmlns:wpi="http://schemas.microsoft.com/office/word/2010/wordprocessingInk" xmlns:wne="http://schemas.microsoft.com/office/word/2006/wordml" xmlns:wps="http://schemas.microsoft.com/office/word/2010/wordprocessingShape" mc:Ignorable="w14 wp14">
+<w:footnotes xmlns:wpc="http://schemas.microsoft.com/office/word/2010/wordprocessingCanvas" xmlns:mc="http://schemas.openxmlformats.org/markup-compatibility/2006" xmlns:o="urn:schemas-microsoft-com:office:office" xmlns:r="http://schemas.openxmlformats.org/officeDocument/2006/relationships" xmlns:m="http://schemas.openxmlformats.org/officeDocument/2006/math" xmlns:v="urn:schemas-microsoft-com:vml" xmlns:wp14="http://schemas.microsoft.com/office/word/2010/wordprocessingDrawing" xmlns:wp="http://schemas.openxmlformats.org/drawingml/2006/wordprocessingDrawing" xmlns:w10="urn:schemas-microsoft-com:office:word" xmlns:w="http://schemas.openxmlformats.org/wordprocessingml/2006/main" xmlns:w14="http://schemas.microsoft.com/office/word/2010/wordml" xmlns:w15="http://schemas.microsoft.com/office/word/2012/wordml" xmlns:wpg="http://schemas.microsoft.com/office/word/2010/wordprocessingGroup" xmlns:wpi="http://schemas.microsoft.com/office/word/2010/wordprocessingInk" xmlns:wne="http://schemas.microsoft.com/office/word/2006/wordml" xmlns:wps="http://schemas.microsoft.com/office/word/2010/wordprocessingShape" mc:Ignorable="w14 w15 wp14">
   <w:footnote w:type="separator" w:id="-1">
     <w:p>
       <w:r>
@@ -4093,7 +4106,7 @@
 </file>
 
 <file path=word/numbering.xml><?xml version="1.0" encoding="utf-8"?>
-<w:numbering xmlns:wpc="http://schemas.microsoft.com/office/word/2010/wordprocessingCanvas" xmlns:mc="http://schemas.openxmlformats.org/markup-compatibility/2006" xmlns:o="urn:schemas-microsoft-com:office:office" xmlns:r="http://schemas.openxmlformats.org/officeDocument/2006/relationships" xmlns:m="http://schemas.openxmlformats.org/officeDocument/2006/math" xmlns:v="urn:schemas-microsoft-com:vml" xmlns:wp14="http://schemas.microsoft.com/office/word/2010/wordprocessingDrawing" xmlns:wp="http://schemas.openxmlformats.org/drawingml/2006/wordprocessingDrawing" xmlns:w10="urn:schemas-microsoft-com:office:word" xmlns:w="http://schemas.openxmlformats.org/wordprocessingml/2006/main" xmlns:w14="http://schemas.microsoft.com/office/word/2010/wordml" xmlns:wpg="http://schemas.microsoft.com/office/word/2010/wordprocessingGroup" xmlns:wpi="http://schemas.microsoft.com/office/word/2010/wordprocessingInk" xmlns:wne="http://schemas.microsoft.com/office/word/2006/wordml" xmlns:wps="http://schemas.microsoft.com/office/word/2010/wordprocessingShape" mc:Ignorable="w14 wp14">
+<w:numbering xmlns:wpc="http://schemas.microsoft.com/office/word/2010/wordprocessingCanvas" xmlns:mc="http://schemas.openxmlformats.org/markup-compatibility/2006" xmlns:o="urn:schemas-microsoft-com:office:office" xmlns:r="http://schemas.openxmlformats.org/officeDocument/2006/relationships" xmlns:m="http://schemas.openxmlformats.org/officeDocument/2006/math" xmlns:v="urn:schemas-microsoft-com:vml" xmlns:wp14="http://schemas.microsoft.com/office/word/2010/wordprocessingDrawing" xmlns:wp="http://schemas.openxmlformats.org/drawingml/2006/wordprocessingDrawing" xmlns:w10="urn:schemas-microsoft-com:office:word" xmlns:w="http://schemas.openxmlformats.org/wordprocessingml/2006/main" xmlns:w14="http://schemas.microsoft.com/office/word/2010/wordml" xmlns:w15="http://schemas.microsoft.com/office/word/2012/wordml" xmlns:wpg="http://schemas.microsoft.com/office/word/2010/wordprocessingGroup" xmlns:wpi="http://schemas.microsoft.com/office/word/2010/wordprocessingInk" xmlns:wne="http://schemas.microsoft.com/office/word/2006/wordml" xmlns:wps="http://schemas.microsoft.com/office/word/2010/wordprocessingShape" mc:Ignorable="w14 w15 wp14">
   <w:abstractNum w:abstractNumId="0">
     <w:nsid w:val="0C6522FE"/>
     <w:multiLevelType w:val="multilevel"/>
@@ -4562,7 +4575,7 @@
         <w:ind w:left="360" w:hanging="360"/>
       </w:pPr>
       <w:rPr>
-        <w:rFonts w:ascii="PMingLiU" w:eastAsia="PMingLiU" w:hAnsi="PMingLiU" w:cs="DFKaiShu-SB-Estd-BF" w:hint="eastAsia"/>
+        <w:rFonts w:ascii="新細明體" w:eastAsia="新細明體" w:hAnsi="新細明體" w:cs="DFKaiShu-SB-Estd-BF" w:hint="eastAsia"/>
         <w:b w:val="0"/>
         <w:sz w:val="21"/>
       </w:rPr>
@@ -5150,483 +5163,388 @@
 </file>
 
 <file path=word/styles.xml><?xml version="1.0" encoding="utf-8"?>
-<w:styles xmlns:mc="http://schemas.openxmlformats.org/markup-compatibility/2006" xmlns:r="http://schemas.openxmlformats.org/officeDocument/2006/relationships" xmlns:w="http://schemas.openxmlformats.org/wordprocessingml/2006/main" xmlns:w14="http://schemas.microsoft.com/office/word/2010/wordml" mc:Ignorable="w14">
+<w:styles xmlns:mc="http://schemas.openxmlformats.org/markup-compatibility/2006" xmlns:r="http://schemas.openxmlformats.org/officeDocument/2006/relationships" xmlns:w="http://schemas.openxmlformats.org/wordprocessingml/2006/main" xmlns:w14="http://schemas.microsoft.com/office/word/2010/wordml" xmlns:w15="http://schemas.microsoft.com/office/word/2012/wordml" mc:Ignorable="w14 w15">
   <w:docDefaults>
     <w:rPrDefault>
       <w:rPr>
-        <w:rFonts w:ascii="Calibri" w:eastAsia="PMingLiU" w:hAnsi="Calibri" w:cs="Times New Roman"/>
+        <w:rFonts w:ascii="Calibri" w:eastAsia="新細明體" w:hAnsi="Calibri" w:cs="Times New Roman"/>
         <w:lang w:val="en-US" w:eastAsia="zh-TW" w:bidi="ar-SA"/>
       </w:rPr>
     </w:rPrDefault>
     <w:pPrDefault/>
   </w:docDefaults>
-  <w:latentStyles w:defLockedState="0" w:defUIPriority="99" w:defSemiHidden="1" w:defUnhideWhenUsed="1" w:defQFormat="0" w:count="267">
-    <w:lsdException w:name="Normal" w:semiHidden="0" w:uiPriority="0" w:unhideWhenUsed="0" w:qFormat="1"/>
-    <w:lsdException w:name="heading 1" w:semiHidden="0" w:uiPriority="9" w:unhideWhenUsed="0" w:qFormat="1"/>
-    <w:lsdException w:name="heading 2" w:uiPriority="9" w:qFormat="1"/>
-    <w:lsdException w:name="heading 3" w:uiPriority="9" w:qFormat="1"/>
-    <w:lsdException w:name="heading 4" w:uiPriority="9" w:qFormat="1"/>
-    <w:lsdException w:name="heading 5" w:uiPriority="9" w:qFormat="1"/>
-    <w:lsdException w:name="heading 6" w:uiPriority="9" w:qFormat="1"/>
-    <w:lsdException w:name="heading 7" w:uiPriority="9" w:qFormat="1"/>
-    <w:lsdException w:name="heading 8" w:uiPriority="9" w:qFormat="1"/>
-    <w:lsdException w:name="heading 9" w:uiPriority="9" w:qFormat="1"/>
-    <w:lsdException w:name="toc 1" w:uiPriority="39"/>
-    <w:lsdException w:name="toc 2" w:uiPriority="39"/>
-    <w:lsdException w:name="toc 3" w:uiPriority="39"/>
-    <w:lsdException w:name="toc 4" w:uiPriority="39"/>
-    <w:lsdException w:name="toc 5" w:uiPriority="39"/>
-    <w:lsdException w:name="toc 6" w:uiPriority="39"/>
-    <w:lsdException w:name="toc 7" w:uiPriority="39"/>
-    <w:lsdException w:name="toc 8" w:uiPriority="39"/>
-    <w:lsdException w:name="toc 9" w:uiPriority="39"/>
-    <w:lsdException w:name="caption" w:uiPriority="35" w:qFormat="1"/>
-    <w:lsdException w:name="Title" w:semiHidden="0" w:uiPriority="10" w:unhideWhenUsed="0" w:qFormat="1"/>
-    <w:lsdException w:name="Default Paragraph Font" w:uiPriority="1"/>
-    <w:lsdException w:name="Subtitle" w:semiHidden="0" w:uiPriority="11" w:unhideWhenUsed="0" w:qFormat="1"/>
-    <w:lsdException w:name="Strong" w:semiHidden="0" w:uiPriority="22" w:unhideWhenUsed="0" w:qFormat="1"/>
-    <w:lsdException w:name="Emphasis" w:semiHidden="0" w:uiPriority="20" w:unhideWhenUsed="0" w:qFormat="1"/>
-    <w:lsdException w:name="Table Grid" w:semiHidden="0" w:uiPriority="59" w:unhideWhenUsed="0"/>
-    <w:lsdException w:name="Placeholder Text" w:unhideWhenUsed="0"/>
-    <w:lsdException w:name="No Spacing" w:semiHidden="0" w:uiPriority="1" w:unhideWhenUsed="0" w:qFormat="1"/>
-    <w:lsdException w:name="Light Shading" w:semiHidden="0" w:uiPriority="60" w:unhideWhenUsed="0"/>
-    <w:lsdException w:name="Light List" w:semiHidden="0" w:uiPriority="61" w:unhideWhenUsed="0"/>
-    <w:lsdException w:name="Light Grid" w:semiHidden="0" w:uiPriority="62" w:unhideWhenUsed="0"/>
-    <w:lsdException w:name="Medium Shading 1" w:semiHidden="0" w:uiPriority="63" w:unhideWhenUsed="0"/>
-    <w:lsdException w:name="Medium Shading 2" w:semiHidden="0" w:uiPriority="64" w:unhideWhenUsed="0"/>
-    <w:lsdException w:name="Medium List 1" w:semiHidden="0" w:uiPriority="65" w:unhideWhenUsed="0"/>
-    <w:lsdException w:name="Medium List 2" w:semiHidden="0" w:uiPriority="66" w:unhideWhenUsed="0"/>
-    <w:lsdException w:name="Medium Grid 1" w:semiHidden="0" w:uiPriority="67" w:unhideWhenUsed="0"/>
-    <w:lsdException w:name="Medium Grid 2" w:semiHidden="0" w:uiPriority="68" w:unhideWhenUsed="0"/>
-    <w:lsdException w:name="Medium Grid 3" w:semiHidden="0" w:uiPriority="69" w:unhideWhenUsed="0"/>
-    <w:lsdException w:name="Dark List" w:semiHidden="0" w:uiPriority="70" w:unhideWhenUsed="0"/>
-    <w:lsdException w:name="Colorful Shading" w:semiHidden="0" w:uiPriority="71" w:unhideWhenUsed="0"/>
-    <w:lsdException w:name="Colorful List" w:semiHidden="0" w:uiPriority="72" w:unhideWhenUsed="0"/>
-    <w:lsdException w:name="Colorful Grid" w:semiHidden="0" w:uiPriority="73" w:unhideWhenUsed="0"/>
-    <w:lsdException w:name="Light Shading Accent 1" w:semiHidden="0" w:uiPriority="60" w:unhideWhenUsed="0"/>
-    <w:lsdException w:name="Light List Accent 1" w:semiHidden="0" w:uiPriority="61" w:unhideWhenUsed="0"/>
-    <w:lsdException w:name="Light Grid Accent 1" w:semiHidden="0" w:uiPriority="62" w:unhideWhenUsed="0"/>
-    <w:lsdException w:name="Medium Shading 1 Accent 1" w:semiHidden="0" w:uiPriority="63" w:unhideWhenUsed="0"/>
-    <w:lsdException w:name="Medium Shading 2 Accent 1" w:semiHidden="0" w:uiPriority="64" w:unhideWhenUsed="0"/>
-    <w:lsdException w:name="Medium List 1 Accent 1" w:semiHidden="0" w:uiPriority="65" w:unhideWhenUsed="0"/>
-    <w:lsdException w:name="Revision" w:unhideWhenUsed="0"/>
-    <w:lsdException w:name="List Paragraph" w:semiHidden="0" w:uiPriority="34" w:unhideWhenUsed="0" w:qFormat="1"/>
-    <w:lsdException w:name="Quote" w:semiHidden="0" w:uiPriority="29" w:unhideWhenUsed="0" w:qFormat="1"/>
-    <w:lsdException w:name="Intense Quote" w:semiHidden="0" w:uiPriority="30" w:unhideWhenUsed="0" w:qFormat="1"/>
-    <w:lsdException w:name="Medium List 2 Accent 1" w:semiHidden="0" w:uiPriority="66" w:unhideWhenUsed="0"/>
-    <w:lsdException w:name="Medium Grid 1 Accent 1" w:semiHidden="0" w:uiPriority="67" w:unhideWhenUsed="0"/>
-    <w:lsdException w:name="Medium Grid 2 Accent 1" w:semiHidden="0" w:uiPriority="68" w:unhideWhenUsed="0"/>
-    <w:lsdException w:name="Medium Grid 3 Accent 1" w:semiHidden="0" w:uiPriority="69" w:unhideWhenUsed="0"/>
-    <w:lsdException w:name="Dark List Accent 1" w:semiHidden="0" w:uiPriority="70" w:unhideWhenUsed="0"/>
-    <w:lsdException w:name="Colorful Shading Accent 1" w:semiHidden="0" w:uiPriority="71" w:unhideWhenUsed="0"/>
-    <w:lsdException w:name="Colorful List Accent 1" w:semiHidden="0" w:uiPriority="72" w:unhideWhenUsed="0"/>
-    <w:lsdException w:name="Colorful Grid Accent 1" w:semiHidden="0" w:uiPriority="73" w:unhideWhenUsed="0"/>
-    <w:lsdException w:name="Light Shading Accent 2" w:semiHidden="0" w:uiPriority="60" w:unhideWhenUsed="0"/>
-    <w:lsdException w:name="Light List Accent 2" w:semiHidden="0" w:uiPriority="61" w:unhideWhenUsed="0"/>
-    <w:lsdException w:name="Light Grid Accent 2" w:semiHidden="0" w:uiPriority="62" w:unhideWhenUsed="0"/>
-    <w:lsdException w:name="Medium Shading 1 Accent 2" w:semiHidden="0" w:uiPriority="63" w:unhideWhenUsed="0"/>
-    <w:lsdException w:name="Medium Shading 2 Accent 2" w:semiHidden="0" w:uiPriority="64" w:unhideWhenUsed="0"/>
-    <w:lsdException w:name="Medium List 1 Accent 2" w:semiHidden="0" w:uiPriority="65" w:unhideWhenUsed="0"/>
-    <w:lsdException w:name="Medium List 2 Accent 2" w:semiHidden="0" w:uiPriority="66" w:unhideWhenUsed="0"/>
-    <w:lsdException w:name="Medium Grid 1 Accent 2" w:semiHidden="0" w:uiPriority="67" w:unhideWhenUsed="0"/>
-    <w:lsdException w:name="Medium Grid 2 Accent 2" w:semiHidden="0" w:uiPriority="68" w:unhideWhenUsed="0"/>
-    <w:lsdException w:name="Medium Grid 3 Accent 2" w:semiHidden="0" w:uiPriority="69" w:unhideWhenUsed="0"/>
-    <w:lsdException w:name="Dark List Accent 2" w:semiHidden="0" w:uiPriority="70" w:unhideWhenUsed="0"/>
-    <w:lsdException w:name="Colorful Shading Accent 2" w:semiHidden="0" w:uiPriority="71" w:unhideWhenUsed="0"/>
-    <w:lsdException w:name="Colorful List Accent 2" w:semiHidden="0" w:uiPriority="72" w:unhideWhenUsed="0"/>
-    <w:lsdException w:name="Colorful Grid Accent 2" w:semiHidden="0" w:uiPriority="73" w:unhideWhenUsed="0"/>
-    <w:lsdException w:name="Light Shading Accent 3" w:semiHidden="0" w:uiPriority="60" w:unhideWhenUsed="0"/>
-    <w:lsdException w:name="Light List Accent 3" w:semiHidden="0" w:uiPriority="61" w:unhideWhenUsed="0"/>
-    <w:lsdException w:name="Light Grid Accent 3" w:semiHidden="0" w:uiPriority="62" w:unhideWhenUsed="0"/>
-    <w:lsdException w:name="Medium Shading 1 Accent 3" w:semiHidden="0" w:uiPriority="63" w:unhideWhenUsed="0"/>
-    <w:lsdException w:name="Medium Shading 2 Accent 3" w:semiHidden="0" w:uiPriority="64" w:unhideWhenUsed="0"/>
-    <w:lsdException w:name="Medium List 1 Accent 3" w:semiHidden="0" w:uiPriority="65" w:unhideWhenUsed="0"/>
-    <w:lsdException w:name="Medium List 2 Accent 3" w:semiHidden="0" w:uiPriority="66" w:unhideWhenUsed="0"/>
-    <w:lsdException w:name="Medium Grid 1 Accent 3" w:semiHidden="0" w:uiPriority="67" w:unhideWhenUsed="0"/>
-    <w:lsdException w:name="Medium Grid 2 Accent 3" w:semiHidden="0" w:uiPriority="68" w:unhideWhenUsed="0"/>
-    <w:lsdException w:name="Medium Grid 3 Accent 3" w:semiHidden="0" w:uiPriority="69" w:unhideWhenUsed="0"/>
-    <w:lsdException w:name="Dark List Accent 3" w:semiHidden="0" w:uiPriority="70" w:unhideWhenUsed="0"/>
-    <w:lsdException w:name="Colorful Shading Accent 3" w:semiHidden="0" w:uiPriority="71" w:unhideWhenUsed="0"/>
-    <w:lsdException w:name="Colorful List Accent 3" w:semiHidden="0" w:uiPriority="72" w:unhideWhenUsed="0"/>
-    <w:lsdException w:name="Colorful Grid Accent 3" w:semiHidden="0" w:uiPriority="73" w:unhideWhenUsed="0"/>
-    <w:lsdException w:name="Light Shading Accent 4" w:semiHidden="0" w:uiPriority="60" w:unhideWhenUsed="0"/>
-    <w:lsdException w:name="Light List Accent 4" w:semiHidden="0" w:uiPriority="61" w:unhideWhenUsed="0"/>
-    <w:lsdException w:name="Light Grid Accent 4" w:semiHidden="0" w:uiPriority="62" w:unhideWhenUsed="0"/>
-    <w:lsdException w:name="Medium Shading 1 Accent 4" w:semiHidden="0" w:uiPriority="63" w:unhideWhenUsed="0"/>
-    <w:lsdException w:name="Medium Shading 2 Accent 4" w:semiHidden="0" w:uiPriority="64" w:unhideWhenUsed="0"/>
-    <w:lsdException w:name="Medium List 1 Accent 4" w:semiHidden="0" w:uiPriority="65" w:unhideWhenUsed="0"/>
-    <w:lsdException w:name="Medium List 2 Accent 4" w:semiHidden="0" w:uiPriority="66" w:unhideWhenUsed="0"/>
-    <w:lsdException w:name="Medium Grid 1 Accent 4" w:semiHidden="0" w:uiPriority="67" w:unhideWhenUsed="0"/>
-    <w:lsdException w:name="Medium Grid 2 Accent 4" w:semiHidden="0" w:uiPriority="68" w:unhideWhenUsed="0"/>
-    <w:lsdException w:name="Medium Grid 3 Accent 4" w:semiHidden="0" w:uiPriority="69" w:unhideWhenUsed="0"/>
-    <w:lsdException w:name="Dark List Accent 4" w:semiHidden="0" w:uiPriority="70" w:unhideWhenUsed="0"/>
-    <w:lsdException w:name="Colorful Shading Accent 4" w:semiHidden="0" w:uiPriority="71" w:unhideWhenUsed="0"/>
-    <w:lsdException w:name="Colorful List Accent 4" w:semiHidden="0" w:uiPriority="72" w:unhideWhenUsed="0"/>
-    <w:lsdException w:name="Colorful Grid Accent 4" w:semiHidden="0" w:uiPriority="73" w:unhideWhenUsed="0"/>
-    <w:lsdException w:name="Light Shading Accent 5" w:semiHidden="0" w:uiPriority="60" w:unhideWhenUsed="0"/>
-    <w:lsdException w:name="Light List Accent 5" w:semiHidden="0" w:uiPriority="61" w:unhideWhenUsed="0"/>
-    <w:lsdException w:name="Light Grid Accent 5" w:semiHidden="0" w:uiPriority="62" w:unhideWhenUsed="0"/>
-    <w:lsdException w:name="Medium Shading 1 Accent 5" w:semiHidden="0" w:uiPriority="63" w:unhideWhenUsed="0"/>
-    <w:lsdException w:name="Medium Shading 2 Accent 5" w:semiHidden="0" w:uiPriority="64" w:unhideWhenUsed="0"/>
-    <w:lsdException w:name="Medium List 1 Accent 5" w:semiHidden="0" w:uiPriority="65" w:unhideWhenUsed="0"/>
-    <w:lsdException w:name="Medium List 2 Accent 5" w:semiHidden="0" w:uiPriority="66" w:unhideWhenUsed="0"/>
-    <w:lsdException w:name="Medium Grid 1 Accent 5" w:semiHidden="0" w:uiPriority="67" w:unhideWhenUsed="0"/>
-    <w:lsdException w:name="Medium Grid 2 Accent 5" w:semiHidden="0" w:uiPriority="68" w:unhideWhenUsed="0"/>
-    <w:lsdException w:name="Medium Grid 3 Accent 5" w:semiHidden="0" w:uiPriority="69" w:unhideWhenUsed="0"/>
-    <w:lsdException w:name="Dark List Accent 5" w:semiHidden="0" w:uiPriority="70" w:unhideWhenUsed="0"/>
-    <w:lsdException w:name="Colorful Shading Accent 5" w:semiHidden="0" w:uiPriority="71" w:unhideWhenUsed="0"/>
-    <w:lsdException w:name="Colorful List Accent 5" w:semiHidden="0" w:uiPriority="72" w:unhideWhenUsed="0"/>
-    <w:lsdException w:name="Colorful Grid Accent 5" w:semiHidden="0" w:uiPriority="73" w:unhideWhenUsed="0"/>
-    <w:lsdException w:name="Light Shading Accent 6" w:semiHidden="0" w:uiPriority="60" w:unhideWhenUsed="0"/>
-    <w:lsdException w:name="Light List Accent 6" w:semiHidden="0" w:uiPriority="61" w:unhideWhenUsed="0"/>
-    <w:lsdException w:name="Light Grid Accent 6" w:semiHidden="0" w:uiPriority="62" w:unhideWhenUsed="0"/>
-    <w:lsdException w:name="Medium Shading 1 Accent 6" w:semiHidden="0" w:uiPriority="63" w:unhideWhenUsed="0"/>
-    <w:lsdException w:name="Medium Shading 2 Accent 6" w:semiHidden="0" w:uiPriority="64" w:unhideWhenUsed="0"/>
-    <w:lsdException w:name="Medium List 1 Accent 6" w:semiHidden="0" w:uiPriority="65" w:unhideWhenUsed="0"/>
-    <w:lsdException w:name="Medium List 2 Accent 6" w:semiHidden="0" w:uiPriority="66" w:unhideWhenUsed="0"/>
-    <w:lsdException w:name="Medium Grid 1 Accent 6" w:semiHidden="0" w:uiPriority="67" w:unhideWhenUsed="0"/>
-    <w:lsdException w:name="Medium Grid 2 Accent 6" w:semiHidden="0" w:uiPriority="68" w:unhideWhenUsed="0"/>
-    <w:lsdException w:name="Medium Grid 3 Accent 6" w:semiHidden="0" w:uiPriority="69" w:unhideWhenUsed="0"/>
-    <w:lsdException w:name="Dark List Accent 6" w:semiHidden="0" w:uiPriority="70" w:unhideWhenUsed="0"/>
-    <w:lsdException w:name="Colorful Shading Accent 6" w:semiHidden="0" w:uiPriority="71" w:unhideWhenUsed="0"/>
-    <w:lsdException w:name="Colorful List Accent 6" w:semiHidden="0" w:uiPriority="72" w:unhideWhenUsed="0"/>
-    <w:lsdException w:name="Colorful Grid Accent 6" w:semiHidden="0" w:uiPriority="73" w:unhideWhenUsed="0"/>
-    <w:lsdException w:name="Subtle Emphasis" w:semiHidden="0" w:uiPriority="19" w:unhideWhenUsed="0" w:qFormat="1"/>
-    <w:lsdException w:name="Intense Emphasis" w:semiHidden="0" w:uiPriority="21" w:unhideWhenUsed="0" w:qFormat="1"/>
-    <w:lsdException w:name="Subtle Reference" w:semiHidden="0" w:uiPriority="31" w:unhideWhenUsed="0" w:qFormat="1"/>
-    <w:lsdException w:name="Intense Reference" w:semiHidden="0" w:uiPriority="32" w:unhideWhenUsed="0" w:qFormat="1"/>
-    <w:lsdException w:name="Book Title" w:semiHidden="0" w:uiPriority="33" w:unhideWhenUsed="0" w:qFormat="1"/>
-    <w:lsdException w:name="Bibliography" w:uiPriority="37"/>
-    <w:lsdException w:name="TOC Heading" w:uiPriority="39" w:qFormat="1"/>
-  </w:latentStyles>
-  <w:style w:type="paragraph" w:default="1" w:styleId="Normal">
-    <w:name w:val="Normal"/>
-    <w:qFormat/>
-    <w:rsid w:val="003674D6"/>
-    <w:pPr>
-      <w:widowControl w:val="0"/>
-    </w:pPr>
-    <w:rPr>
-      <w:kern w:val="2"/>
-      <w:sz w:val="24"/>
-      <w:szCs w:val="22"/>
-    </w:rPr>
-  </w:style>
-  <w:style w:type="character" w:default="1" w:styleId="DefaultParagraphFont">
-    <w:name w:val="Default Paragraph Font"/>
-    <w:uiPriority w:val="1"/>
-    <w:semiHidden/>
-    <w:unhideWhenUsed/>
-  </w:style>
-  <w:style w:type="table" w:default="1" w:styleId="TableNormal">
-    <w:name w:val="Normal Table"/>
-    <w:uiPriority w:val="99"/>
-    <w:semiHidden/>
-    <w:unhideWhenUsed/>
-    <w:tblPr>
-      <w:tblInd w:w="0" w:type="dxa"/>
-      <w:tblCellMar>
-        <w:top w:w="0" w:type="dxa"/>
-        <w:left w:w="108" w:type="dxa"/>
-        <w:bottom w:w="0" w:type="dxa"/>
-        <w:right w:w="108" w:type="dxa"/>
-      </w:tblCellMar>
-    </w:tblPr>
-  </w:style>
-  <w:style w:type="numbering" w:default="1" w:styleId="NoList">
-    <w:name w:val="No List"/>
-    <w:uiPriority w:val="99"/>
-    <w:semiHidden/>
-    <w:unhideWhenUsed/>
-  </w:style>
-  <w:style w:type="paragraph" w:styleId="Header">
-    <w:name w:val="header"/>
-    <w:basedOn w:val="Normal"/>
-    <w:link w:val="HeaderChar"/>
-    <w:uiPriority w:val="99"/>
-    <w:unhideWhenUsed/>
-    <w:rsid w:val="005B76FC"/>
-    <w:pPr>
-      <w:tabs>
-        <w:tab w:val="center" w:pos="4153"/>
-        <w:tab w:val="right" w:pos="8306"/>
-      </w:tabs>
-      <w:snapToGrid w:val="0"/>
-    </w:pPr>
-    <w:rPr>
-      <w:sz w:val="20"/>
-      <w:szCs w:val="20"/>
-    </w:rPr>
-  </w:style>
-  <w:style w:type="character" w:customStyle="1" w:styleId="HeaderChar">
-    <w:name w:val="Header Char"/>
-    <w:link w:val="Header"/>
-    <w:uiPriority w:val="99"/>
-    <w:rsid w:val="005B76FC"/>
-    <w:rPr>
-      <w:sz w:val="20"/>
-      <w:szCs w:val="20"/>
-    </w:rPr>
-  </w:style>
-  <w:style w:type="paragraph" w:styleId="Footer">
-    <w:name w:val="footer"/>
-    <w:basedOn w:val="Normal"/>
-    <w:link w:val="FooterChar"/>
-    <w:uiPriority w:val="99"/>
-    <w:unhideWhenUsed/>
-    <w:rsid w:val="005B76FC"/>
-    <w:pPr>
-      <w:tabs>
-        <w:tab w:val="center" w:pos="4153"/>
-        <w:tab w:val="right" w:pos="8306"/>
-      </w:tabs>
-      <w:snapToGrid w:val="0"/>
-    </w:pPr>
-    <w:rPr>
-      <w:sz w:val="20"/>
-      <w:szCs w:val="20"/>
-    </w:rPr>
-  </w:style>
-  <w:style w:type="character" w:customStyle="1" w:styleId="FooterChar">
-    <w:name w:val="Footer Char"/>
-    <w:link w:val="Footer"/>
-    <w:uiPriority w:val="99"/>
-    <w:rsid w:val="005B76FC"/>
-    <w:rPr>
-      <w:sz w:val="20"/>
-      <w:szCs w:val="20"/>
-    </w:rPr>
-  </w:style>
-  <w:style w:type="table" w:styleId="TableGrid">
-    <w:name w:val="Table Grid"/>
-    <w:basedOn w:val="TableNormal"/>
-    <w:uiPriority w:val="59"/>
-    <w:rsid w:val="00C301B6"/>
-    <w:tblPr>
-      <w:tblInd w:w="0" w:type="dxa"/>
-      <w:tblBorders>
-        <w:top w:val="single" w:sz="4" w:space="0" w:color="000000"/>
-        <w:left w:val="single" w:sz="4" w:space="0" w:color="000000"/>
-        <w:bottom w:val="single" w:sz="4" w:space="0" w:color="000000"/>
-        <w:right w:val="single" w:sz="4" w:space="0" w:color="000000"/>
-        <w:insideH w:val="single" w:sz="4" w:space="0" w:color="000000"/>
-        <w:insideV w:val="single" w:sz="4" w:space="0" w:color="000000"/>
-      </w:tblBorders>
-      <w:tblCellMar>
-        <w:top w:w="0" w:type="dxa"/>
-        <w:left w:w="108" w:type="dxa"/>
-        <w:bottom w:w="0" w:type="dxa"/>
-        <w:right w:w="108" w:type="dxa"/>
-      </w:tblCellMar>
-    </w:tblPr>
-  </w:style>
-  <w:style w:type="paragraph" w:styleId="ListParagraph">
-    <w:name w:val="List Paragraph"/>
-    <w:basedOn w:val="Normal"/>
-    <w:uiPriority w:val="34"/>
-    <w:qFormat/>
-    <w:rsid w:val="00C301B6"/>
-    <w:pPr>
-      <w:ind w:leftChars="200" w:left="480"/>
-    </w:pPr>
-  </w:style>
-  <w:style w:type="paragraph" w:styleId="BalloonText">
-    <w:name w:val="Balloon Text"/>
-    <w:basedOn w:val="Normal"/>
-    <w:link w:val="BalloonTextChar"/>
-    <w:uiPriority w:val="99"/>
-    <w:semiHidden/>
-    <w:unhideWhenUsed/>
-    <w:rsid w:val="00CB06EE"/>
-    <w:rPr>
-      <w:rFonts w:ascii="Tahoma" w:hAnsi="Tahoma" w:cs="Tahoma"/>
-      <w:sz w:val="16"/>
-      <w:szCs w:val="16"/>
-    </w:rPr>
-  </w:style>
-  <w:style w:type="character" w:customStyle="1" w:styleId="BalloonTextChar">
-    <w:name w:val="Balloon Text Char"/>
-    <w:link w:val="BalloonText"/>
-    <w:uiPriority w:val="99"/>
-    <w:semiHidden/>
-    <w:rsid w:val="00CB06EE"/>
-    <w:rPr>
-      <w:rFonts w:ascii="Tahoma" w:hAnsi="Tahoma" w:cs="Tahoma"/>
-      <w:kern w:val="2"/>
-      <w:sz w:val="16"/>
-      <w:szCs w:val="16"/>
-      <w:lang w:eastAsia="zh-TW"/>
-    </w:rPr>
-  </w:style>
-  <w:style w:type="paragraph" w:customStyle="1" w:styleId="interpret1">
-    <w:name w:val="interpret1"/>
-    <w:basedOn w:val="Normal"/>
-    <w:rsid w:val="003A0C38"/>
-    <w:pPr>
-      <w:widowControl/>
-      <w:spacing w:before="100" w:beforeAutospacing="1" w:after="100" w:afterAutospacing="1"/>
-    </w:pPr>
-    <w:rPr>
-      <w:rFonts w:ascii="Times New Roman" w:eastAsia="Times New Roman" w:hAnsi="Times New Roman"/>
-      <w:color w:val="000000"/>
-      <w:kern w:val="0"/>
-      <w:sz w:val="28"/>
-      <w:szCs w:val="28"/>
-      <w:lang w:eastAsia="en-US"/>
-    </w:rPr>
-  </w:style>
-</w:styles>
-</file>
-
-<file path=word/stylesWithEffects.xml><?xml version="1.0" encoding="utf-8"?>
-<w:styles xmlns:wpc="http://schemas.microsoft.com/office/word/2010/wordprocessingCanvas" xmlns:mc="http://schemas.openxmlformats.org/markup-compatibility/2006" xmlns:o="urn:schemas-microsoft-com:office:office" xmlns:r="http://schemas.openxmlformats.org/officeDocument/2006/relationships" xmlns:m="http://schemas.openxmlformats.org/officeDocument/2006/math" xmlns:v="urn:schemas-microsoft-com:vml" xmlns:wp14="http://schemas.microsoft.com/office/word/2010/wordprocessingDrawing" xmlns:wp="http://schemas.openxmlformats.org/drawingml/2006/wordprocessingDrawing" xmlns:w10="urn:schemas-microsoft-com:office:word" xmlns:w="http://schemas.openxmlformats.org/wordprocessingml/2006/main" xmlns:w14="http://schemas.microsoft.com/office/word/2010/wordml" xmlns:wpg="http://schemas.microsoft.com/office/word/2010/wordprocessingGroup" xmlns:wpi="http://schemas.microsoft.com/office/word/2010/wordprocessingInk" xmlns:wne="http://schemas.microsoft.com/office/word/2006/wordml" xmlns:wps="http://schemas.microsoft.com/office/word/2010/wordprocessingShape" mc:Ignorable="w14 wp14">
-  <w:docDefaults>
-    <w:rPrDefault>
-      <w:rPr>
-        <w:rFonts w:ascii="Calibri" w:eastAsia="PMingLiU" w:hAnsi="Calibri" w:cs="Times New Roman"/>
-        <w:lang w:val="en-US" w:eastAsia="zh-TW" w:bidi="ar-SA"/>
-      </w:rPr>
-    </w:rPrDefault>
-    <w:pPrDefault/>
-  </w:docDefaults>
-  <w:latentStyles w:defLockedState="0" w:defUIPriority="99" w:defSemiHidden="1" w:defUnhideWhenUsed="1" w:defQFormat="0" w:count="267">
-    <w:lsdException w:name="Normal" w:semiHidden="0" w:uiPriority="0" w:unhideWhenUsed="0" w:qFormat="1"/>
-    <w:lsdException w:name="heading 1" w:semiHidden="0" w:uiPriority="9" w:unhideWhenUsed="0" w:qFormat="1"/>
-    <w:lsdException w:name="heading 2" w:uiPriority="9" w:qFormat="1"/>
-    <w:lsdException w:name="heading 3" w:uiPriority="9" w:qFormat="1"/>
-    <w:lsdException w:name="heading 4" w:uiPriority="9" w:qFormat="1"/>
-    <w:lsdException w:name="heading 5" w:uiPriority="9" w:qFormat="1"/>
-    <w:lsdException w:name="heading 6" w:uiPriority="9" w:qFormat="1"/>
-    <w:lsdException w:name="heading 7" w:uiPriority="9" w:qFormat="1"/>
-    <w:lsdException w:name="heading 8" w:uiPriority="9" w:qFormat="1"/>
-    <w:lsdException w:name="heading 9" w:uiPriority="9" w:qFormat="1"/>
-    <w:lsdException w:name="toc 1" w:uiPriority="39"/>
-    <w:lsdException w:name="toc 2" w:uiPriority="39"/>
-    <w:lsdException w:name="toc 3" w:uiPriority="39"/>
-    <w:lsdException w:name="toc 4" w:uiPriority="39"/>
-    <w:lsdException w:name="toc 5" w:uiPriority="39"/>
-    <w:lsdException w:name="toc 6" w:uiPriority="39"/>
-    <w:lsdException w:name="toc 7" w:uiPriority="39"/>
-    <w:lsdException w:name="toc 8" w:uiPriority="39"/>
-    <w:lsdException w:name="toc 9" w:uiPriority="39"/>
-    <w:lsdException w:name="caption" w:uiPriority="35" w:qFormat="1"/>
-    <w:lsdException w:name="Title" w:semiHidden="0" w:uiPriority="10" w:unhideWhenUsed="0" w:qFormat="1"/>
-    <w:lsdException w:name="Default Paragraph Font" w:uiPriority="1"/>
-    <w:lsdException w:name="Subtitle" w:semiHidden="0" w:uiPriority="11" w:unhideWhenUsed="0" w:qFormat="1"/>
-    <w:lsdException w:name="Strong" w:semiHidden="0" w:uiPriority="22" w:unhideWhenUsed="0" w:qFormat="1"/>
-    <w:lsdException w:name="Emphasis" w:semiHidden="0" w:uiPriority="20" w:unhideWhenUsed="0" w:qFormat="1"/>
-    <w:lsdException w:name="Table Grid" w:semiHidden="0" w:uiPriority="59" w:unhideWhenUsed="0"/>
-    <w:lsdException w:name="Placeholder Text" w:unhideWhenUsed="0"/>
-    <w:lsdException w:name="No Spacing" w:semiHidden="0" w:uiPriority="1" w:unhideWhenUsed="0" w:qFormat="1"/>
-    <w:lsdException w:name="Light Shading" w:semiHidden="0" w:uiPriority="60" w:unhideWhenUsed="0"/>
-    <w:lsdException w:name="Light List" w:semiHidden="0" w:uiPriority="61" w:unhideWhenUsed="0"/>
-    <w:lsdException w:name="Light Grid" w:semiHidden="0" w:uiPriority="62" w:unhideWhenUsed="0"/>
-    <w:lsdException w:name="Medium Shading 1" w:semiHidden="0" w:uiPriority="63" w:unhideWhenUsed="0"/>
-    <w:lsdException w:name="Medium Shading 2" w:semiHidden="0" w:uiPriority="64" w:unhideWhenUsed="0"/>
-    <w:lsdException w:name="Medium List 1" w:semiHidden="0" w:uiPriority="65" w:unhideWhenUsed="0"/>
-    <w:lsdException w:name="Medium List 2" w:semiHidden="0" w:uiPriority="66" w:unhideWhenUsed="0"/>
-    <w:lsdException w:name="Medium Grid 1" w:semiHidden="0" w:uiPriority="67" w:unhideWhenUsed="0"/>
-    <w:lsdException w:name="Medium Grid 2" w:semiHidden="0" w:uiPriority="68" w:unhideWhenUsed="0"/>
-    <w:lsdException w:name="Medium Grid 3" w:semiHidden="0" w:uiPriority="69" w:unhideWhenUsed="0"/>
-    <w:lsdException w:name="Dark List" w:semiHidden="0" w:uiPriority="70" w:unhideWhenUsed="0"/>
-    <w:lsdException w:name="Colorful Shading" w:semiHidden="0" w:uiPriority="71" w:unhideWhenUsed="0"/>
-    <w:lsdException w:name="Colorful List" w:semiHidden="0" w:uiPriority="72" w:unhideWhenUsed="0"/>
-    <w:lsdException w:name="Colorful Grid" w:semiHidden="0" w:uiPriority="73" w:unhideWhenUsed="0"/>
-    <w:lsdException w:name="Light Shading Accent 1" w:semiHidden="0" w:uiPriority="60" w:unhideWhenUsed="0"/>
-    <w:lsdException w:name="Light List Accent 1" w:semiHidden="0" w:uiPriority="61" w:unhideWhenUsed="0"/>
-    <w:lsdException w:name="Light Grid Accent 1" w:semiHidden="0" w:uiPriority="62" w:unhideWhenUsed="0"/>
-    <w:lsdException w:name="Medium Shading 1 Accent 1" w:semiHidden="0" w:uiPriority="63" w:unhideWhenUsed="0"/>
-    <w:lsdException w:name="Medium Shading 2 Accent 1" w:semiHidden="0" w:uiPriority="64" w:unhideWhenUsed="0"/>
-    <w:lsdException w:name="Medium List 1 Accent 1" w:semiHidden="0" w:uiPriority="65" w:unhideWhenUsed="0"/>
-    <w:lsdException w:name="Revision" w:unhideWhenUsed="0"/>
-    <w:lsdException w:name="List Paragraph" w:semiHidden="0" w:uiPriority="34" w:unhideWhenUsed="0" w:qFormat="1"/>
-    <w:lsdException w:name="Quote" w:semiHidden="0" w:uiPriority="29" w:unhideWhenUsed="0" w:qFormat="1"/>
-    <w:lsdException w:name="Intense Quote" w:semiHidden="0" w:uiPriority="30" w:unhideWhenUsed="0" w:qFormat="1"/>
-    <w:lsdException w:name="Medium List 2 Accent 1" w:semiHidden="0" w:uiPriority="66" w:unhideWhenUsed="0"/>
-    <w:lsdException w:name="Medium Grid 1 Accent 1" w:semiHidden="0" w:uiPriority="67" w:unhideWhenUsed="0"/>
-    <w:lsdException w:name="Medium Grid 2 Accent 1" w:semiHidden="0" w:uiPriority="68" w:unhideWhenUsed="0"/>
-    <w:lsdException w:name="Medium Grid 3 Accent 1" w:semiHidden="0" w:uiPriority="69" w:unhideWhenUsed="0"/>
-    <w:lsdException w:name="Dark List Accent 1" w:semiHidden="0" w:uiPriority="70" w:unhideWhenUsed="0"/>
-    <w:lsdException w:name="Colorful Shading Accent 1" w:semiHidden="0" w:uiPriority="71" w:unhideWhenUsed="0"/>
-    <w:lsdException w:name="Colorful List Accent 1" w:semiHidden="0" w:uiPriority="72" w:unhideWhenUsed="0"/>
-    <w:lsdException w:name="Colorful Grid Accent 1" w:semiHidden="0" w:uiPriority="73" w:unhideWhenUsed="0"/>
-    <w:lsdException w:name="Light Shading Accent 2" w:semiHidden="0" w:uiPriority="60" w:unhideWhenUsed="0"/>
-    <w:lsdException w:name="Light List Accent 2" w:semiHidden="0" w:uiPriority="61" w:unhideWhenUsed="0"/>
-    <w:lsdException w:name="Light Grid Accent 2" w:semiHidden="0" w:uiPriority="62" w:unhideWhenUsed="0"/>
-    <w:lsdException w:name="Medium Shading 1 Accent 2" w:semiHidden="0" w:uiPriority="63" w:unhideWhenUsed="0"/>
-    <w:lsdException w:name="Medium Shading 2 Accent 2" w:semiHidden="0" w:uiPriority="64" w:unhideWhenUsed="0"/>
-    <w:lsdException w:name="Medium List 1 Accent 2" w:semiHidden="0" w:uiPriority="65" w:unhideWhenUsed="0"/>
-    <w:lsdException w:name="Medium List 2 Accent 2" w:semiHidden="0" w:uiPriority="66" w:unhideWhenUsed="0"/>
-    <w:lsdException w:name="Medium Grid 1 Accent 2" w:semiHidden="0" w:uiPriority="67" w:unhideWhenUsed="0"/>
-    <w:lsdException w:name="Medium Grid 2 Accent 2" w:semiHidden="0" w:uiPriority="68" w:unhideWhenUsed="0"/>
-    <w:lsdException w:name="Medium Grid 3 Accent 2" w:semiHidden="0" w:uiPriority="69" w:unhideWhenUsed="0"/>
-    <w:lsdException w:name="Dark List Accent 2" w:semiHidden="0" w:uiPriority="70" w:unhideWhenUsed="0"/>
-    <w:lsdException w:name="Colorful Shading Accent 2" w:semiHidden="0" w:uiPriority="71" w:unhideWhenUsed="0"/>
-    <w:lsdException w:name="Colorful List Accent 2" w:semiHidden="0" w:uiPriority="72" w:unhideWhenUsed="0"/>
-    <w:lsdException w:name="Colorful Grid Accent 2" w:semiHidden="0" w:uiPriority="73" w:unhideWhenUsed="0"/>
-    <w:lsdException w:name="Light Shading Accent 3" w:semiHidden="0" w:uiPriority="60" w:unhideWhenUsed="0"/>
-    <w:lsdException w:name="Light List Accent 3" w:semiHidden="0" w:uiPriority="61" w:unhideWhenUsed="0"/>
-    <w:lsdException w:name="Light Grid Accent 3" w:semiHidden="0" w:uiPriority="62" w:unhideWhenUsed="0"/>
-    <w:lsdException w:name="Medium Shading 1 Accent 3" w:semiHidden="0" w:uiPriority="63" w:unhideWhenUsed="0"/>
-    <w:lsdException w:name="Medium Shading 2 Accent 3" w:semiHidden="0" w:uiPriority="64" w:unhideWhenUsed="0"/>
-    <w:lsdException w:name="Medium List 1 Accent 3" w:semiHidden="0" w:uiPriority="65" w:unhideWhenUsed="0"/>
-    <w:lsdException w:name="Medium List 2 Accent 3" w:semiHidden="0" w:uiPriority="66" w:unhideWhenUsed="0"/>
-    <w:lsdException w:name="Medium Grid 1 Accent 3" w:semiHidden="0" w:uiPriority="67" w:unhideWhenUsed="0"/>
-    <w:lsdException w:name="Medium Grid 2 Accent 3" w:semiHidden="0" w:uiPriority="68" w:unhideWhenUsed="0"/>
-    <w:lsdException w:name="Medium Grid 3 Accent 3" w:semiHidden="0" w:uiPriority="69" w:unhideWhenUsed="0"/>
-    <w:lsdException w:name="Dark List Accent 3" w:semiHidden="0" w:uiPriority="70" w:unhideWhenUsed="0"/>
-    <w:lsdException w:name="Colorful Shading Accent 3" w:semiHidden="0" w:uiPriority="71" w:unhideWhenUsed="0"/>
-    <w:lsdException w:name="Colorful List Accent 3" w:semiHidden="0" w:uiPriority="72" w:unhideWhenUsed="0"/>
-    <w:lsdException w:name="Colorful Grid Accent 3" w:semiHidden="0" w:uiPriority="73" w:unhideWhenUsed="0"/>
-    <w:lsdException w:name="Light Shading Accent 4" w:semiHidden="0" w:uiPriority="60" w:unhideWhenUsed="0"/>
-    <w:lsdException w:name="Light List Accent 4" w:semiHidden="0" w:uiPriority="61" w:unhideWhenUsed="0"/>
-    <w:lsdException w:name="Light Grid Accent 4" w:semiHidden="0" w:uiPriority="62" w:unhideWhenUsed="0"/>
-    <w:lsdException w:name="Medium Shading 1 Accent 4" w:semiHidden="0" w:uiPriority="63" w:unhideWhenUsed="0"/>
-    <w:lsdException w:name="Medium Shading 2 Accent 4" w:semiHidden="0" w:uiPriority="64" w:unhideWhenUsed="0"/>
-    <w:lsdException w:name="Medium List 1 Accent 4" w:semiHidden="0" w:uiPriority="65" w:unhideWhenUsed="0"/>
-    <w:lsdException w:name="Medium List 2 Accent 4" w:semiHidden="0" w:uiPriority="66" w:unhideWhenUsed="0"/>
-    <w:lsdException w:name="Medium Grid 1 Accent 4" w:semiHidden="0" w:uiPriority="67" w:unhideWhenUsed="0"/>
-    <w:lsdException w:name="Medium Grid 2 Accent 4" w:semiHidden="0" w:uiPriority="68" w:unhideWhenUsed="0"/>
-    <w:lsdException w:name="Medium Grid 3 Accent 4" w:semiHidden="0" w:uiPriority="69" w:unhideWhenUsed="0"/>
-    <w:lsdException w:name="Dark List Accent 4" w:semiHidden="0" w:uiPriority="70" w:unhideWhenUsed="0"/>
-    <w:lsdException w:name="Colorful Shading Accent 4" w:semiHidden="0" w:uiPriority="71" w:unhideWhenUsed="0"/>
-    <w:lsdException w:name="Colorful List Accent 4" w:semiHidden="0" w:uiPriority="72" w:unhideWhenUsed="0"/>
-    <w:lsdException w:name="Colorful Grid Accent 4" w:semiHidden="0" w:uiPriority="73" w:unhideWhenUsed="0"/>
-    <w:lsdException w:name="Light Shading Accent 5" w:semiHidden="0" w:uiPriority="60" w:unhideWhenUsed="0"/>
-    <w:lsdException w:name="Light List Accent 5" w:semiHidden="0" w:uiPriority="61" w:unhideWhenUsed="0"/>
-    <w:lsdException w:name="Light Grid Accent 5" w:semiHidden="0" w:uiPriority="62" w:unhideWhenUsed="0"/>
-    <w:lsdException w:name="Medium Shading 1 Accent 5" w:semiHidden="0" w:uiPriority="63" w:unhideWhenUsed="0"/>
-    <w:lsdException w:name="Medium Shading 2 Accent 5" w:semiHidden="0" w:uiPriority="64" w:unhideWhenUsed="0"/>
-    <w:lsdException w:name="Medium List 1 Accent 5" w:semiHidden="0" w:uiPriority="65" w:unhideWhenUsed="0"/>
-    <w:lsdException w:name="Medium List 2 Accent 5" w:semiHidden="0" w:uiPriority="66" w:unhideWhenUsed="0"/>
-    <w:lsdException w:name="Medium Grid 1 Accent 5" w:semiHidden="0" w:uiPriority="67" w:unhideWhenUsed="0"/>
-    <w:lsdException w:name="Medium Grid 2 Accent 5" w:semiHidden="0" w:uiPriority="68" w:unhideWhenUsed="0"/>
-    <w:lsdException w:name="Medium Grid 3 Accent 5" w:semiHidden="0" w:uiPriority="69" w:unhideWhenUsed="0"/>
-    <w:lsdException w:name="Dark List Accent 5" w:semiHidden="0" w:uiPriority="70" w:unhideWhenUsed="0"/>
-    <w:lsdException w:name="Colorful Shading Accent 5" w:semiHidden="0" w:uiPriority="71" w:unhideWhenUsed="0"/>
-    <w:lsdException w:name="Colorful List Accent 5" w:semiHidden="0" w:uiPriority="72" w:unhideWhenUsed="0"/>
-    <w:lsdException w:name="Colorful Grid Accent 5" w:semiHidden="0" w:uiPriority="73" w:unhideWhenUsed="0"/>
-    <w:lsdException w:name="Light Shading Accent 6" w:semiHidden="0" w:uiPriority="60" w:unhideWhenUsed="0"/>
-    <w:lsdException w:name="Light List Accent 6" w:semiHidden="0" w:uiPriority="61" w:unhideWhenUsed="0"/>
-    <w:lsdException w:name="Light Grid Accent 6" w:semiHidden="0" w:uiPriority="62" w:unhideWhenUsed="0"/>
-    <w:lsdException w:name="Medium Shading 1 Accent 6" w:semiHidden="0" w:uiPriority="63" w:unhideWhenUsed="0"/>
-    <w:lsdException w:name="Medium Shading 2 Accent 6" w:semiHidden="0" w:uiPriority="64" w:unhideWhenUsed="0"/>
-    <w:lsdException w:name="Medium List 1 Accent 6" w:semiHidden="0" w:uiPriority="65" w:unhideWhenUsed="0"/>
-    <w:lsdException w:name="Medium List 2 Accent 6" w:semiHidden="0" w:uiPriority="66" w:unhideWhenUsed="0"/>
-    <w:lsdException w:name="Medium Grid 1 Accent 6" w:semiHidden="0" w:uiPriority="67" w:unhideWhenUsed="0"/>
-    <w:lsdException w:name="Medium Grid 2 Accent 6" w:semiHidden="0" w:uiPriority="68" w:unhideWhenUsed="0"/>
-    <w:lsdException w:name="Medium Grid 3 Accent 6" w:semiHidden="0" w:uiPriority="69" w:unhideWhenUsed="0"/>
-    <w:lsdException w:name="Dark List Accent 6" w:semiHidden="0" w:uiPriority="70" w:unhideWhenUsed="0"/>
-    <w:lsdException w:name="Colorful Shading Accent 6" w:semiHidden="0" w:uiPriority="71" w:unhideWhenUsed="0"/>
-    <w:lsdException w:name="Colorful List Accent 6" w:semiHidden="0" w:uiPriority="72" w:unhideWhenUsed="0"/>
-    <w:lsdException w:name="Colorful Grid Accent 6" w:semiHidden="0" w:uiPriority="73" w:unhideWhenUsed="0"/>
-    <w:lsdException w:name="Subtle Emphasis" w:semiHidden="0" w:uiPriority="19" w:unhideWhenUsed="0" w:qFormat="1"/>
-    <w:lsdException w:name="Intense Emphasis" w:semiHidden="0" w:uiPriority="21" w:unhideWhenUsed="0" w:qFormat="1"/>
-    <w:lsdException w:name="Subtle Reference" w:semiHidden="0" w:uiPriority="31" w:unhideWhenUsed="0" w:qFormat="1"/>
-    <w:lsdException w:name="Intense Reference" w:semiHidden="0" w:uiPriority="32" w:unhideWhenUsed="0" w:qFormat="1"/>
-    <w:lsdException w:name="Book Title" w:semiHidden="0" w:uiPriority="33" w:unhideWhenUsed="0" w:qFormat="1"/>
-    <w:lsdException w:name="Bibliography" w:uiPriority="37"/>
-    <w:lsdException w:name="TOC Heading" w:uiPriority="39" w:qFormat="1"/>
+  <w:latentStyles w:defLockedState="0" w:defUIPriority="99" w:defSemiHidden="0" w:defUnhideWhenUsed="0" w:defQFormat="0" w:count="371">
+    <w:lsdException w:name="Normal" w:uiPriority="0" w:qFormat="1"/>
+    <w:lsdException w:name="heading 1" w:uiPriority="9" w:qFormat="1"/>
+    <w:lsdException w:name="heading 2" w:semiHidden="1" w:uiPriority="9" w:unhideWhenUsed="1" w:qFormat="1"/>
+    <w:lsdException w:name="heading 3" w:semiHidden="1" w:uiPriority="9" w:unhideWhenUsed="1" w:qFormat="1"/>
+    <w:lsdException w:name="heading 4" w:semiHidden="1" w:uiPriority="9" w:unhideWhenUsed="1" w:qFormat="1"/>
+    <w:lsdException w:name="heading 5" w:semiHidden="1" w:uiPriority="9" w:unhideWhenUsed="1" w:qFormat="1"/>
+    <w:lsdException w:name="heading 6" w:semiHidden="1" w:uiPriority="9" w:unhideWhenUsed="1" w:qFormat="1"/>
+    <w:lsdException w:name="heading 7" w:semiHidden="1" w:uiPriority="9" w:unhideWhenUsed="1" w:qFormat="1"/>
+    <w:lsdException w:name="heading 8" w:semiHidden="1" w:uiPriority="9" w:unhideWhenUsed="1" w:qFormat="1"/>
+    <w:lsdException w:name="heading 9" w:semiHidden="1" w:uiPriority="9" w:unhideWhenUsed="1" w:qFormat="1"/>
+    <w:lsdException w:name="index 1" w:semiHidden="1" w:unhideWhenUsed="1"/>
+    <w:lsdException w:name="index 2" w:semiHidden="1" w:unhideWhenUsed="1"/>
+    <w:lsdException w:name="index 3" w:semiHidden="1" w:unhideWhenUsed="1"/>
+    <w:lsdException w:name="index 4" w:semiHidden="1" w:unhideWhenUsed="1"/>
+    <w:lsdException w:name="index 5" w:semiHidden="1" w:unhideWhenUsed="1"/>
+    <w:lsdException w:name="index 6" w:semiHidden="1" w:unhideWhenUsed="1"/>
+    <w:lsdException w:name="index 7" w:semiHidden="1" w:unhideWhenUsed="1"/>
+    <w:lsdException w:name="index 8" w:semiHidden="1" w:unhideWhenUsed="1"/>
+    <w:lsdException w:name="index 9" w:semiHidden="1" w:unhideWhenUsed="1"/>
+    <w:lsdException w:name="toc 1" w:semiHidden="1" w:uiPriority="39" w:unhideWhenUsed="1"/>
+    <w:lsdException w:name="toc 2" w:semiHidden="1" w:uiPriority="39" w:unhideWhenUsed="1"/>
+    <w:lsdException w:name="toc 3" w:semiHidden="1" w:uiPriority="39" w:unhideWhenUsed="1"/>
+    <w:lsdException w:name="toc 4" w:semiHidden="1" w:uiPriority="39" w:unhideWhenUsed="1"/>
+    <w:lsdException w:name="toc 5" w:semiHidden="1" w:uiPriority="39" w:unhideWhenUsed="1"/>
+    <w:lsdException w:name="toc 6" w:semiHidden="1" w:uiPriority="39" w:unhideWhenUsed="1"/>
+    <w:lsdException w:name="toc 7" w:semiHidden="1" w:uiPriority="39" w:unhideWhenUsed="1"/>
+    <w:lsdException w:name="toc 8" w:semiHidden="1" w:uiPriority="39" w:unhideWhenUsed="1"/>
+    <w:lsdException w:name="toc 9" w:semiHidden="1" w:uiPriority="39" w:unhideWhenUsed="1"/>
+    <w:lsdException w:name="Normal Indent" w:semiHidden="1" w:unhideWhenUsed="1"/>
+    <w:lsdException w:name="footnote text" w:semiHidden="1" w:unhideWhenUsed="1"/>
+    <w:lsdException w:name="annotation text" w:semiHidden="1" w:unhideWhenUsed="1"/>
+    <w:lsdException w:name="header" w:semiHidden="1" w:unhideWhenUsed="1"/>
+    <w:lsdException w:name="footer" w:semiHidden="1" w:unhideWhenUsed="1"/>
+    <w:lsdException w:name="index heading" w:semiHidden="1" w:unhideWhenUsed="1"/>
+    <w:lsdException w:name="caption" w:semiHidden="1" w:uiPriority="35" w:unhideWhenUsed="1" w:qFormat="1"/>
+    <w:lsdException w:name="table of figures" w:semiHidden="1" w:unhideWhenUsed="1"/>
+    <w:lsdException w:name="envelope address" w:semiHidden="1" w:unhideWhenUsed="1"/>
+    <w:lsdException w:name="envelope return" w:semiHidden="1" w:unhideWhenUsed="1"/>
+    <w:lsdException w:name="footnote reference" w:semiHidden="1" w:unhideWhenUsed="1"/>
+    <w:lsdException w:name="annotation reference" w:semiHidden="1" w:unhideWhenUsed="1"/>
+    <w:lsdException w:name="line number" w:semiHidden="1" w:unhideWhenUsed="1"/>
+    <w:lsdException w:name="page number" w:semiHidden="1" w:unhideWhenUsed="1"/>
+    <w:lsdException w:name="endnote reference" w:semiHidden="1" w:unhideWhenUsed="1"/>
+    <w:lsdException w:name="endnote text" w:semiHidden="1" w:unhideWhenUsed="1"/>
+    <w:lsdException w:name="table of authorities" w:semiHidden="1" w:unhideWhenUsed="1"/>
+    <w:lsdException w:name="macro" w:semiHidden="1" w:unhideWhenUsed="1"/>
+    <w:lsdException w:name="toa heading" w:semiHidden="1" w:unhideWhenUsed="1"/>
+    <w:lsdException w:name="List" w:semiHidden="1" w:unhideWhenUsed="1"/>
+    <w:lsdException w:name="List Bullet" w:semiHidden="1" w:unhideWhenUsed="1"/>
+    <w:lsdException w:name="List Number" w:semiHidden="1" w:unhideWhenUsed="1"/>
+    <w:lsdException w:name="List 2" w:semiHidden="1" w:unhideWhenUsed="1"/>
+    <w:lsdException w:name="List 3" w:semiHidden="1" w:unhideWhenUsed="1"/>
+    <w:lsdException w:name="List 4" w:semiHidden="1" w:unhideWhenUsed="1"/>
+    <w:lsdException w:name="List 5" w:semiHidden="1" w:unhideWhenUsed="1"/>
+    <w:lsdException w:name="List Bullet 2" w:semiHidden="1" w:unhideWhenUsed="1"/>
+    <w:lsdException w:name="List Bullet 3" w:semiHidden="1" w:unhideWhenUsed="1"/>
+    <w:lsdException w:name="List Bullet 4" w:semiHidden="1" w:unhideWhenUsed="1"/>
+    <w:lsdException w:name="List Bullet 5" w:semiHidden="1" w:unhideWhenUsed="1"/>
+    <w:lsdException w:name="List Number 2" w:semiHidden="1" w:unhideWhenUsed="1"/>
+    <w:lsdException w:name="List Number 3" w:semiHidden="1" w:unhideWhenUsed="1"/>
+    <w:lsdException w:name="List Number 4" w:semiHidden="1" w:unhideWhenUsed="1"/>
+    <w:lsdException w:name="List Number 5" w:semiHidden="1" w:unhideWhenUsed="1"/>
+    <w:lsdException w:name="Title" w:uiPriority="10" w:qFormat="1"/>
+    <w:lsdException w:name="Closing" w:semiHidden="1" w:unhideWhenUsed="1"/>
+    <w:lsdException w:name="Signature" w:semiHidden="1" w:unhideWhenUsed="1"/>
+    <w:lsdException w:name="Default Paragraph Font" w:semiHidden="1" w:uiPriority="1" w:unhideWhenUsed="1"/>
+    <w:lsdException w:name="Body Text" w:semiHidden="1" w:unhideWhenUsed="1"/>
+    <w:lsdException w:name="Body Text Indent" w:semiHidden="1" w:unhideWhenUsed="1"/>
+    <w:lsdException w:name="List Continue" w:semiHidden="1" w:unhideWhenUsed="1"/>
+    <w:lsdException w:name="List Continue 2" w:semiHidden="1" w:unhideWhenUsed="1"/>
+    <w:lsdException w:name="List Continue 3" w:semiHidden="1" w:unhideWhenUsed="1"/>
+    <w:lsdException w:name="List Continue 4" w:semiHidden="1" w:unhideWhenUsed="1"/>
+    <w:lsdException w:name="List Continue 5" w:semiHidden="1" w:unhideWhenUsed="1"/>
+    <w:lsdException w:name="Message Header" w:semiHidden="1" w:unhideWhenUsed="1"/>
+    <w:lsdException w:name="Subtitle" w:uiPriority="11" w:qFormat="1"/>
+    <w:lsdException w:name="Salutation" w:semiHidden="1" w:unhideWhenUsed="1"/>
+    <w:lsdException w:name="Date" w:semiHidden="1" w:unhideWhenUsed="1"/>
+    <w:lsdException w:name="Body Text First Indent" w:semiHidden="1" w:unhideWhenUsed="1"/>
+    <w:lsdException w:name="Body Text First Indent 2" w:semiHidden="1" w:unhideWhenUsed="1"/>
+    <w:lsdException w:name="Note Heading" w:semiHidden="1" w:unhideWhenUsed="1"/>
+    <w:lsdException w:name="Body Text 2" w:semiHidden="1" w:unhideWhenUsed="1"/>
+    <w:lsdException w:name="Body Text 3" w:semiHidden="1" w:unhideWhenUsed="1"/>
+    <w:lsdException w:name="Body Text Indent 2" w:semiHidden="1" w:unhideWhenUsed="1"/>
+    <w:lsdException w:name="Body Text Indent 3" w:semiHidden="1" w:unhideWhenUsed="1"/>
+    <w:lsdException w:name="Block Text" w:semiHidden="1" w:unhideWhenUsed="1"/>
+    <w:lsdException w:name="Hyperlink" w:semiHidden="1" w:unhideWhenUsed="1"/>
+    <w:lsdException w:name="FollowedHyperlink" w:semiHidden="1" w:unhideWhenUsed="1"/>
+    <w:lsdException w:name="Strong" w:uiPriority="22" w:qFormat="1"/>
+    <w:lsdException w:name="Emphasis" w:uiPriority="20" w:qFormat="1"/>
+    <w:lsdException w:name="Document Map" w:semiHidden="1" w:unhideWhenUsed="1"/>
+    <w:lsdException w:name="Plain Text" w:semiHidden="1" w:unhideWhenUsed="1"/>
+    <w:lsdException w:name="E-mail Signature" w:semiHidden="1" w:unhideWhenUsed="1"/>
+    <w:lsdException w:name="HTML Top of Form" w:semiHidden="1" w:unhideWhenUsed="1"/>
+    <w:lsdException w:name="HTML Bottom of Form" w:semiHidden="1" w:unhideWhenUsed="1"/>
+    <w:lsdException w:name="Normal (Web)" w:semiHidden="1" w:unhideWhenUsed="1"/>
+    <w:lsdException w:name="HTML Acronym" w:semiHidden="1" w:unhideWhenUsed="1"/>
+    <w:lsdException w:name="HTML Address" w:semiHidden="1" w:unhideWhenUsed="1"/>
+    <w:lsdException w:name="HTML Cite" w:semiHidden="1" w:unhideWhenUsed="1"/>
+    <w:lsdException w:name="HTML Code" w:semiHidden="1" w:unhideWhenUsed="1"/>
+    <w:lsdException w:name="HTML Definition" w:semiHidden="1" w:unhideWhenUsed="1"/>
+    <w:lsdException w:name="HTML Keyboard" w:semiHidden="1" w:unhideWhenUsed="1"/>
+    <w:lsdException w:name="HTML Preformatted" w:semiHidden="1" w:unhideWhenUsed="1"/>
+    <w:lsdException w:name="HTML Sample" w:semiHidden="1" w:unhideWhenUsed="1"/>
+    <w:lsdException w:name="HTML Typewriter" w:semiHidden="1" w:unhideWhenUsed="1"/>
+    <w:lsdException w:name="HTML Variable" w:semiHidden="1" w:unhideWhenUsed="1"/>
+    <w:lsdException w:name="Normal Table" w:semiHidden="1" w:unhideWhenUsed="1"/>
+    <w:lsdException w:name="annotation subject" w:semiHidden="1" w:unhideWhenUsed="1"/>
+    <w:lsdException w:name="No List" w:semiHidden="1" w:unhideWhenUsed="1"/>
+    <w:lsdException w:name="Outline List 1" w:semiHidden="1" w:unhideWhenUsed="1"/>
+    <w:lsdException w:name="Outline List 2" w:semiHidden="1" w:unhideWhenUsed="1"/>
+    <w:lsdException w:name="Outline List 3" w:semiHidden="1" w:unhideWhenUsed="1"/>
+    <w:lsdException w:name="Table Simple 1" w:semiHidden="1" w:unhideWhenUsed="1"/>
+    <w:lsdException w:name="Table Simple 2" w:semiHidden="1" w:unhideWhenUsed="1"/>
+    <w:lsdException w:name="Table Simple 3" w:semiHidden="1" w:unhideWhenUsed="1"/>
+    <w:lsdException w:name="Table Classic 1" w:semiHidden="1" w:unhideWhenUsed="1"/>
+    <w:lsdException w:name="Table Classic 2" w:semiHidden="1" w:unhideWhenUsed="1"/>
+    <w:lsdException w:name="Table Classic 3" w:semiHidden="1" w:unhideWhenUsed="1"/>
+    <w:lsdException w:name="Table Classic 4" w:semiHidden="1" w:unhideWhenUsed="1"/>
+    <w:lsdException w:name="Table Colorful 1" w:semiHidden="1" w:unhideWhenUsed="1"/>
+    <w:lsdException w:name="Table Colorful 2" w:semiHidden="1" w:unhideWhenUsed="1"/>
+    <w:lsdException w:name="Table Colorful 3" w:semiHidden="1" w:unhideWhenUsed="1"/>
+    <w:lsdException w:name="Table Columns 1" w:semiHidden="1" w:unhideWhenUsed="1"/>
+    <w:lsdException w:name="Table Columns 2" w:semiHidden="1" w:unhideWhenUsed="1"/>
+    <w:lsdException w:name="Table Columns 3" w:semiHidden="1" w:unhideWhenUsed="1"/>
+    <w:lsdException w:name="Table Columns 4" w:semiHidden="1" w:unhideWhenUsed="1"/>
+    <w:lsdException w:name="Table Columns 5" w:semiHidden="1" w:unhideWhenUsed="1"/>
+    <w:lsdException w:name="Table Grid 1" w:semiHidden="1" w:unhideWhenUsed="1"/>
+    <w:lsdException w:name="Table Grid 2" w:semiHidden="1" w:unhideWhenUsed="1"/>
+    <w:lsdException w:name="Table Grid 3" w:semiHidden="1" w:unhideWhenUsed="1"/>
+    <w:lsdException w:name="Table Grid 4" w:semiHidden="1" w:unhideWhenUsed="1"/>
+    <w:lsdException w:name="Table Grid 5" w:semiHidden="1" w:unhideWhenUsed="1"/>
+    <w:lsdException w:name="Table Grid 6" w:semiHidden="1" w:unhideWhenUsed="1"/>
+    <w:lsdException w:name="Table Grid 7" w:semiHidden="1" w:unhideWhenUsed="1"/>
+    <w:lsdException w:name="Table Grid 8" w:semiHidden="1" w:unhideWhenUsed="1"/>
+    <w:lsdException w:name="Table List 1" w:semiHidden="1" w:unhideWhenUsed="1"/>
+    <w:lsdException w:name="Table List 2" w:semiHidden="1" w:unhideWhenUsed="1"/>
+    <w:lsdException w:name="Table List 3" w:semiHidden="1" w:unhideWhenUsed="1"/>
+    <w:lsdException w:name="Table List 4" w:semiHidden="1" w:unhideWhenUsed="1"/>
+    <w:lsdException w:name="Table List 5" w:semiHidden="1" w:unhideWhenUsed="1"/>
+    <w:lsdException w:name="Table List 6" w:semiHidden="1" w:unhideWhenUsed="1"/>
+    <w:lsdException w:name="Table List 7" w:semiHidden="1" w:unhideWhenUsed="1"/>
+    <w:lsdException w:name="Table List 8" w:semiHidden="1" w:unhideWhenUsed="1"/>
+    <w:lsdException w:name="Table 3D effects 1" w:semiHidden="1" w:unhideWhenUsed="1"/>
+    <w:lsdException w:name="Table 3D effects 2" w:semiHidden="1" w:unhideWhenUsed="1"/>
+    <w:lsdException w:name="Table 3D effects 3" w:semiHidden="1" w:unhideWhenUsed="1"/>
+    <w:lsdException w:name="Table Contemporary" w:semiHidden="1" w:unhideWhenUsed="1"/>
+    <w:lsdException w:name="Table Elegant" w:semiHidden="1" w:unhideWhenUsed="1"/>
+    <w:lsdException w:name="Table Professional" w:semiHidden="1" w:unhideWhenUsed="1"/>
+    <w:lsdException w:name="Table Subtle 1" w:semiHidden="1" w:unhideWhenUsed="1"/>
+    <w:lsdException w:name="Table Subtle 2" w:semiHidden="1" w:unhideWhenUsed="1"/>
+    <w:lsdException w:name="Table Web 1" w:semiHidden="1" w:unhideWhenUsed="1"/>
+    <w:lsdException w:name="Table Web 2" w:semiHidden="1" w:unhideWhenUsed="1"/>
+    <w:lsdException w:name="Table Web 3" w:semiHidden="1" w:unhideWhenUsed="1"/>
+    <w:lsdException w:name="Balloon Text" w:semiHidden="1" w:unhideWhenUsed="1"/>
+    <w:lsdException w:name="Table Grid" w:uiPriority="59"/>
+    <w:lsdException w:name="Table Theme" w:semiHidden="1" w:unhideWhenUsed="1"/>
+    <w:lsdException w:name="Placeholder Text" w:semiHidden="1"/>
+    <w:lsdException w:name="No Spacing" w:uiPriority="1" w:qFormat="1"/>
+    <w:lsdException w:name="Light Shading" w:uiPriority="60"/>
+    <w:lsdException w:name="Light List" w:uiPriority="61"/>
+    <w:lsdException w:name="Light Grid" w:uiPriority="62"/>
+    <w:lsdException w:name="Medium Shading 1" w:uiPriority="63"/>
+    <w:lsdException w:name="Medium Shading 2" w:uiPriority="64"/>
+    <w:lsdException w:name="Medium List 1" w:uiPriority="65"/>
+    <w:lsdException w:name="Medium List 2" w:uiPriority="66"/>
+    <w:lsdException w:name="Medium Grid 1" w:uiPriority="67"/>
+    <w:lsdException w:name="Medium Grid 2" w:uiPriority="68"/>
+    <w:lsdException w:name="Medium Grid 3" w:uiPriority="69"/>
+    <w:lsdException w:name="Dark List" w:uiPriority="70"/>
+    <w:lsdException w:name="Colorful Shading" w:uiPriority="71"/>
+    <w:lsdException w:name="Colorful List" w:uiPriority="72"/>
+    <w:lsdException w:name="Colorful Grid" w:uiPriority="73"/>
+    <w:lsdException w:name="Light Shading Accent 1" w:uiPriority="60"/>
+    <w:lsdException w:name="Light List Accent 1" w:uiPriority="61"/>
+    <w:lsdException w:name="Light Grid Accent 1" w:uiPriority="62"/>
+    <w:lsdException w:name="Medium Shading 1 Accent 1" w:uiPriority="63"/>
+    <w:lsdException w:name="Medium Shading 2 Accent 1" w:uiPriority="64"/>
+    <w:lsdException w:name="Medium List 1 Accent 1" w:uiPriority="65"/>
+    <w:lsdException w:name="Revision" w:semiHidden="1"/>
+    <w:lsdException w:name="List Paragraph" w:uiPriority="34" w:qFormat="1"/>
+    <w:lsdException w:name="Quote" w:uiPriority="29" w:qFormat="1"/>
+    <w:lsdException w:name="Intense Quote" w:uiPriority="30" w:qFormat="1"/>
+    <w:lsdException w:name="Medium List 2 Accent 1" w:uiPriority="66"/>
+    <w:lsdException w:name="Medium Grid 1 Accent 1" w:uiPriority="67"/>
+    <w:lsdException w:name="Medium Grid 2 Accent 1" w:uiPriority="68"/>
+    <w:lsdException w:name="Medium Grid 3 Accent 1" w:uiPriority="69"/>
+    <w:lsdException w:name="Dark List Accent 1" w:uiPriority="70"/>
+    <w:lsdException w:name="Colorful Shading Accent 1" w:uiPriority="71"/>
+    <w:lsdException w:name="Colorful List Accent 1" w:uiPriority="72"/>
+    <w:lsdException w:name="Colorful Grid Accent 1" w:uiPriority="73"/>
+    <w:lsdException w:name="Light Shading Accent 2" w:uiPriority="60"/>
+    <w:lsdException w:name="Light List Accent 2" w:uiPriority="61"/>
+    <w:lsdException w:name="Light Grid Accent 2" w:uiPriority="62"/>
+    <w:lsdException w:name="Medium Shading 1 Accent 2" w:uiPriority="63"/>
+    <w:lsdException w:name="Medium Shading 2 Accent 2" w:uiPriority="64"/>
+    <w:lsdException w:name="Medium List 1 Accent 2" w:uiPriority="65"/>
+    <w:lsdException w:name="Medium List 2 Accent 2" w:uiPriority="66"/>
+    <w:lsdException w:name="Medium Grid 1 Accent 2" w:uiPriority="67"/>
+    <w:lsdException w:name="Medium Grid 2 Accent 2" w:uiPriority="68"/>
+    <w:lsdException w:name="Medium Grid 3 Accent 2" w:uiPriority="69"/>
+    <w:lsdException w:name="Dark List Accent 2" w:uiPriority="70"/>
+    <w:lsdException w:name="Colorful Shading Accent 2" w:uiPriority="71"/>
+    <w:lsdException w:name="Colorful List Accent 2" w:uiPriority="72"/>
+    <w:lsdException w:name="Colorful Grid Accent 2" w:uiPriority="73"/>
+    <w:lsdException w:name="Light Shading Accent 3" w:uiPriority="60"/>
+    <w:lsdException w:name="Light List Accent 3" w:uiPriority="61"/>
+    <w:lsdException w:name="Light Grid Accent 3" w:uiPriority="62"/>
+    <w:lsdException w:name="Medium Shading 1 Accent 3" w:uiPriority="63"/>
+    <w:lsdException w:name="Medium Shading 2 Accent 3" w:uiPriority="64"/>
+    <w:lsdException w:name="Medium List 1 Accent 3" w:uiPriority="65"/>
+    <w:lsdException w:name="Medium List 2 Accent 3" w:uiPriority="66"/>
+    <w:lsdException w:name="Medium Grid 1 Accent 3" w:uiPriority="67"/>
+    <w:lsdException w:name="Medium Grid 2 Accent 3" w:uiPriority="68"/>
+    <w:lsdException w:name="Medium Grid 3 Accent 3" w:uiPriority="69"/>
+    <w:lsdException w:name="Dark List Accent 3" w:uiPriority="70"/>
+    <w:lsdException w:name="Colorful Shading Accent 3" w:uiPriority="71"/>
+    <w:lsdException w:name="Colorful List Accent 3" w:uiPriority="72"/>
+    <w:lsdException w:name="Colorful Grid Accent 3" w:uiPriority="73"/>
+    <w:lsdException w:name="Light Shading Accent 4" w:uiPriority="60"/>
+    <w:lsdException w:name="Light List Accent 4" w:uiPriority="61"/>
+    <w:lsdException w:name="Light Grid Accent 4" w:uiPriority="62"/>
+    <w:lsdException w:name="Medium Shading 1 Accent 4" w:uiPriority="63"/>
+    <w:lsdException w:name="Medium Shading 2 Accent 4" w:uiPriority="64"/>
+    <w:lsdException w:name="Medium List 1 Accent 4" w:uiPriority="65"/>
+    <w:lsdException w:name="Medium List 2 Accent 4" w:uiPriority="66"/>
+    <w:lsdException w:name="Medium Grid 1 Accent 4" w:uiPriority="67"/>
+    <w:lsdException w:name="Medium Grid 2 Accent 4" w:uiPriority="68"/>
+    <w:lsdException w:name="Medium Grid 3 Accent 4" w:uiPriority="69"/>
+    <w:lsdException w:name="Dark List Accent 4" w:uiPriority="70"/>
+    <w:lsdException w:name="Colorful Shading Accent 4" w:uiPriority="71"/>
+    <w:lsdException w:name="Colorful List Accent 4" w:uiPriority="72"/>
+    <w:lsdException w:name="Colorful Grid Accent 4" w:uiPriority="73"/>
+    <w:lsdException w:name="Light Shading Accent 5" w:uiPriority="60"/>
+    <w:lsdException w:name="Light List Accent 5" w:uiPriority="61"/>
+    <w:lsdException w:name="Light Grid Accent 5" w:uiPriority="62"/>
+    <w:lsdException w:name="Medium Shading 1 Accent 5" w:uiPriority="63"/>
+    <w:lsdException w:name="Medium Shading 2 Accent 5" w:uiPriority="64"/>
+    <w:lsdException w:name="Medium List 1 Accent 5" w:uiPriority="65"/>
+    <w:lsdException w:name="Medium List 2 Accent 5" w:uiPriority="66"/>
+    <w:lsdException w:name="Medium Grid 1 Accent 5" w:uiPriority="67"/>
+    <w:lsdException w:name="Medium Grid 2 Accent 5" w:uiPriority="68"/>
+    <w:lsdException w:name="Medium Grid 3 Accent 5" w:uiPriority="69"/>
+    <w:lsdException w:name="Dark List Accent 5" w:uiPriority="70"/>
+    <w:lsdException w:name="Colorful Shading Accent 5" w:uiPriority="71"/>
+    <w:lsdException w:name="Colorful List Accent 5" w:uiPriority="72"/>
+    <w:lsdException w:name="Colorful Grid Accent 5" w:uiPriority="73"/>
+    <w:lsdException w:name="Light Shading Accent 6" w:uiPriority="60"/>
+    <w:lsdException w:name="Light List Accent 6" w:uiPriority="61"/>
+    <w:lsdException w:name="Light Grid Accent 6" w:uiPriority="62"/>
+    <w:lsdException w:name="Medium Shading 1 Accent 6" w:uiPriority="63"/>
+    <w:lsdException w:name="Medium Shading 2 Accent 6" w:uiPriority="64"/>
+    <w:lsdException w:name="Medium List 1 Accent 6" w:uiPriority="65"/>
+    <w:lsdException w:name="Medium List 2 Accent 6" w:uiPriority="66"/>
+    <w:lsdException w:name="Medium Grid 1 Accent 6" w:uiPriority="67"/>
+    <w:lsdException w:name="Medium Grid 2 Accent 6" w:uiPriority="68"/>
+    <w:lsdException w:name="Medium Grid 3 Accent 6" w:uiPriority="69"/>
+    <w:lsdException w:name="Dark List Accent 6" w:uiPriority="70"/>
+    <w:lsdException w:name="Colorful Shading Accent 6" w:uiPriority="71"/>
+    <w:lsdException w:name="Colorful List Accent 6" w:uiPriority="72"/>
+    <w:lsdException w:name="Colorful Grid Accent 6" w:uiPriority="73"/>
+    <w:lsdException w:name="Subtle Emphasis" w:uiPriority="19" w:qFormat="1"/>
+    <w:lsdException w:name="Intense Emphasis" w:uiPriority="21" w:qFormat="1"/>
+    <w:lsdException w:name="Subtle Reference" w:uiPriority="31" w:qFormat="1"/>
+    <w:lsdException w:name="Intense Reference" w:uiPriority="32" w:qFormat="1"/>
+    <w:lsdException w:name="Book Title" w:uiPriority="33" w:qFormat="1"/>
+    <w:lsdException w:name="Bibliography" w:semiHidden="1" w:uiPriority="37" w:unhideWhenUsed="1"/>
+    <w:lsdException w:name="TOC Heading" w:semiHidden="1" w:uiPriority="39" w:unhideWhenUsed="1" w:qFormat="1"/>
+    <w:lsdException w:name="Plain Table 1" w:uiPriority="41"/>
+    <w:lsdException w:name="Plain Table 2" w:uiPriority="42"/>
+    <w:lsdException w:name="Plain Table 3" w:uiPriority="43"/>
+    <w:lsdException w:name="Plain Table 4" w:uiPriority="44"/>
+    <w:lsdException w:name="Plain Table 5" w:uiPriority="45"/>
+    <w:lsdException w:name="Grid Table Light" w:uiPriority="40"/>
+    <w:lsdException w:name="Grid Table 1 Light" w:uiPriority="46"/>
+    <w:lsdException w:name="Grid Table 2" w:uiPriority="47"/>
+    <w:lsdException w:name="Grid Table 3" w:uiPriority="48"/>
+    <w:lsdException w:name="Grid Table 4" w:uiPriority="49"/>
+    <w:lsdException w:name="Grid Table 5 Dark" w:uiPriority="50"/>
+    <w:lsdException w:name="Grid Table 6 Colorful" w:uiPriority="51"/>
+    <w:lsdException w:name="Grid Table 7 Colorful" w:uiPriority="52"/>
+    <w:lsdException w:name="Grid Table 1 Light Accent 1" w:uiPriority="46"/>
+    <w:lsdException w:name="Grid Table 2 Accent 1" w:uiPriority="47"/>
+    <w:lsdException w:name="Grid Table 3 Accent 1" w:uiPriority="48"/>
+    <w:lsdException w:name="Grid Table 4 Accent 1" w:uiPriority="49"/>
+    <w:lsdException w:name="Grid Table 5 Dark Accent 1" w:uiPriority="50"/>
+    <w:lsdException w:name="Grid Table 6 Colorful Accent 1" w:uiPriority="51"/>
+    <w:lsdException w:name="Grid Table 7 Colorful Accent 1" w:uiPriority="52"/>
+    <w:lsdException w:name="Grid Table 1 Light Accent 2" w:uiPriority="46"/>
+    <w:lsdException w:name="Grid Table 2 Accent 2" w:uiPriority="47"/>
+    <w:lsdException w:name="Grid Table 3 Accent 2" w:uiPriority="48"/>
+    <w:lsdException w:name="Grid Table 4 Accent 2" w:uiPriority="49"/>
+    <w:lsdException w:name="Grid Table 5 Dark Accent 2" w:uiPriority="50"/>
+    <w:lsdException w:name="Grid Table 6 Colorful Accent 2" w:uiPriority="51"/>
+    <w:lsdException w:name="Grid Table 7 Colorful Accent 2" w:uiPriority="52"/>
+    <w:lsdException w:name="Grid Table 1 Light Accent 3" w:uiPriority="46"/>
+    <w:lsdException w:name="Grid Table 2 Accent 3" w:uiPriority="47"/>
+    <w:lsdException w:name="Grid Table 3 Accent 3" w:uiPriority="48"/>
+    <w:lsdException w:name="Grid Table 4 Accent 3" w:uiPriority="49"/>
+    <w:lsdException w:name="Grid Table 5 Dark Accent 3" w:uiPriority="50"/>
+    <w:lsdException w:name="Grid Table 6 Colorful Accent 3" w:uiPriority="51"/>
+    <w:lsdException w:name="Grid Table 7 Colorful Accent 3" w:uiPriority="52"/>
+    <w:lsdException w:name="Grid Table 1 Light Accent 4" w:uiPriority="46"/>
+    <w:lsdException w:name="Grid Table 2 Accent 4" w:uiPriority="47"/>
+    <w:lsdException w:name="Grid Table 3 Accent 4" w:uiPriority="48"/>
+    <w:lsdException w:name="Grid Table 4 Accent 4" w:uiPriority="49"/>
+    <w:lsdException w:name="Grid Table 5 Dark Accent 4" w:uiPriority="50"/>
+    <w:lsdException w:name="Grid Table 6 Colorful Accent 4" w:uiPriority="51"/>
+    <w:lsdException w:name="Grid Table 7 Colorful Accent 4" w:uiPriority="52"/>
+    <w:lsdException w:name="Grid Table 1 Light Accent 5" w:uiPriority="46"/>
+    <w:lsdException w:name="Grid Table 2 Accent 5" w:uiPriority="47"/>
+    <w:lsdException w:name="Grid Table 3 Accent 5" w:uiPriority="48"/>
+    <w:lsdException w:name="Grid Table 4 Accent 5" w:uiPriority="49"/>
+    <w:lsdException w:name="Grid Table 5 Dark Accent 5" w:uiPriority="50"/>
+    <w:lsdException w:name="Grid Table 6 Colorful Accent 5" w:uiPriority="51"/>
+    <w:lsdException w:name="Grid Table 7 Colorful Accent 5" w:uiPriority="52"/>
+    <w:lsdException w:name="Grid Table 1 Light Accent 6" w:uiPriority="46"/>
+    <w:lsdException w:name="Grid Table 2 Accent 6" w:uiPriority="47"/>
+    <w:lsdException w:name="Grid Table 3 Accent 6" w:uiPriority="48"/>
+    <w:lsdException w:name="Grid Table 4 Accent 6" w:uiPriority="49"/>
+    <w:lsdException w:name="Grid Table 5 Dark Accent 6" w:uiPriority="50"/>
+    <w:lsdException w:name="Grid Table 6 Colorful Accent 6" w:uiPriority="51"/>
+    <w:lsdException w:name="Grid Table 7 Colorful Accent 6" w:uiPriority="52"/>
+    <w:lsdException w:name="List Table 1 Light" w:uiPriority="46"/>
+    <w:lsdException w:name="List Table 2" w:uiPriority="47"/>
+    <w:lsdException w:name="List Table 3" w:uiPriority="48"/>
+    <w:lsdException w:name="List Table 4" w:uiPriority="49"/>
+    <w:lsdException w:name="List Table 5 Dark" w:uiPriority="50"/>
+    <w:lsdException w:name="List Table 6 Colorful" w:uiPriority="51"/>
+    <w:lsdException w:name="List Table 7 Colorful" w:uiPriority="52"/>
+    <w:lsdException w:name="List Table 1 Light Accent 1" w:uiPriority="46"/>
+    <w:lsdException w:name="List Table 2 Accent 1" w:uiPriority="47"/>
+    <w:lsdException w:name="List Table 3 Accent 1" w:uiPriority="48"/>
+    <w:lsdException w:name="List Table 4 Accent 1" w:uiPriority="49"/>
+    <w:lsdException w:name="List Table 5 Dark Accent 1" w:uiPriority="50"/>
+    <w:lsdException w:name="List Table 6 Colorful Accent 1" w:uiPriority="51"/>
+    <w:lsdException w:name="List Table 7 Colorful Accent 1" w:uiPriority="52"/>
+    <w:lsdException w:name="List Table 1 Light Accent 2" w:uiPriority="46"/>
+    <w:lsdException w:name="List Table 2 Accent 2" w:uiPriority="47"/>
+    <w:lsdException w:name="List Table 3 Accent 2" w:uiPriority="48"/>
+    <w:lsdException w:name="List Table 4 Accent 2" w:uiPriority="49"/>
+    <w:lsdException w:name="List Table 5 Dark Accent 2" w:uiPriority="50"/>
+    <w:lsdException w:name="List Table 6 Colorful Accent 2" w:uiPriority="51"/>
+    <w:lsdException w:name="List Table 7 Colorful Accent 2" w:uiPriority="52"/>
+    <w:lsdException w:name="List Table 1 Light Accent 3" w:uiPriority="46"/>
+    <w:lsdException w:name="List Table 2 Accent 3" w:uiPriority="47"/>
+    <w:lsdException w:name="List Table 3 Accent 3" w:uiPriority="48"/>
+    <w:lsdException w:name="List Table 4 Accent 3" w:uiPriority="49"/>
+    <w:lsdException w:name="List Table 5 Dark Accent 3" w:uiPriority="50"/>
+    <w:lsdException w:name="List Table 6 Colorful Accent 3" w:uiPriority="51"/>
+    <w:lsdException w:name="List Table 7 Colorful Accent 3" w:uiPriority="52"/>
+    <w:lsdException w:name="List Table 1 Light Accent 4" w:uiPriority="46"/>
+    <w:lsdException w:name="List Table 2 Accent 4" w:uiPriority="47"/>
+    <w:lsdException w:name="List Table 3 Accent 4" w:uiPriority="48"/>
+    <w:lsdException w:name="List Table 4 Accent 4" w:uiPriority="49"/>
+    <w:lsdException w:name="List Table 5 Dark Accent 4" w:uiPriority="50"/>
+    <w:lsdException w:name="List Table 6 Colorful Accent 4" w:uiPriority="51"/>
+    <w:lsdException w:name="List Table 7 Colorful Accent 4" w:uiPriority="52"/>
+    <w:lsdException w:name="List Table 1 Light Accent 5" w:uiPriority="46"/>
+    <w:lsdException w:name="List Table 2 Accent 5" w:uiPriority="47"/>
+    <w:lsdException w:name="List Table 3 Accent 5" w:uiPriority="48"/>
+    <w:lsdException w:name="List Table 4 Accent 5" w:uiPriority="49"/>
+    <w:lsdException w:name="List Table 5 Dark Accent 5" w:uiPriority="50"/>
+    <w:lsdException w:name="List Table 6 Colorful Accent 5" w:uiPriority="51"/>
+    <w:lsdException w:name="List Table 7 Colorful Accent 5" w:uiPriority="52"/>
+    <w:lsdException w:name="List Table 1 Light Accent 6" w:uiPriority="46"/>
+    <w:lsdException w:name="List Table 2 Accent 6" w:uiPriority="47"/>
+    <w:lsdException w:name="List Table 3 Accent 6" w:uiPriority="48"/>
+    <w:lsdException w:name="List Table 4 Accent 6" w:uiPriority="49"/>
+    <w:lsdException w:name="List Table 5 Dark Accent 6" w:uiPriority="50"/>
+    <w:lsdException w:name="List Table 6 Colorful Accent 6" w:uiPriority="51"/>
+    <w:lsdException w:name="List Table 7 Colorful Accent 6" w:uiPriority="52"/>
   </w:latentStyles>
   <w:style w:type="paragraph" w:default="1" w:styleId="Normal">
     <w:name w:val="Normal"/>
@@ -6097,7 +6015,7 @@
 </file>
 
 <file path=customXml/itemProps1.xml><?xml version="1.0" encoding="utf-8"?>
-<ds:datastoreItem xmlns:ds="http://schemas.openxmlformats.org/officeDocument/2006/customXml" ds:itemID="{9F80B8AE-E8C1-4286-AC47-16D0CD8E588A}">
+<ds:datastoreItem xmlns:ds="http://schemas.openxmlformats.org/officeDocument/2006/customXml" ds:itemID="{23E75548-E217-4B7B-B4C5-2D3D8AA9FEA2}">
   <ds:schemaRefs>
     <ds:schemaRef ds:uri="http://schemas.openxmlformats.org/officeDocument/2006/bibliography"/>
   </ds:schemaRefs>

</xml_diff>